<commit_message>
No MyKad mesti unik
</commit_message>
<xml_diff>
--- a/docs/13 Julai 2015.docx
+++ b/docs/13 Julai 2015.docx
@@ -1,6 +1,6 @@
 
 <file path=word/document.xml><?xml version="1.0" encoding="utf-8"?>
-<w:document xmlns:wpc="http://schemas.microsoft.com/office/word/2010/wordprocessingCanvas" xmlns:mc="http://schemas.openxmlformats.org/markup-compatibility/2006" xmlns:o="urn:schemas-microsoft-com:office:office" xmlns:r="http://schemas.openxmlformats.org/officeDocument/2006/relationships" xmlns:m="http://schemas.openxmlformats.org/officeDocument/2006/math" xmlns:v="urn:schemas-microsoft-com:vml" xmlns:wp14="http://schemas.microsoft.com/office/word/2010/wordprocessingDrawing" xmlns:wp="http://schemas.openxmlformats.org/drawingml/2006/wordprocessingDrawing" xmlns:w10="urn:schemas-microsoft-com:office:word" xmlns:w="http://schemas.openxmlformats.org/wordprocessingml/2006/main" xmlns:w14="http://schemas.microsoft.com/office/word/2010/wordml" xmlns:wpg="http://schemas.microsoft.com/office/word/2010/wordprocessingGroup" xmlns:wpi="http://schemas.microsoft.com/office/word/2010/wordprocessingInk" xmlns:wne="http://schemas.microsoft.com/office/word/2006/wordml" xmlns:wps="http://schemas.microsoft.com/office/word/2010/wordprocessingShape" mc:Ignorable="w14 wp14">
+<w:document xmlns:wpc="http://schemas.microsoft.com/office/word/2010/wordprocessingCanvas" xmlns:mc="http://schemas.openxmlformats.org/markup-compatibility/2006" xmlns:o="urn:schemas-microsoft-com:office:office" xmlns:r="http://schemas.openxmlformats.org/officeDocument/2006/relationships" xmlns:m="http://schemas.openxmlformats.org/officeDocument/2006/math" xmlns:v="urn:schemas-microsoft-com:vml" xmlns:wp14="http://schemas.microsoft.com/office/word/2010/wordprocessingDrawing" xmlns:wp="http://schemas.openxmlformats.org/drawingml/2006/wordprocessingDrawing" xmlns:w10="urn:schemas-microsoft-com:office:word" xmlns:w="http://schemas.openxmlformats.org/wordprocessingml/2006/main" xmlns:w14="http://schemas.microsoft.com/office/word/2010/wordml" xmlns:w15="http://schemas.microsoft.com/office/word/2012/wordml" xmlns:wpg="http://schemas.microsoft.com/office/word/2010/wordprocessingGroup" xmlns:wpi="http://schemas.microsoft.com/office/word/2010/wordprocessingInk" xmlns:wne="http://schemas.microsoft.com/office/word/2006/wordml" xmlns:wps="http://schemas.microsoft.com/office/word/2010/wordprocessingShape" mc:Ignorable="w14 w15 wp14">
   <w:body>
     <w:p>
       <w:pPr>
@@ -101,13 +101,15 @@
           <w:numId w:val="2"/>
         </w:numPr>
         <w:rPr>
-          <w:sz w:val="28"/>
-          <w:szCs w:val="28"/>
-        </w:rPr>
-      </w:pPr>
-      <w:proofErr w:type="spellStart"/>
-      <w:r>
-        <w:rPr>
+          <w:strike/>
+          <w:sz w:val="28"/>
+          <w:szCs w:val="28"/>
+        </w:rPr>
+      </w:pPr>
+      <w:proofErr w:type="spellStart"/>
+      <w:r>
+        <w:rPr>
+          <w:strike/>
           <w:sz w:val="28"/>
           <w:szCs w:val="28"/>
         </w:rPr>
@@ -116,6 +118,7 @@
       <w:proofErr w:type="spellEnd"/>
       <w:r>
         <w:rPr>
+          <w:strike/>
           <w:sz w:val="28"/>
           <w:szCs w:val="28"/>
         </w:rPr>
@@ -124,6 +127,7 @@
       <w:proofErr w:type="spellStart"/>
       <w:r>
         <w:rPr>
+          <w:strike/>
           <w:sz w:val="28"/>
           <w:szCs w:val="28"/>
         </w:rPr>
@@ -132,14 +136,16 @@
       <w:proofErr w:type="spellEnd"/>
       <w:r>
         <w:rPr>
-          <w:sz w:val="28"/>
-          <w:szCs w:val="28"/>
-        </w:rPr>
-        <w:t xml:space="preserve"> </w:t>
-      </w:r>
-      <w:proofErr w:type="spellStart"/>
-      <w:r>
-        <w:rPr>
+          <w:strike/>
+          <w:sz w:val="28"/>
+          <w:szCs w:val="28"/>
+        </w:rPr>
+        <w:t xml:space="preserve"> </w:t>
+      </w:r>
+      <w:proofErr w:type="spellStart"/>
+      <w:r>
+        <w:rPr>
+          <w:strike/>
           <w:sz w:val="28"/>
           <w:szCs w:val="28"/>
         </w:rPr>
@@ -148,6 +154,7 @@
       <w:proofErr w:type="spellEnd"/>
       <w:r>
         <w:rPr>
+          <w:strike/>
           <w:sz w:val="28"/>
           <w:szCs w:val="28"/>
         </w:rPr>
@@ -518,6 +525,8 @@
           <w:szCs w:val="28"/>
         </w:rPr>
       </w:pPr>
+      <w:bookmarkStart w:id="0" w:name="_GoBack"/>
+      <w:bookmarkEnd w:id="0"/>
     </w:p>
     <w:p>
       <w:pPr>
@@ -1053,23 +1062,7 @@
           <w:sz w:val="28"/>
           <w:szCs w:val="28"/>
         </w:rPr>
-        <w:t xml:space="preserve"> </w:t>
-      </w:r>
-      <w:proofErr w:type="spellStart"/>
-      <w:r>
-        <w:rPr>
-          <w:sz w:val="28"/>
-          <w:szCs w:val="28"/>
-        </w:rPr>
-        <w:t>dan</w:t>
-      </w:r>
-      <w:proofErr w:type="spellEnd"/>
-      <w:r>
-        <w:rPr>
-          <w:sz w:val="28"/>
-          <w:szCs w:val="28"/>
-        </w:rPr>
-        <w:t xml:space="preserve"> click button “</w:t>
+        <w:t xml:space="preserve"> dan click button “</w:t>
       </w:r>
       <w:proofErr w:type="spellStart"/>
       <w:r>
@@ -1149,23 +1142,7 @@
           <w:sz w:val="28"/>
           <w:szCs w:val="28"/>
         </w:rPr>
-        <w:t xml:space="preserve"> (</w:t>
-      </w:r>
-      <w:proofErr w:type="spellStart"/>
-      <w:r>
-        <w:rPr>
-          <w:sz w:val="28"/>
-          <w:szCs w:val="28"/>
-        </w:rPr>
-        <w:t>dan</w:t>
-      </w:r>
-      <w:proofErr w:type="spellEnd"/>
-      <w:r>
-        <w:rPr>
-          <w:sz w:val="28"/>
-          <w:szCs w:val="28"/>
-        </w:rPr>
-        <w:t xml:space="preserve"> </w:t>
+        <w:t xml:space="preserve"> (dan </w:t>
       </w:r>
       <w:proofErr w:type="spellStart"/>
       <w:r>
@@ -1485,23 +1462,7 @@
           <w:sz w:val="28"/>
           <w:szCs w:val="28"/>
         </w:rPr>
-        <w:t xml:space="preserve"> link yang </w:t>
-      </w:r>
-      <w:proofErr w:type="spellStart"/>
-      <w:r>
-        <w:rPr>
-          <w:sz w:val="28"/>
-          <w:szCs w:val="28"/>
-        </w:rPr>
-        <w:t>mana</w:t>
-      </w:r>
-      <w:proofErr w:type="spellEnd"/>
-      <w:r>
-        <w:rPr>
-          <w:sz w:val="28"/>
-          <w:szCs w:val="28"/>
-        </w:rPr>
-        <w:t xml:space="preserve"> </w:t>
+        <w:t xml:space="preserve"> link yang mana </w:t>
       </w:r>
       <w:proofErr w:type="spellStart"/>
       <w:r>
@@ -1685,7 +1646,6 @@
         </w:rPr>
         <w:t xml:space="preserve">rogram </w:t>
       </w:r>
-      <w:proofErr w:type="spellStart"/>
       <w:r>
         <w:rPr>
           <w:sz w:val="28"/>
@@ -1698,15 +1658,7 @@
           <w:sz w:val="28"/>
           <w:szCs w:val="28"/>
         </w:rPr>
-        <w:t>emasa</w:t>
-      </w:r>
-      <w:proofErr w:type="spellEnd"/>
-      <w:r>
-        <w:rPr>
-          <w:sz w:val="28"/>
-          <w:szCs w:val="28"/>
-        </w:rPr>
-        <w:t xml:space="preserve">, program yang </w:t>
+        <w:t xml:space="preserve">emasa, program yang </w:t>
       </w:r>
       <w:proofErr w:type="spellStart"/>
       <w:r>
@@ -2215,16 +2167,7 @@
           <w:szCs w:val="28"/>
         </w:rPr>
         <w:lastRenderedPageBreak/>
-        <w:t>Dash</w:t>
-      </w:r>
-      <w:bookmarkStart w:id="0" w:name="_GoBack"/>
-      <w:bookmarkEnd w:id="0"/>
-      <w:r>
-        <w:rPr>
-          <w:sz w:val="28"/>
-          <w:szCs w:val="28"/>
-        </w:rPr>
-        <w:t xml:space="preserve">board </w:t>
+        <w:t xml:space="preserve">Dashboard </w:t>
       </w:r>
       <w:proofErr w:type="spellStart"/>
       <w:proofErr w:type="gramStart"/>
@@ -2361,23 +2304,7 @@
           <w:sz w:val="28"/>
           <w:szCs w:val="28"/>
         </w:rPr>
-        <w:t xml:space="preserve"> </w:t>
-      </w:r>
-      <w:proofErr w:type="spellStart"/>
-      <w:r>
-        <w:rPr>
-          <w:sz w:val="28"/>
-          <w:szCs w:val="28"/>
-        </w:rPr>
-        <w:t>Jabatan</w:t>
-      </w:r>
-      <w:proofErr w:type="spellEnd"/>
-      <w:r>
-        <w:rPr>
-          <w:sz w:val="28"/>
-          <w:szCs w:val="28"/>
-        </w:rPr>
-        <w:t xml:space="preserve">), </w:t>
+        <w:t xml:space="preserve"> Jabatan), </w:t>
       </w:r>
       <w:proofErr w:type="spellStart"/>
       <w:r>
@@ -2457,23 +2384,7 @@
           <w:sz w:val="28"/>
           <w:szCs w:val="28"/>
         </w:rPr>
-        <w:t xml:space="preserve"> di-edit </w:t>
-      </w:r>
-      <w:proofErr w:type="spellStart"/>
-      <w:r>
-        <w:rPr>
-          <w:sz w:val="28"/>
-          <w:szCs w:val="28"/>
-        </w:rPr>
-        <w:t>dan</w:t>
-      </w:r>
-      <w:proofErr w:type="spellEnd"/>
-      <w:r>
-        <w:rPr>
-          <w:sz w:val="28"/>
-          <w:szCs w:val="28"/>
-        </w:rPr>
-        <w:t xml:space="preserve"> </w:t>
+        <w:t xml:space="preserve"> di-edit dan </w:t>
       </w:r>
       <w:proofErr w:type="spellStart"/>
       <w:r>
@@ -3133,23 +3044,7 @@
           <w:sz w:val="28"/>
           <w:szCs w:val="28"/>
         </w:rPr>
-        <w:t xml:space="preserve"> HLP </w:t>
-      </w:r>
-      <w:proofErr w:type="spellStart"/>
-      <w:r>
-        <w:rPr>
-          <w:sz w:val="28"/>
-          <w:szCs w:val="28"/>
-        </w:rPr>
-        <w:t>dan</w:t>
-      </w:r>
-      <w:proofErr w:type="spellEnd"/>
-      <w:r>
-        <w:rPr>
-          <w:sz w:val="28"/>
-          <w:szCs w:val="28"/>
-        </w:rPr>
-        <w:t xml:space="preserve"> HLP Recommendation</w:t>
+        <w:t xml:space="preserve"> HLP dan HLP Recommendation</w:t>
       </w:r>
     </w:p>
     <w:p>
@@ -3186,8 +3081,8 @@
 </file>
 
 <file path=word/numbering.xml><?xml version="1.0" encoding="utf-8"?>
-<w:numbering xmlns:wpc="http://schemas.microsoft.com/office/word/2010/wordprocessingCanvas" xmlns:mc="http://schemas.openxmlformats.org/markup-compatibility/2006" xmlns:o="urn:schemas-microsoft-com:office:office" xmlns:r="http://schemas.openxmlformats.org/officeDocument/2006/relationships" xmlns:m="http://schemas.openxmlformats.org/officeDocument/2006/math" xmlns:v="urn:schemas-microsoft-com:vml" xmlns:wp14="http://schemas.microsoft.com/office/word/2010/wordprocessingDrawing" xmlns:wp="http://schemas.openxmlformats.org/drawingml/2006/wordprocessingDrawing" xmlns:w10="urn:schemas-microsoft-com:office:word" xmlns:w="http://schemas.openxmlformats.org/wordprocessingml/2006/main" xmlns:w14="http://schemas.microsoft.com/office/word/2010/wordml" xmlns:wpg="http://schemas.microsoft.com/office/word/2010/wordprocessingGroup" xmlns:wpi="http://schemas.microsoft.com/office/word/2010/wordprocessingInk" xmlns:wne="http://schemas.microsoft.com/office/word/2006/wordml" xmlns:wps="http://schemas.microsoft.com/office/word/2010/wordprocessingShape" mc:Ignorable="w14 wp14">
-  <w:abstractNum w:abstractNumId="0">
+<w:numbering xmlns:wpc="http://schemas.microsoft.com/office/word/2010/wordprocessingCanvas" xmlns:mc="http://schemas.openxmlformats.org/markup-compatibility/2006" xmlns:o="urn:schemas-microsoft-com:office:office" xmlns:r="http://schemas.openxmlformats.org/officeDocument/2006/relationships" xmlns:m="http://schemas.openxmlformats.org/officeDocument/2006/math" xmlns:v="urn:schemas-microsoft-com:vml" xmlns:wp14="http://schemas.microsoft.com/office/word/2010/wordprocessingDrawing" xmlns:wp="http://schemas.openxmlformats.org/drawingml/2006/wordprocessingDrawing" xmlns:w10="urn:schemas-microsoft-com:office:word" xmlns:w="http://schemas.openxmlformats.org/wordprocessingml/2006/main" xmlns:w14="http://schemas.microsoft.com/office/word/2010/wordml" xmlns:w15="http://schemas.microsoft.com/office/word/2012/wordml" xmlns:wpg="http://schemas.microsoft.com/office/word/2010/wordprocessingGroup" xmlns:wpi="http://schemas.microsoft.com/office/word/2010/wordprocessingInk" xmlns:wne="http://schemas.microsoft.com/office/word/2006/wordml" xmlns:wps="http://schemas.microsoft.com/office/word/2010/wordprocessingShape" mc:Ignorable="w14 w15 wp14">
+  <w:abstractNum w:abstractNumId="0" w15:restartNumberingAfterBreak="0">
     <w:nsid w:val="03F15B21"/>
     <w:multiLevelType w:val="hybridMultilevel"/>
     <w:tmpl w:val="E788EB64"/>
@@ -3299,7 +3194,7 @@
       </w:rPr>
     </w:lvl>
   </w:abstractNum>
-  <w:abstractNum w:abstractNumId="1">
+  <w:abstractNum w:abstractNumId="1" w15:restartNumberingAfterBreak="0">
     <w:nsid w:val="334801DC"/>
     <w:multiLevelType w:val="hybridMultilevel"/>
     <w:tmpl w:val="D16839D8"/>
@@ -3398,7 +3293,7 @@
 </file>
 
 <file path=word/styles.xml><?xml version="1.0" encoding="utf-8"?>
-<w:styles xmlns:mc="http://schemas.openxmlformats.org/markup-compatibility/2006" xmlns:r="http://schemas.openxmlformats.org/officeDocument/2006/relationships" xmlns:w="http://schemas.openxmlformats.org/wordprocessingml/2006/main" xmlns:w14="http://schemas.microsoft.com/office/word/2010/wordml" mc:Ignorable="w14">
+<w:styles xmlns:mc="http://schemas.openxmlformats.org/markup-compatibility/2006" xmlns:r="http://schemas.openxmlformats.org/officeDocument/2006/relationships" xmlns:w="http://schemas.openxmlformats.org/wordprocessingml/2006/main" xmlns:w14="http://schemas.microsoft.com/office/word/2010/wordml" xmlns:w15="http://schemas.microsoft.com/office/word/2012/wordml" mc:Ignorable="w14 w15">
   <w:docDefaults>
     <w:rPrDefault>
       <w:rPr>
@@ -3414,394 +3309,378 @@
       </w:pPr>
     </w:pPrDefault>
   </w:docDefaults>
-  <w:latentStyles w:defLockedState="0" w:defUIPriority="99" w:defSemiHidden="1" w:defUnhideWhenUsed="1" w:defQFormat="0" w:count="267">
-    <w:lsdException w:name="Normal" w:semiHidden="0" w:uiPriority="0" w:unhideWhenUsed="0" w:qFormat="1"/>
-    <w:lsdException w:name="heading 1" w:semiHidden="0" w:uiPriority="9" w:unhideWhenUsed="0" w:qFormat="1"/>
-    <w:lsdException w:name="heading 2" w:uiPriority="9" w:qFormat="1"/>
-    <w:lsdException w:name="heading 3" w:uiPriority="9" w:qFormat="1"/>
-    <w:lsdException w:name="heading 4" w:uiPriority="9" w:qFormat="1"/>
-    <w:lsdException w:name="heading 5" w:uiPriority="9" w:qFormat="1"/>
-    <w:lsdException w:name="heading 6" w:uiPriority="9" w:qFormat="1"/>
-    <w:lsdException w:name="heading 7" w:uiPriority="9" w:qFormat="1"/>
-    <w:lsdException w:name="heading 8" w:uiPriority="9" w:qFormat="1"/>
-    <w:lsdException w:name="heading 9" w:uiPriority="9" w:qFormat="1"/>
-    <w:lsdException w:name="toc 1" w:uiPriority="39"/>
-    <w:lsdException w:name="toc 2" w:uiPriority="39"/>
-    <w:lsdException w:name="toc 3" w:uiPriority="39"/>
-    <w:lsdException w:name="toc 4" w:uiPriority="39"/>
-    <w:lsdException w:name="toc 5" w:uiPriority="39"/>
-    <w:lsdException w:name="toc 6" w:uiPriority="39"/>
-    <w:lsdException w:name="toc 7" w:uiPriority="39"/>
-    <w:lsdException w:name="toc 8" w:uiPriority="39"/>
-    <w:lsdException w:name="toc 9" w:uiPriority="39"/>
-    <w:lsdException w:name="caption" w:uiPriority="35" w:qFormat="1"/>
-    <w:lsdException w:name="Title" w:semiHidden="0" w:uiPriority="10" w:unhideWhenUsed="0" w:qFormat="1"/>
-    <w:lsdException w:name="Default Paragraph Font" w:uiPriority="1"/>
-    <w:lsdException w:name="Subtitle" w:semiHidden="0" w:uiPriority="11" w:unhideWhenUsed="0" w:qFormat="1"/>
-    <w:lsdException w:name="Strong" w:semiHidden="0" w:uiPriority="22" w:unhideWhenUsed="0" w:qFormat="1"/>
-    <w:lsdException w:name="Emphasis" w:semiHidden="0" w:uiPriority="20" w:unhideWhenUsed="0" w:qFormat="1"/>
-    <w:lsdException w:name="Table Grid" w:semiHidden="0" w:uiPriority="59" w:unhideWhenUsed="0"/>
-    <w:lsdException w:name="Placeholder Text" w:unhideWhenUsed="0"/>
-    <w:lsdException w:name="No Spacing" w:semiHidden="0" w:uiPriority="1" w:unhideWhenUsed="0" w:qFormat="1"/>
-    <w:lsdException w:name="Light Shading" w:semiHidden="0" w:uiPriority="60" w:unhideWhenUsed="0"/>
-    <w:lsdException w:name="Light List" w:semiHidden="0" w:uiPriority="61" w:unhideWhenUsed="0"/>
-    <w:lsdException w:name="Light Grid" w:semiHidden="0" w:uiPriority="62" w:unhideWhenUsed="0"/>
-    <w:lsdException w:name="Medium Shading 1" w:semiHidden="0" w:uiPriority="63" w:unhideWhenUsed="0"/>
-    <w:lsdException w:name="Medium Shading 2" w:semiHidden="0" w:uiPriority="64" w:unhideWhenUsed="0"/>
-    <w:lsdException w:name="Medium List 1" w:semiHidden="0" w:uiPriority="65" w:unhideWhenUsed="0"/>
-    <w:lsdException w:name="Medium List 2" w:semiHidden="0" w:uiPriority="66" w:unhideWhenUsed="0"/>
-    <w:lsdException w:name="Medium Grid 1" w:semiHidden="0" w:uiPriority="67" w:unhideWhenUsed="0"/>
-    <w:lsdException w:name="Medium Grid 2" w:semiHidden="0" w:uiPriority="68" w:unhideWhenUsed="0"/>
-    <w:lsdException w:name="Medium Grid 3" w:semiHidden="0" w:uiPriority="69" w:unhideWhenUsed="0"/>
-    <w:lsdException w:name="Dark List" w:semiHidden="0" w:uiPriority="70" w:unhideWhenUsed="0"/>
-    <w:lsdException w:name="Colorful Shading" w:semiHidden="0" w:uiPriority="71" w:unhideWhenUsed="0"/>
-    <w:lsdException w:name="Colorful List" w:semiHidden="0" w:uiPriority="72" w:unhideWhenUsed="0"/>
-    <w:lsdException w:name="Colorful Grid" w:semiHidden="0" w:uiPriority="73" w:unhideWhenUsed="0"/>
-    <w:lsdException w:name="Light Shading Accent 1" w:semiHidden="0" w:uiPriority="60" w:unhideWhenUsed="0"/>
-    <w:lsdException w:name="Light List Accent 1" w:semiHidden="0" w:uiPriority="61" w:unhideWhenUsed="0"/>
-    <w:lsdException w:name="Light Grid Accent 1" w:semiHidden="0" w:uiPriority="62" w:unhideWhenUsed="0"/>
-    <w:lsdException w:name="Medium Shading 1 Accent 1" w:semiHidden="0" w:uiPriority="63" w:unhideWhenUsed="0"/>
-    <w:lsdException w:name="Medium Shading 2 Accent 1" w:semiHidden="0" w:uiPriority="64" w:unhideWhenUsed="0"/>
-    <w:lsdException w:name="Medium List 1 Accent 1" w:semiHidden="0" w:uiPriority="65" w:unhideWhenUsed="0"/>
-    <w:lsdException w:name="Revision" w:unhideWhenUsed="0"/>
-    <w:lsdException w:name="List Paragraph" w:semiHidden="0" w:uiPriority="34" w:unhideWhenUsed="0" w:qFormat="1"/>
-    <w:lsdException w:name="Quote" w:semiHidden="0" w:uiPriority="29" w:unhideWhenUsed="0" w:qFormat="1"/>
-    <w:lsdException w:name="Intense Quote" w:semiHidden="0" w:uiPriority="30" w:unhideWhenUsed="0" w:qFormat="1"/>
-    <w:lsdException w:name="Medium List 2 Accent 1" w:semiHidden="0" w:uiPriority="66" w:unhideWhenUsed="0"/>
-    <w:lsdException w:name="Medium Grid 1 Accent 1" w:semiHidden="0" w:uiPriority="67" w:unhideWhenUsed="0"/>
-    <w:lsdException w:name="Medium Grid 2 Accent 1" w:semiHidden="0" w:uiPriority="68" w:unhideWhenUsed="0"/>
-    <w:lsdException w:name="Medium Grid 3 Accent 1" w:semiHidden="0" w:uiPriority="69" w:unhideWhenUsed="0"/>
-    <w:lsdException w:name="Dark List Accent 1" w:semiHidden="0" w:uiPriority="70" w:unhideWhenUsed="0"/>
-    <w:lsdException w:name="Colorful Shading Accent 1" w:semiHidden="0" w:uiPriority="71" w:unhideWhenUsed="0"/>
-    <w:lsdException w:name="Colorful List Accent 1" w:semiHidden="0" w:uiPriority="72" w:unhideWhenUsed="0"/>
-    <w:lsdException w:name="Colorful Grid Accent 1" w:semiHidden="0" w:uiPriority="73" w:unhideWhenUsed="0"/>
-    <w:lsdException w:name="Light Shading Accent 2" w:semiHidden="0" w:uiPriority="60" w:unhideWhenUsed="0"/>
-    <w:lsdException w:name="Light List Accent 2" w:semiHidden="0" w:uiPriority="61" w:unhideWhenUsed="0"/>
-    <w:lsdException w:name="Light Grid Accent 2" w:semiHidden="0" w:uiPriority="62" w:unhideWhenUsed="0"/>
-    <w:lsdException w:name="Medium Shading 1 Accent 2" w:semiHidden="0" w:uiPriority="63" w:unhideWhenUsed="0"/>
-    <w:lsdException w:name="Medium Shading 2 Accent 2" w:semiHidden="0" w:uiPriority="64" w:unhideWhenUsed="0"/>
-    <w:lsdException w:name="Medium List 1 Accent 2" w:semiHidden="0" w:uiPriority="65" w:unhideWhenUsed="0"/>
-    <w:lsdException w:name="Medium List 2 Accent 2" w:semiHidden="0" w:uiPriority="66" w:unhideWhenUsed="0"/>
-    <w:lsdException w:name="Medium Grid 1 Accent 2" w:semiHidden="0" w:uiPriority="67" w:unhideWhenUsed="0"/>
-    <w:lsdException w:name="Medium Grid 2 Accent 2" w:semiHidden="0" w:uiPriority="68" w:unhideWhenUsed="0"/>
-    <w:lsdException w:name="Medium Grid 3 Accent 2" w:semiHidden="0" w:uiPriority="69" w:unhideWhenUsed="0"/>
-    <w:lsdException w:name="Dark List Accent 2" w:semiHidden="0" w:uiPriority="70" w:unhideWhenUsed="0"/>
-    <w:lsdException w:name="Colorful Shading Accent 2" w:semiHidden="0" w:uiPriority="71" w:unhideWhenUsed="0"/>
-    <w:lsdException w:name="Colorful List Accent 2" w:semiHidden="0" w:uiPriority="72" w:unhideWhenUsed="0"/>
-    <w:lsdException w:name="Colorful Grid Accent 2" w:semiHidden="0" w:uiPriority="73" w:unhideWhenUsed="0"/>
-    <w:lsdException w:name="Light Shading Accent 3" w:semiHidden="0" w:uiPriority="60" w:unhideWhenUsed="0"/>
-    <w:lsdException w:name="Light List Accent 3" w:semiHidden="0" w:uiPriority="61" w:unhideWhenUsed="0"/>
-    <w:lsdException w:name="Light Grid Accent 3" w:semiHidden="0" w:uiPriority="62" w:unhideWhenUsed="0"/>
-    <w:lsdException w:name="Medium Shading 1 Accent 3" w:semiHidden="0" w:uiPriority="63" w:unhideWhenUsed="0"/>
-    <w:lsdException w:name="Medium Shading 2 Accent 3" w:semiHidden="0" w:uiPriority="64" w:unhideWhenUsed="0"/>
-    <w:lsdException w:name="Medium List 1 Accent 3" w:semiHidden="0" w:uiPriority="65" w:unhideWhenUsed="0"/>
-    <w:lsdException w:name="Medium List 2 Accent 3" w:semiHidden="0" w:uiPriority="66" w:unhideWhenUsed="0"/>
-    <w:lsdException w:name="Medium Grid 1 Accent 3" w:semiHidden="0" w:uiPriority="67" w:unhideWhenUsed="0"/>
-    <w:lsdException w:name="Medium Grid 2 Accent 3" w:semiHidden="0" w:uiPriority="68" w:unhideWhenUsed="0"/>
-    <w:lsdException w:name="Medium Grid 3 Accent 3" w:semiHidden="0" w:uiPriority="69" w:unhideWhenUsed="0"/>
-    <w:lsdException w:name="Dark List Accent 3" w:semiHidden="0" w:uiPriority="70" w:unhideWhenUsed="0"/>
-    <w:lsdException w:name="Colorful Shading Accent 3" w:semiHidden="0" w:uiPriority="71" w:unhideWhenUsed="0"/>
-    <w:lsdException w:name="Colorful List Accent 3" w:semiHidden="0" w:uiPriority="72" w:unhideWhenUsed="0"/>
-    <w:lsdException w:name="Colorful Grid Accent 3" w:semiHidden="0" w:uiPriority="73" w:unhideWhenUsed="0"/>
-    <w:lsdException w:name="Light Shading Accent 4" w:semiHidden="0" w:uiPriority="60" w:unhideWhenUsed="0"/>
-    <w:lsdException w:name="Light List Accent 4" w:semiHidden="0" w:uiPriority="61" w:unhideWhenUsed="0"/>
-    <w:lsdException w:name="Light Grid Accent 4" w:semiHidden="0" w:uiPriority="62" w:unhideWhenUsed="0"/>
-    <w:lsdException w:name="Medium Shading 1 Accent 4" w:semiHidden="0" w:uiPriority="63" w:unhideWhenUsed="0"/>
-    <w:lsdException w:name="Medium Shading 2 Accent 4" w:semiHidden="0" w:uiPriority="64" w:unhideWhenUsed="0"/>
-    <w:lsdException w:name="Medium List 1 Accent 4" w:semiHidden="0" w:uiPriority="65" w:unhideWhenUsed="0"/>
-    <w:lsdException w:name="Medium List 2 Accent 4" w:semiHidden="0" w:uiPriority="66" w:unhideWhenUsed="0"/>
-    <w:lsdException w:name="Medium Grid 1 Accent 4" w:semiHidden="0" w:uiPriority="67" w:unhideWhenUsed="0"/>
-    <w:lsdException w:name="Medium Grid 2 Accent 4" w:semiHidden="0" w:uiPriority="68" w:unhideWhenUsed="0"/>
-    <w:lsdException w:name="Medium Grid 3 Accent 4" w:semiHidden="0" w:uiPriority="69" w:unhideWhenUsed="0"/>
-    <w:lsdException w:name="Dark List Accent 4" w:semiHidden="0" w:uiPriority="70" w:unhideWhenUsed="0"/>
-    <w:lsdException w:name="Colorful Shading Accent 4" w:semiHidden="0" w:uiPriority="71" w:unhideWhenUsed="0"/>
-    <w:lsdException w:name="Colorful List Accent 4" w:semiHidden="0" w:uiPriority="72" w:unhideWhenUsed="0"/>
-    <w:lsdException w:name="Colorful Grid Accent 4" w:semiHidden="0" w:uiPriority="73" w:unhideWhenUsed="0"/>
-    <w:lsdException w:name="Light Shading Accent 5" w:semiHidden="0" w:uiPriority="60" w:unhideWhenUsed="0"/>
-    <w:lsdException w:name="Light List Accent 5" w:semiHidden="0" w:uiPriority="61" w:unhideWhenUsed="0"/>
-    <w:lsdException w:name="Light Grid Accent 5" w:semiHidden="0" w:uiPriority="62" w:unhideWhenUsed="0"/>
-    <w:lsdException w:name="Medium Shading 1 Accent 5" w:semiHidden="0" w:uiPriority="63" w:unhideWhenUsed="0"/>
-    <w:lsdException w:name="Medium Shading 2 Accent 5" w:semiHidden="0" w:uiPriority="64" w:unhideWhenUsed="0"/>
-    <w:lsdException w:name="Medium List 1 Accent 5" w:semiHidden="0" w:uiPriority="65" w:unhideWhenUsed="0"/>
-    <w:lsdException w:name="Medium List 2 Accent 5" w:semiHidden="0" w:uiPriority="66" w:unhideWhenUsed="0"/>
-    <w:lsdException w:name="Medium Grid 1 Accent 5" w:semiHidden="0" w:uiPriority="67" w:unhideWhenUsed="0"/>
-    <w:lsdException w:name="Medium Grid 2 Accent 5" w:semiHidden="0" w:uiPriority="68" w:unhideWhenUsed="0"/>
-    <w:lsdException w:name="Medium Grid 3 Accent 5" w:semiHidden="0" w:uiPriority="69" w:unhideWhenUsed="0"/>
-    <w:lsdException w:name="Dark List Accent 5" w:semiHidden="0" w:uiPriority="70" w:unhideWhenUsed="0"/>
-    <w:lsdException w:name="Colorful Shading Accent 5" w:semiHidden="0" w:uiPriority="71" w:unhideWhenUsed="0"/>
-    <w:lsdException w:name="Colorful List Accent 5" w:semiHidden="0" w:uiPriority="72" w:unhideWhenUsed="0"/>
-    <w:lsdException w:name="Colorful Grid Accent 5" w:semiHidden="0" w:uiPriority="73" w:unhideWhenUsed="0"/>
-    <w:lsdException w:name="Light Shading Accent 6" w:semiHidden="0" w:uiPriority="60" w:unhideWhenUsed="0"/>
-    <w:lsdException w:name="Light List Accent 6" w:semiHidden="0" w:uiPriority="61" w:unhideWhenUsed="0"/>
-    <w:lsdException w:name="Light Grid Accent 6" w:semiHidden="0" w:uiPriority="62" w:unhideWhenUsed="0"/>
-    <w:lsdException w:name="Medium Shading 1 Accent 6" w:semiHidden="0" w:uiPriority="63" w:unhideWhenUsed="0"/>
-    <w:lsdException w:name="Medium Shading 2 Accent 6" w:semiHidden="0" w:uiPriority="64" w:unhideWhenUsed="0"/>
-    <w:lsdException w:name="Medium List 1 Accent 6" w:semiHidden="0" w:uiPriority="65" w:unhideWhenUsed="0"/>
-    <w:lsdException w:name="Medium List 2 Accent 6" w:semiHidden="0" w:uiPriority="66" w:unhideWhenUsed="0"/>
-    <w:lsdException w:name="Medium Grid 1 Accent 6" w:semiHidden="0" w:uiPriority="67" w:unhideWhenUsed="0"/>
-    <w:lsdException w:name="Medium Grid 2 Accent 6" w:semiHidden="0" w:uiPriority="68" w:unhideWhenUsed="0"/>
-    <w:lsdException w:name="Medium Grid 3 Accent 6" w:semiHidden="0" w:uiPriority="69" w:unhideWhenUsed="0"/>
-    <w:lsdException w:name="Dark List Accent 6" w:semiHidden="0" w:uiPriority="70" w:unhideWhenUsed="0"/>
-    <w:lsdException w:name="Colorful Shading Accent 6" w:semiHidden="0" w:uiPriority="71" w:unhideWhenUsed="0"/>
-    <w:lsdException w:name="Colorful List Accent 6" w:semiHidden="0" w:uiPriority="72" w:unhideWhenUsed="0"/>
-    <w:lsdException w:name="Colorful Grid Accent 6" w:semiHidden="0" w:uiPriority="73" w:unhideWhenUsed="0"/>
-    <w:lsdException w:name="Subtle Emphasis" w:semiHidden="0" w:uiPriority="19" w:unhideWhenUsed="0" w:qFormat="1"/>
-    <w:lsdException w:name="Intense Emphasis" w:semiHidden="0" w:uiPriority="21" w:unhideWhenUsed="0" w:qFormat="1"/>
-    <w:lsdException w:name="Subtle Reference" w:semiHidden="0" w:uiPriority="31" w:unhideWhenUsed="0" w:qFormat="1"/>
-    <w:lsdException w:name="Intense Reference" w:semiHidden="0" w:uiPriority="32" w:unhideWhenUsed="0" w:qFormat="1"/>
-    <w:lsdException w:name="Book Title" w:semiHidden="0" w:uiPriority="33" w:unhideWhenUsed="0" w:qFormat="1"/>
-    <w:lsdException w:name="Bibliography" w:uiPriority="37"/>
-    <w:lsdException w:name="TOC Heading" w:uiPriority="39" w:qFormat="1"/>
-  </w:latentStyles>
-  <w:style w:type="paragraph" w:default="1" w:styleId="Normal">
-    <w:name w:val="Normal"/>
-    <w:qFormat/>
-  </w:style>
-  <w:style w:type="character" w:default="1" w:styleId="DefaultParagraphFont">
-    <w:name w:val="Default Paragraph Font"/>
-    <w:uiPriority w:val="1"/>
-    <w:semiHidden/>
-    <w:unhideWhenUsed/>
-  </w:style>
-  <w:style w:type="table" w:default="1" w:styleId="TableNormal">
-    <w:name w:val="Normal Table"/>
-    <w:uiPriority w:val="99"/>
-    <w:semiHidden/>
-    <w:unhideWhenUsed/>
-    <w:tblPr>
-      <w:tblInd w:w="0" w:type="dxa"/>
-      <w:tblCellMar>
-        <w:top w:w="0" w:type="dxa"/>
-        <w:left w:w="108" w:type="dxa"/>
-        <w:bottom w:w="0" w:type="dxa"/>
-        <w:right w:w="108" w:type="dxa"/>
-      </w:tblCellMar>
-    </w:tblPr>
-  </w:style>
-  <w:style w:type="numbering" w:default="1" w:styleId="NoList">
-    <w:name w:val="No List"/>
-    <w:uiPriority w:val="99"/>
-    <w:semiHidden/>
-    <w:unhideWhenUsed/>
-  </w:style>
-  <w:style w:type="paragraph" w:styleId="ListParagraph">
-    <w:name w:val="List Paragraph"/>
-    <w:basedOn w:val="Normal"/>
-    <w:uiPriority w:val="34"/>
-    <w:qFormat/>
-    <w:rsid w:val="00AC3569"/>
-    <w:pPr>
-      <w:ind w:left="720"/>
-      <w:contextualSpacing/>
-    </w:pPr>
-  </w:style>
-  <w:style w:type="paragraph" w:styleId="BalloonText">
-    <w:name w:val="Balloon Text"/>
-    <w:basedOn w:val="Normal"/>
-    <w:link w:val="BalloonTextChar"/>
-    <w:uiPriority w:val="99"/>
-    <w:semiHidden/>
-    <w:unhideWhenUsed/>
-    <w:rsid w:val="003B6823"/>
-    <w:pPr>
-      <w:spacing w:after="0" w:line="240" w:lineRule="auto"/>
-    </w:pPr>
-    <w:rPr>
-      <w:rFonts w:ascii="Tahoma" w:hAnsi="Tahoma" w:cs="Tahoma"/>
-      <w:sz w:val="16"/>
-      <w:szCs w:val="16"/>
-    </w:rPr>
-  </w:style>
-  <w:style w:type="character" w:customStyle="1" w:styleId="BalloonTextChar">
-    <w:name w:val="Balloon Text Char"/>
-    <w:basedOn w:val="DefaultParagraphFont"/>
-    <w:link w:val="BalloonText"/>
-    <w:uiPriority w:val="99"/>
-    <w:semiHidden/>
-    <w:rsid w:val="003B6823"/>
-    <w:rPr>
-      <w:rFonts w:ascii="Tahoma" w:hAnsi="Tahoma" w:cs="Tahoma"/>
-      <w:sz w:val="16"/>
-      <w:szCs w:val="16"/>
-    </w:rPr>
-  </w:style>
-  <w:style w:type="table" w:styleId="TableGrid">
-    <w:name w:val="Table Grid"/>
-    <w:basedOn w:val="TableNormal"/>
-    <w:uiPriority w:val="59"/>
-    <w:rsid w:val="003B6823"/>
-    <w:pPr>
-      <w:spacing w:after="0" w:line="240" w:lineRule="auto"/>
-    </w:pPr>
-    <w:tblPr>
-      <w:tblBorders>
-        <w:top w:val="single" w:sz="4" w:space="0" w:color="auto"/>
-        <w:left w:val="single" w:sz="4" w:space="0" w:color="auto"/>
-        <w:bottom w:val="single" w:sz="4" w:space="0" w:color="auto"/>
-        <w:right w:val="single" w:sz="4" w:space="0" w:color="auto"/>
-        <w:insideH w:val="single" w:sz="4" w:space="0" w:color="auto"/>
-        <w:insideV w:val="single" w:sz="4" w:space="0" w:color="auto"/>
-      </w:tblBorders>
-    </w:tblPr>
-  </w:style>
-</w:styles>
-</file>
-
-<file path=word/stylesWithEffects.xml><?xml version="1.0" encoding="utf-8"?>
-<w:styles xmlns:wpc="http://schemas.microsoft.com/office/word/2010/wordprocessingCanvas" xmlns:mc="http://schemas.openxmlformats.org/markup-compatibility/2006" xmlns:o="urn:schemas-microsoft-com:office:office" xmlns:r="http://schemas.openxmlformats.org/officeDocument/2006/relationships" xmlns:m="http://schemas.openxmlformats.org/officeDocument/2006/math" xmlns:v="urn:schemas-microsoft-com:vml" xmlns:wp14="http://schemas.microsoft.com/office/word/2010/wordprocessingDrawing" xmlns:wp="http://schemas.openxmlformats.org/drawingml/2006/wordprocessingDrawing" xmlns:w10="urn:schemas-microsoft-com:office:word" xmlns:w="http://schemas.openxmlformats.org/wordprocessingml/2006/main" xmlns:w14="http://schemas.microsoft.com/office/word/2010/wordml" xmlns:wpg="http://schemas.microsoft.com/office/word/2010/wordprocessingGroup" xmlns:wpi="http://schemas.microsoft.com/office/word/2010/wordprocessingInk" xmlns:wne="http://schemas.microsoft.com/office/word/2006/wordml" xmlns:wps="http://schemas.microsoft.com/office/word/2010/wordprocessingShape" mc:Ignorable="w14 wp14">
-  <w:docDefaults>
-    <w:rPrDefault>
-      <w:rPr>
-        <w:rFonts w:asciiTheme="minorHAnsi" w:eastAsiaTheme="minorHAnsi" w:hAnsiTheme="minorHAnsi" w:cstheme="minorBidi"/>
-        <w:sz w:val="22"/>
-        <w:szCs w:val="22"/>
-        <w:lang w:val="en-MY" w:eastAsia="en-US" w:bidi="ar-SA"/>
-      </w:rPr>
-    </w:rPrDefault>
-    <w:pPrDefault>
-      <w:pPr>
-        <w:spacing w:after="200" w:line="276" w:lineRule="auto"/>
-      </w:pPr>
-    </w:pPrDefault>
-  </w:docDefaults>
-  <w:latentStyles w:defLockedState="0" w:defUIPriority="99" w:defSemiHidden="1" w:defUnhideWhenUsed="1" w:defQFormat="0" w:count="267">
-    <w:lsdException w:name="Normal" w:semiHidden="0" w:uiPriority="0" w:unhideWhenUsed="0" w:qFormat="1"/>
-    <w:lsdException w:name="heading 1" w:semiHidden="0" w:uiPriority="9" w:unhideWhenUsed="0" w:qFormat="1"/>
-    <w:lsdException w:name="heading 2" w:uiPriority="9" w:qFormat="1"/>
-    <w:lsdException w:name="heading 3" w:uiPriority="9" w:qFormat="1"/>
-    <w:lsdException w:name="heading 4" w:uiPriority="9" w:qFormat="1"/>
-    <w:lsdException w:name="heading 5" w:uiPriority="9" w:qFormat="1"/>
-    <w:lsdException w:name="heading 6" w:uiPriority="9" w:qFormat="1"/>
-    <w:lsdException w:name="heading 7" w:uiPriority="9" w:qFormat="1"/>
-    <w:lsdException w:name="heading 8" w:uiPriority="9" w:qFormat="1"/>
-    <w:lsdException w:name="heading 9" w:uiPriority="9" w:qFormat="1"/>
-    <w:lsdException w:name="toc 1" w:uiPriority="39"/>
-    <w:lsdException w:name="toc 2" w:uiPriority="39"/>
-    <w:lsdException w:name="toc 3" w:uiPriority="39"/>
-    <w:lsdException w:name="toc 4" w:uiPriority="39"/>
-    <w:lsdException w:name="toc 5" w:uiPriority="39"/>
-    <w:lsdException w:name="toc 6" w:uiPriority="39"/>
-    <w:lsdException w:name="toc 7" w:uiPriority="39"/>
-    <w:lsdException w:name="toc 8" w:uiPriority="39"/>
-    <w:lsdException w:name="toc 9" w:uiPriority="39"/>
-    <w:lsdException w:name="caption" w:uiPriority="35" w:qFormat="1"/>
-    <w:lsdException w:name="Title" w:semiHidden="0" w:uiPriority="10" w:unhideWhenUsed="0" w:qFormat="1"/>
-    <w:lsdException w:name="Default Paragraph Font" w:uiPriority="1"/>
-    <w:lsdException w:name="Subtitle" w:semiHidden="0" w:uiPriority="11" w:unhideWhenUsed="0" w:qFormat="1"/>
-    <w:lsdException w:name="Strong" w:semiHidden="0" w:uiPriority="22" w:unhideWhenUsed="0" w:qFormat="1"/>
-    <w:lsdException w:name="Emphasis" w:semiHidden="0" w:uiPriority="20" w:unhideWhenUsed="0" w:qFormat="1"/>
-    <w:lsdException w:name="Table Grid" w:semiHidden="0" w:uiPriority="59" w:unhideWhenUsed="0"/>
-    <w:lsdException w:name="Placeholder Text" w:unhideWhenUsed="0"/>
-    <w:lsdException w:name="No Spacing" w:semiHidden="0" w:uiPriority="1" w:unhideWhenUsed="0" w:qFormat="1"/>
-    <w:lsdException w:name="Light Shading" w:semiHidden="0" w:uiPriority="60" w:unhideWhenUsed="0"/>
-    <w:lsdException w:name="Light List" w:semiHidden="0" w:uiPriority="61" w:unhideWhenUsed="0"/>
-    <w:lsdException w:name="Light Grid" w:semiHidden="0" w:uiPriority="62" w:unhideWhenUsed="0"/>
-    <w:lsdException w:name="Medium Shading 1" w:semiHidden="0" w:uiPriority="63" w:unhideWhenUsed="0"/>
-    <w:lsdException w:name="Medium Shading 2" w:semiHidden="0" w:uiPriority="64" w:unhideWhenUsed="0"/>
-    <w:lsdException w:name="Medium List 1" w:semiHidden="0" w:uiPriority="65" w:unhideWhenUsed="0"/>
-    <w:lsdException w:name="Medium List 2" w:semiHidden="0" w:uiPriority="66" w:unhideWhenUsed="0"/>
-    <w:lsdException w:name="Medium Grid 1" w:semiHidden="0" w:uiPriority="67" w:unhideWhenUsed="0"/>
-    <w:lsdException w:name="Medium Grid 2" w:semiHidden="0" w:uiPriority="68" w:unhideWhenUsed="0"/>
-    <w:lsdException w:name="Medium Grid 3" w:semiHidden="0" w:uiPriority="69" w:unhideWhenUsed="0"/>
-    <w:lsdException w:name="Dark List" w:semiHidden="0" w:uiPriority="70" w:unhideWhenUsed="0"/>
-    <w:lsdException w:name="Colorful Shading" w:semiHidden="0" w:uiPriority="71" w:unhideWhenUsed="0"/>
-    <w:lsdException w:name="Colorful List" w:semiHidden="0" w:uiPriority="72" w:unhideWhenUsed="0"/>
-    <w:lsdException w:name="Colorful Grid" w:semiHidden="0" w:uiPriority="73" w:unhideWhenUsed="0"/>
-    <w:lsdException w:name="Light Shading Accent 1" w:semiHidden="0" w:uiPriority="60" w:unhideWhenUsed="0"/>
-    <w:lsdException w:name="Light List Accent 1" w:semiHidden="0" w:uiPriority="61" w:unhideWhenUsed="0"/>
-    <w:lsdException w:name="Light Grid Accent 1" w:semiHidden="0" w:uiPriority="62" w:unhideWhenUsed="0"/>
-    <w:lsdException w:name="Medium Shading 1 Accent 1" w:semiHidden="0" w:uiPriority="63" w:unhideWhenUsed="0"/>
-    <w:lsdException w:name="Medium Shading 2 Accent 1" w:semiHidden="0" w:uiPriority="64" w:unhideWhenUsed="0"/>
-    <w:lsdException w:name="Medium List 1 Accent 1" w:semiHidden="0" w:uiPriority="65" w:unhideWhenUsed="0"/>
-    <w:lsdException w:name="Revision" w:unhideWhenUsed="0"/>
-    <w:lsdException w:name="List Paragraph" w:semiHidden="0" w:uiPriority="34" w:unhideWhenUsed="0" w:qFormat="1"/>
-    <w:lsdException w:name="Quote" w:semiHidden="0" w:uiPriority="29" w:unhideWhenUsed="0" w:qFormat="1"/>
-    <w:lsdException w:name="Intense Quote" w:semiHidden="0" w:uiPriority="30" w:unhideWhenUsed="0" w:qFormat="1"/>
-    <w:lsdException w:name="Medium List 2 Accent 1" w:semiHidden="0" w:uiPriority="66" w:unhideWhenUsed="0"/>
-    <w:lsdException w:name="Medium Grid 1 Accent 1" w:semiHidden="0" w:uiPriority="67" w:unhideWhenUsed="0"/>
-    <w:lsdException w:name="Medium Grid 2 Accent 1" w:semiHidden="0" w:uiPriority="68" w:unhideWhenUsed="0"/>
-    <w:lsdException w:name="Medium Grid 3 Accent 1" w:semiHidden="0" w:uiPriority="69" w:unhideWhenUsed="0"/>
-    <w:lsdException w:name="Dark List Accent 1" w:semiHidden="0" w:uiPriority="70" w:unhideWhenUsed="0"/>
-    <w:lsdException w:name="Colorful Shading Accent 1" w:semiHidden="0" w:uiPriority="71" w:unhideWhenUsed="0"/>
-    <w:lsdException w:name="Colorful List Accent 1" w:semiHidden="0" w:uiPriority="72" w:unhideWhenUsed="0"/>
-    <w:lsdException w:name="Colorful Grid Accent 1" w:semiHidden="0" w:uiPriority="73" w:unhideWhenUsed="0"/>
-    <w:lsdException w:name="Light Shading Accent 2" w:semiHidden="0" w:uiPriority="60" w:unhideWhenUsed="0"/>
-    <w:lsdException w:name="Light List Accent 2" w:semiHidden="0" w:uiPriority="61" w:unhideWhenUsed="0"/>
-    <w:lsdException w:name="Light Grid Accent 2" w:semiHidden="0" w:uiPriority="62" w:unhideWhenUsed="0"/>
-    <w:lsdException w:name="Medium Shading 1 Accent 2" w:semiHidden="0" w:uiPriority="63" w:unhideWhenUsed="0"/>
-    <w:lsdException w:name="Medium Shading 2 Accent 2" w:semiHidden="0" w:uiPriority="64" w:unhideWhenUsed="0"/>
-    <w:lsdException w:name="Medium List 1 Accent 2" w:semiHidden="0" w:uiPriority="65" w:unhideWhenUsed="0"/>
-    <w:lsdException w:name="Medium List 2 Accent 2" w:semiHidden="0" w:uiPriority="66" w:unhideWhenUsed="0"/>
-    <w:lsdException w:name="Medium Grid 1 Accent 2" w:semiHidden="0" w:uiPriority="67" w:unhideWhenUsed="0"/>
-    <w:lsdException w:name="Medium Grid 2 Accent 2" w:semiHidden="0" w:uiPriority="68" w:unhideWhenUsed="0"/>
-    <w:lsdException w:name="Medium Grid 3 Accent 2" w:semiHidden="0" w:uiPriority="69" w:unhideWhenUsed="0"/>
-    <w:lsdException w:name="Dark List Accent 2" w:semiHidden="0" w:uiPriority="70" w:unhideWhenUsed="0"/>
-    <w:lsdException w:name="Colorful Shading Accent 2" w:semiHidden="0" w:uiPriority="71" w:unhideWhenUsed="0"/>
-    <w:lsdException w:name="Colorful List Accent 2" w:semiHidden="0" w:uiPriority="72" w:unhideWhenUsed="0"/>
-    <w:lsdException w:name="Colorful Grid Accent 2" w:semiHidden="0" w:uiPriority="73" w:unhideWhenUsed="0"/>
-    <w:lsdException w:name="Light Shading Accent 3" w:semiHidden="0" w:uiPriority="60" w:unhideWhenUsed="0"/>
-    <w:lsdException w:name="Light List Accent 3" w:semiHidden="0" w:uiPriority="61" w:unhideWhenUsed="0"/>
-    <w:lsdException w:name="Light Grid Accent 3" w:semiHidden="0" w:uiPriority="62" w:unhideWhenUsed="0"/>
-    <w:lsdException w:name="Medium Shading 1 Accent 3" w:semiHidden="0" w:uiPriority="63" w:unhideWhenUsed="0"/>
-    <w:lsdException w:name="Medium Shading 2 Accent 3" w:semiHidden="0" w:uiPriority="64" w:unhideWhenUsed="0"/>
-    <w:lsdException w:name="Medium List 1 Accent 3" w:semiHidden="0" w:uiPriority="65" w:unhideWhenUsed="0"/>
-    <w:lsdException w:name="Medium List 2 Accent 3" w:semiHidden="0" w:uiPriority="66" w:unhideWhenUsed="0"/>
-    <w:lsdException w:name="Medium Grid 1 Accent 3" w:semiHidden="0" w:uiPriority="67" w:unhideWhenUsed="0"/>
-    <w:lsdException w:name="Medium Grid 2 Accent 3" w:semiHidden="0" w:uiPriority="68" w:unhideWhenUsed="0"/>
-    <w:lsdException w:name="Medium Grid 3 Accent 3" w:semiHidden="0" w:uiPriority="69" w:unhideWhenUsed="0"/>
-    <w:lsdException w:name="Dark List Accent 3" w:semiHidden="0" w:uiPriority="70" w:unhideWhenUsed="0"/>
-    <w:lsdException w:name="Colorful Shading Accent 3" w:semiHidden="0" w:uiPriority="71" w:unhideWhenUsed="0"/>
-    <w:lsdException w:name="Colorful List Accent 3" w:semiHidden="0" w:uiPriority="72" w:unhideWhenUsed="0"/>
-    <w:lsdException w:name="Colorful Grid Accent 3" w:semiHidden="0" w:uiPriority="73" w:unhideWhenUsed="0"/>
-    <w:lsdException w:name="Light Shading Accent 4" w:semiHidden="0" w:uiPriority="60" w:unhideWhenUsed="0"/>
-    <w:lsdException w:name="Light List Accent 4" w:semiHidden="0" w:uiPriority="61" w:unhideWhenUsed="0"/>
-    <w:lsdException w:name="Light Grid Accent 4" w:semiHidden="0" w:uiPriority="62" w:unhideWhenUsed="0"/>
-    <w:lsdException w:name="Medium Shading 1 Accent 4" w:semiHidden="0" w:uiPriority="63" w:unhideWhenUsed="0"/>
-    <w:lsdException w:name="Medium Shading 2 Accent 4" w:semiHidden="0" w:uiPriority="64" w:unhideWhenUsed="0"/>
-    <w:lsdException w:name="Medium List 1 Accent 4" w:semiHidden="0" w:uiPriority="65" w:unhideWhenUsed="0"/>
-    <w:lsdException w:name="Medium List 2 Accent 4" w:semiHidden="0" w:uiPriority="66" w:unhideWhenUsed="0"/>
-    <w:lsdException w:name="Medium Grid 1 Accent 4" w:semiHidden="0" w:uiPriority="67" w:unhideWhenUsed="0"/>
-    <w:lsdException w:name="Medium Grid 2 Accent 4" w:semiHidden="0" w:uiPriority="68" w:unhideWhenUsed="0"/>
-    <w:lsdException w:name="Medium Grid 3 Accent 4" w:semiHidden="0" w:uiPriority="69" w:unhideWhenUsed="0"/>
-    <w:lsdException w:name="Dark List Accent 4" w:semiHidden="0" w:uiPriority="70" w:unhideWhenUsed="0"/>
-    <w:lsdException w:name="Colorful Shading Accent 4" w:semiHidden="0" w:uiPriority="71" w:unhideWhenUsed="0"/>
-    <w:lsdException w:name="Colorful List Accent 4" w:semiHidden="0" w:uiPriority="72" w:unhideWhenUsed="0"/>
-    <w:lsdException w:name="Colorful Grid Accent 4" w:semiHidden="0" w:uiPriority="73" w:unhideWhenUsed="0"/>
-    <w:lsdException w:name="Light Shading Accent 5" w:semiHidden="0" w:uiPriority="60" w:unhideWhenUsed="0"/>
-    <w:lsdException w:name="Light List Accent 5" w:semiHidden="0" w:uiPriority="61" w:unhideWhenUsed="0"/>
-    <w:lsdException w:name="Light Grid Accent 5" w:semiHidden="0" w:uiPriority="62" w:unhideWhenUsed="0"/>
-    <w:lsdException w:name="Medium Shading 1 Accent 5" w:semiHidden="0" w:uiPriority="63" w:unhideWhenUsed="0"/>
-    <w:lsdException w:name="Medium Shading 2 Accent 5" w:semiHidden="0" w:uiPriority="64" w:unhideWhenUsed="0"/>
-    <w:lsdException w:name="Medium List 1 Accent 5" w:semiHidden="0" w:uiPriority="65" w:unhideWhenUsed="0"/>
-    <w:lsdException w:name="Medium List 2 Accent 5" w:semiHidden="0" w:uiPriority="66" w:unhideWhenUsed="0"/>
-    <w:lsdException w:name="Medium Grid 1 Accent 5" w:semiHidden="0" w:uiPriority="67" w:unhideWhenUsed="0"/>
-    <w:lsdException w:name="Medium Grid 2 Accent 5" w:semiHidden="0" w:uiPriority="68" w:unhideWhenUsed="0"/>
-    <w:lsdException w:name="Medium Grid 3 Accent 5" w:semiHidden="0" w:uiPriority="69" w:unhideWhenUsed="0"/>
-    <w:lsdException w:name="Dark List Accent 5" w:semiHidden="0" w:uiPriority="70" w:unhideWhenUsed="0"/>
-    <w:lsdException w:name="Colorful Shading Accent 5" w:semiHidden="0" w:uiPriority="71" w:unhideWhenUsed="0"/>
-    <w:lsdException w:name="Colorful List Accent 5" w:semiHidden="0" w:uiPriority="72" w:unhideWhenUsed="0"/>
-    <w:lsdException w:name="Colorful Grid Accent 5" w:semiHidden="0" w:uiPriority="73" w:unhideWhenUsed="0"/>
-    <w:lsdException w:name="Light Shading Accent 6" w:semiHidden="0" w:uiPriority="60" w:unhideWhenUsed="0"/>
-    <w:lsdException w:name="Light List Accent 6" w:semiHidden="0" w:uiPriority="61" w:unhideWhenUsed="0"/>
-    <w:lsdException w:name="Light Grid Accent 6" w:semiHidden="0" w:uiPriority="62" w:unhideWhenUsed="0"/>
-    <w:lsdException w:name="Medium Shading 1 Accent 6" w:semiHidden="0" w:uiPriority="63" w:unhideWhenUsed="0"/>
-    <w:lsdException w:name="Medium Shading 2 Accent 6" w:semiHidden="0" w:uiPriority="64" w:unhideWhenUsed="0"/>
-    <w:lsdException w:name="Medium List 1 Accent 6" w:semiHidden="0" w:uiPriority="65" w:unhideWhenUsed="0"/>
-    <w:lsdException w:name="Medium List 2 Accent 6" w:semiHidden="0" w:uiPriority="66" w:unhideWhenUsed="0"/>
-    <w:lsdException w:name="Medium Grid 1 Accent 6" w:semiHidden="0" w:uiPriority="67" w:unhideWhenUsed="0"/>
-    <w:lsdException w:name="Medium Grid 2 Accent 6" w:semiHidden="0" w:uiPriority="68" w:unhideWhenUsed="0"/>
-    <w:lsdException w:name="Medium Grid 3 Accent 6" w:semiHidden="0" w:uiPriority="69" w:unhideWhenUsed="0"/>
-    <w:lsdException w:name="Dark List Accent 6" w:semiHidden="0" w:uiPriority="70" w:unhideWhenUsed="0"/>
-    <w:lsdException w:name="Colorful Shading Accent 6" w:semiHidden="0" w:uiPriority="71" w:unhideWhenUsed="0"/>
-    <w:lsdException w:name="Colorful List Accent 6" w:semiHidden="0" w:uiPriority="72" w:unhideWhenUsed="0"/>
-    <w:lsdException w:name="Colorful Grid Accent 6" w:semiHidden="0" w:uiPriority="73" w:unhideWhenUsed="0"/>
-    <w:lsdException w:name="Subtle Emphasis" w:semiHidden="0" w:uiPriority="19" w:unhideWhenUsed="0" w:qFormat="1"/>
-    <w:lsdException w:name="Intense Emphasis" w:semiHidden="0" w:uiPriority="21" w:unhideWhenUsed="0" w:qFormat="1"/>
-    <w:lsdException w:name="Subtle Reference" w:semiHidden="0" w:uiPriority="31" w:unhideWhenUsed="0" w:qFormat="1"/>
-    <w:lsdException w:name="Intense Reference" w:semiHidden="0" w:uiPriority="32" w:unhideWhenUsed="0" w:qFormat="1"/>
-    <w:lsdException w:name="Book Title" w:semiHidden="0" w:uiPriority="33" w:unhideWhenUsed="0" w:qFormat="1"/>
-    <w:lsdException w:name="Bibliography" w:uiPriority="37"/>
-    <w:lsdException w:name="TOC Heading" w:uiPriority="39" w:qFormat="1"/>
+  <w:latentStyles w:defLockedState="0" w:defUIPriority="99" w:defSemiHidden="0" w:defUnhideWhenUsed="0" w:defQFormat="0" w:count="371">
+    <w:lsdException w:name="Normal" w:uiPriority="0" w:qFormat="1"/>
+    <w:lsdException w:name="heading 1" w:uiPriority="9" w:qFormat="1"/>
+    <w:lsdException w:name="heading 2" w:semiHidden="1" w:uiPriority="9" w:unhideWhenUsed="1" w:qFormat="1"/>
+    <w:lsdException w:name="heading 3" w:semiHidden="1" w:uiPriority="9" w:unhideWhenUsed="1" w:qFormat="1"/>
+    <w:lsdException w:name="heading 4" w:semiHidden="1" w:uiPriority="9" w:unhideWhenUsed="1" w:qFormat="1"/>
+    <w:lsdException w:name="heading 5" w:semiHidden="1" w:uiPriority="9" w:unhideWhenUsed="1" w:qFormat="1"/>
+    <w:lsdException w:name="heading 6" w:semiHidden="1" w:uiPriority="9" w:unhideWhenUsed="1" w:qFormat="1"/>
+    <w:lsdException w:name="heading 7" w:semiHidden="1" w:uiPriority="9" w:unhideWhenUsed="1" w:qFormat="1"/>
+    <w:lsdException w:name="heading 8" w:semiHidden="1" w:uiPriority="9" w:unhideWhenUsed="1" w:qFormat="1"/>
+    <w:lsdException w:name="heading 9" w:semiHidden="1" w:uiPriority="9" w:unhideWhenUsed="1" w:qFormat="1"/>
+    <w:lsdException w:name="index 1" w:semiHidden="1" w:unhideWhenUsed="1"/>
+    <w:lsdException w:name="index 2" w:semiHidden="1" w:unhideWhenUsed="1"/>
+    <w:lsdException w:name="index 3" w:semiHidden="1" w:unhideWhenUsed="1"/>
+    <w:lsdException w:name="index 4" w:semiHidden="1" w:unhideWhenUsed="1"/>
+    <w:lsdException w:name="index 5" w:semiHidden="1" w:unhideWhenUsed="1"/>
+    <w:lsdException w:name="index 6" w:semiHidden="1" w:unhideWhenUsed="1"/>
+    <w:lsdException w:name="index 7" w:semiHidden="1" w:unhideWhenUsed="1"/>
+    <w:lsdException w:name="index 8" w:semiHidden="1" w:unhideWhenUsed="1"/>
+    <w:lsdException w:name="index 9" w:semiHidden="1" w:unhideWhenUsed="1"/>
+    <w:lsdException w:name="toc 1" w:semiHidden="1" w:uiPriority="39" w:unhideWhenUsed="1"/>
+    <w:lsdException w:name="toc 2" w:semiHidden="1" w:uiPriority="39" w:unhideWhenUsed="1"/>
+    <w:lsdException w:name="toc 3" w:semiHidden="1" w:uiPriority="39" w:unhideWhenUsed="1"/>
+    <w:lsdException w:name="toc 4" w:semiHidden="1" w:uiPriority="39" w:unhideWhenUsed="1"/>
+    <w:lsdException w:name="toc 5" w:semiHidden="1" w:uiPriority="39" w:unhideWhenUsed="1"/>
+    <w:lsdException w:name="toc 6" w:semiHidden="1" w:uiPriority="39" w:unhideWhenUsed="1"/>
+    <w:lsdException w:name="toc 7" w:semiHidden="1" w:uiPriority="39" w:unhideWhenUsed="1"/>
+    <w:lsdException w:name="toc 8" w:semiHidden="1" w:uiPriority="39" w:unhideWhenUsed="1"/>
+    <w:lsdException w:name="toc 9" w:semiHidden="1" w:uiPriority="39" w:unhideWhenUsed="1"/>
+    <w:lsdException w:name="Normal Indent" w:semiHidden="1" w:unhideWhenUsed="1"/>
+    <w:lsdException w:name="footnote text" w:semiHidden="1" w:unhideWhenUsed="1"/>
+    <w:lsdException w:name="annotation text" w:semiHidden="1" w:unhideWhenUsed="1"/>
+    <w:lsdException w:name="header" w:semiHidden="1" w:unhideWhenUsed="1"/>
+    <w:lsdException w:name="footer" w:semiHidden="1" w:unhideWhenUsed="1"/>
+    <w:lsdException w:name="index heading" w:semiHidden="1" w:unhideWhenUsed="1"/>
+    <w:lsdException w:name="caption" w:semiHidden="1" w:uiPriority="35" w:unhideWhenUsed="1" w:qFormat="1"/>
+    <w:lsdException w:name="table of figures" w:semiHidden="1" w:unhideWhenUsed="1"/>
+    <w:lsdException w:name="envelope address" w:semiHidden="1" w:unhideWhenUsed="1"/>
+    <w:lsdException w:name="envelope return" w:semiHidden="1" w:unhideWhenUsed="1"/>
+    <w:lsdException w:name="footnote reference" w:semiHidden="1" w:unhideWhenUsed="1"/>
+    <w:lsdException w:name="annotation reference" w:semiHidden="1" w:unhideWhenUsed="1"/>
+    <w:lsdException w:name="line number" w:semiHidden="1" w:unhideWhenUsed="1"/>
+    <w:lsdException w:name="page number" w:semiHidden="1" w:unhideWhenUsed="1"/>
+    <w:lsdException w:name="endnote reference" w:semiHidden="1" w:unhideWhenUsed="1"/>
+    <w:lsdException w:name="endnote text" w:semiHidden="1" w:unhideWhenUsed="1"/>
+    <w:lsdException w:name="table of authorities" w:semiHidden="1" w:unhideWhenUsed="1"/>
+    <w:lsdException w:name="macro" w:semiHidden="1" w:unhideWhenUsed="1"/>
+    <w:lsdException w:name="toa heading" w:semiHidden="1" w:unhideWhenUsed="1"/>
+    <w:lsdException w:name="List" w:semiHidden="1" w:unhideWhenUsed="1"/>
+    <w:lsdException w:name="List Bullet" w:semiHidden="1" w:unhideWhenUsed="1"/>
+    <w:lsdException w:name="List Number" w:semiHidden="1" w:unhideWhenUsed="1"/>
+    <w:lsdException w:name="List 2" w:semiHidden="1" w:unhideWhenUsed="1"/>
+    <w:lsdException w:name="List 3" w:semiHidden="1" w:unhideWhenUsed="1"/>
+    <w:lsdException w:name="List 4" w:semiHidden="1" w:unhideWhenUsed="1"/>
+    <w:lsdException w:name="List 5" w:semiHidden="1" w:unhideWhenUsed="1"/>
+    <w:lsdException w:name="List Bullet 2" w:semiHidden="1" w:unhideWhenUsed="1"/>
+    <w:lsdException w:name="List Bullet 3" w:semiHidden="1" w:unhideWhenUsed="1"/>
+    <w:lsdException w:name="List Bullet 4" w:semiHidden="1" w:unhideWhenUsed="1"/>
+    <w:lsdException w:name="List Bullet 5" w:semiHidden="1" w:unhideWhenUsed="1"/>
+    <w:lsdException w:name="List Number 2" w:semiHidden="1" w:unhideWhenUsed="1"/>
+    <w:lsdException w:name="List Number 3" w:semiHidden="1" w:unhideWhenUsed="1"/>
+    <w:lsdException w:name="List Number 4" w:semiHidden="1" w:unhideWhenUsed="1"/>
+    <w:lsdException w:name="List Number 5" w:semiHidden="1" w:unhideWhenUsed="1"/>
+    <w:lsdException w:name="Title" w:uiPriority="10" w:qFormat="1"/>
+    <w:lsdException w:name="Closing" w:semiHidden="1" w:unhideWhenUsed="1"/>
+    <w:lsdException w:name="Signature" w:semiHidden="1" w:unhideWhenUsed="1"/>
+    <w:lsdException w:name="Default Paragraph Font" w:semiHidden="1" w:uiPriority="1" w:unhideWhenUsed="1"/>
+    <w:lsdException w:name="Body Text" w:semiHidden="1" w:unhideWhenUsed="1"/>
+    <w:lsdException w:name="Body Text Indent" w:semiHidden="1" w:unhideWhenUsed="1"/>
+    <w:lsdException w:name="List Continue" w:semiHidden="1" w:unhideWhenUsed="1"/>
+    <w:lsdException w:name="List Continue 2" w:semiHidden="1" w:unhideWhenUsed="1"/>
+    <w:lsdException w:name="List Continue 3" w:semiHidden="1" w:unhideWhenUsed="1"/>
+    <w:lsdException w:name="List Continue 4" w:semiHidden="1" w:unhideWhenUsed="1"/>
+    <w:lsdException w:name="List Continue 5" w:semiHidden="1" w:unhideWhenUsed="1"/>
+    <w:lsdException w:name="Message Header" w:semiHidden="1" w:unhideWhenUsed="1"/>
+    <w:lsdException w:name="Subtitle" w:uiPriority="11" w:qFormat="1"/>
+    <w:lsdException w:name="Salutation" w:semiHidden="1" w:unhideWhenUsed="1"/>
+    <w:lsdException w:name="Date" w:semiHidden="1" w:unhideWhenUsed="1"/>
+    <w:lsdException w:name="Body Text First Indent" w:semiHidden="1" w:unhideWhenUsed="1"/>
+    <w:lsdException w:name="Body Text First Indent 2" w:semiHidden="1" w:unhideWhenUsed="1"/>
+    <w:lsdException w:name="Note Heading" w:semiHidden="1" w:unhideWhenUsed="1"/>
+    <w:lsdException w:name="Body Text 2" w:semiHidden="1" w:unhideWhenUsed="1"/>
+    <w:lsdException w:name="Body Text 3" w:semiHidden="1" w:unhideWhenUsed="1"/>
+    <w:lsdException w:name="Body Text Indent 2" w:semiHidden="1" w:unhideWhenUsed="1"/>
+    <w:lsdException w:name="Body Text Indent 3" w:semiHidden="1" w:unhideWhenUsed="1"/>
+    <w:lsdException w:name="Block Text" w:semiHidden="1" w:unhideWhenUsed="1"/>
+    <w:lsdException w:name="Hyperlink" w:semiHidden="1" w:unhideWhenUsed="1"/>
+    <w:lsdException w:name="FollowedHyperlink" w:semiHidden="1" w:unhideWhenUsed="1"/>
+    <w:lsdException w:name="Strong" w:uiPriority="22" w:qFormat="1"/>
+    <w:lsdException w:name="Emphasis" w:uiPriority="20" w:qFormat="1"/>
+    <w:lsdException w:name="Document Map" w:semiHidden="1" w:unhideWhenUsed="1"/>
+    <w:lsdException w:name="Plain Text" w:semiHidden="1" w:unhideWhenUsed="1"/>
+    <w:lsdException w:name="E-mail Signature" w:semiHidden="1" w:unhideWhenUsed="1"/>
+    <w:lsdException w:name="HTML Top of Form" w:semiHidden="1" w:unhideWhenUsed="1"/>
+    <w:lsdException w:name="HTML Bottom of Form" w:semiHidden="1" w:unhideWhenUsed="1"/>
+    <w:lsdException w:name="Normal (Web)" w:semiHidden="1" w:unhideWhenUsed="1"/>
+    <w:lsdException w:name="HTML Acronym" w:semiHidden="1" w:unhideWhenUsed="1"/>
+    <w:lsdException w:name="HTML Address" w:semiHidden="1" w:unhideWhenUsed="1"/>
+    <w:lsdException w:name="HTML Cite" w:semiHidden="1" w:unhideWhenUsed="1"/>
+    <w:lsdException w:name="HTML Code" w:semiHidden="1" w:unhideWhenUsed="1"/>
+    <w:lsdException w:name="HTML Definition" w:semiHidden="1" w:unhideWhenUsed="1"/>
+    <w:lsdException w:name="HTML Keyboard" w:semiHidden="1" w:unhideWhenUsed="1"/>
+    <w:lsdException w:name="HTML Preformatted" w:semiHidden="1" w:unhideWhenUsed="1"/>
+    <w:lsdException w:name="HTML Sample" w:semiHidden="1" w:unhideWhenUsed="1"/>
+    <w:lsdException w:name="HTML Typewriter" w:semiHidden="1" w:unhideWhenUsed="1"/>
+    <w:lsdException w:name="HTML Variable" w:semiHidden="1" w:unhideWhenUsed="1"/>
+    <w:lsdException w:name="Normal Table" w:semiHidden="1" w:unhideWhenUsed="1"/>
+    <w:lsdException w:name="annotation subject" w:semiHidden="1" w:unhideWhenUsed="1"/>
+    <w:lsdException w:name="No List" w:semiHidden="1" w:unhideWhenUsed="1"/>
+    <w:lsdException w:name="Outline List 1" w:semiHidden="1" w:unhideWhenUsed="1"/>
+    <w:lsdException w:name="Outline List 2" w:semiHidden="1" w:unhideWhenUsed="1"/>
+    <w:lsdException w:name="Outline List 3" w:semiHidden="1" w:unhideWhenUsed="1"/>
+    <w:lsdException w:name="Table Simple 1" w:semiHidden="1" w:unhideWhenUsed="1"/>
+    <w:lsdException w:name="Table Simple 2" w:semiHidden="1" w:unhideWhenUsed="1"/>
+    <w:lsdException w:name="Table Simple 3" w:semiHidden="1" w:unhideWhenUsed="1"/>
+    <w:lsdException w:name="Table Classic 1" w:semiHidden="1" w:unhideWhenUsed="1"/>
+    <w:lsdException w:name="Table Classic 2" w:semiHidden="1" w:unhideWhenUsed="1"/>
+    <w:lsdException w:name="Table Classic 3" w:semiHidden="1" w:unhideWhenUsed="1"/>
+    <w:lsdException w:name="Table Classic 4" w:semiHidden="1" w:unhideWhenUsed="1"/>
+    <w:lsdException w:name="Table Colorful 1" w:semiHidden="1" w:unhideWhenUsed="1"/>
+    <w:lsdException w:name="Table Colorful 2" w:semiHidden="1" w:unhideWhenUsed="1"/>
+    <w:lsdException w:name="Table Colorful 3" w:semiHidden="1" w:unhideWhenUsed="1"/>
+    <w:lsdException w:name="Table Columns 1" w:semiHidden="1" w:unhideWhenUsed="1"/>
+    <w:lsdException w:name="Table Columns 2" w:semiHidden="1" w:unhideWhenUsed="1"/>
+    <w:lsdException w:name="Table Columns 3" w:semiHidden="1" w:unhideWhenUsed="1"/>
+    <w:lsdException w:name="Table Columns 4" w:semiHidden="1" w:unhideWhenUsed="1"/>
+    <w:lsdException w:name="Table Columns 5" w:semiHidden="1" w:unhideWhenUsed="1"/>
+    <w:lsdException w:name="Table Grid 1" w:semiHidden="1" w:unhideWhenUsed="1"/>
+    <w:lsdException w:name="Table Grid 2" w:semiHidden="1" w:unhideWhenUsed="1"/>
+    <w:lsdException w:name="Table Grid 3" w:semiHidden="1" w:unhideWhenUsed="1"/>
+    <w:lsdException w:name="Table Grid 4" w:semiHidden="1" w:unhideWhenUsed="1"/>
+    <w:lsdException w:name="Table Grid 5" w:semiHidden="1" w:unhideWhenUsed="1"/>
+    <w:lsdException w:name="Table Grid 6" w:semiHidden="1" w:unhideWhenUsed="1"/>
+    <w:lsdException w:name="Table Grid 7" w:semiHidden="1" w:unhideWhenUsed="1"/>
+    <w:lsdException w:name="Table Grid 8" w:semiHidden="1" w:unhideWhenUsed="1"/>
+    <w:lsdException w:name="Table List 1" w:semiHidden="1" w:unhideWhenUsed="1"/>
+    <w:lsdException w:name="Table List 2" w:semiHidden="1" w:unhideWhenUsed="1"/>
+    <w:lsdException w:name="Table List 3" w:semiHidden="1" w:unhideWhenUsed="1"/>
+    <w:lsdException w:name="Table List 4" w:semiHidden="1" w:unhideWhenUsed="1"/>
+    <w:lsdException w:name="Table List 5" w:semiHidden="1" w:unhideWhenUsed="1"/>
+    <w:lsdException w:name="Table List 6" w:semiHidden="1" w:unhideWhenUsed="1"/>
+    <w:lsdException w:name="Table List 7" w:semiHidden="1" w:unhideWhenUsed="1"/>
+    <w:lsdException w:name="Table List 8" w:semiHidden="1" w:unhideWhenUsed="1"/>
+    <w:lsdException w:name="Table 3D effects 1" w:semiHidden="1" w:unhideWhenUsed="1"/>
+    <w:lsdException w:name="Table 3D effects 2" w:semiHidden="1" w:unhideWhenUsed="1"/>
+    <w:lsdException w:name="Table 3D effects 3" w:semiHidden="1" w:unhideWhenUsed="1"/>
+    <w:lsdException w:name="Table Contemporary" w:semiHidden="1" w:unhideWhenUsed="1"/>
+    <w:lsdException w:name="Table Elegant" w:semiHidden="1" w:unhideWhenUsed="1"/>
+    <w:lsdException w:name="Table Professional" w:semiHidden="1" w:unhideWhenUsed="1"/>
+    <w:lsdException w:name="Table Subtle 1" w:semiHidden="1" w:unhideWhenUsed="1"/>
+    <w:lsdException w:name="Table Subtle 2" w:semiHidden="1" w:unhideWhenUsed="1"/>
+    <w:lsdException w:name="Table Web 1" w:semiHidden="1" w:unhideWhenUsed="1"/>
+    <w:lsdException w:name="Table Web 2" w:semiHidden="1" w:unhideWhenUsed="1"/>
+    <w:lsdException w:name="Table Web 3" w:semiHidden="1" w:unhideWhenUsed="1"/>
+    <w:lsdException w:name="Balloon Text" w:semiHidden="1" w:unhideWhenUsed="1"/>
+    <w:lsdException w:name="Table Grid" w:uiPriority="59"/>
+    <w:lsdException w:name="Table Theme" w:semiHidden="1" w:unhideWhenUsed="1"/>
+    <w:lsdException w:name="Placeholder Text" w:semiHidden="1"/>
+    <w:lsdException w:name="No Spacing" w:uiPriority="1" w:qFormat="1"/>
+    <w:lsdException w:name="Light Shading" w:uiPriority="60"/>
+    <w:lsdException w:name="Light List" w:uiPriority="61"/>
+    <w:lsdException w:name="Light Grid" w:uiPriority="62"/>
+    <w:lsdException w:name="Medium Shading 1" w:uiPriority="63"/>
+    <w:lsdException w:name="Medium Shading 2" w:uiPriority="64"/>
+    <w:lsdException w:name="Medium List 1" w:uiPriority="65"/>
+    <w:lsdException w:name="Medium List 2" w:uiPriority="66"/>
+    <w:lsdException w:name="Medium Grid 1" w:uiPriority="67"/>
+    <w:lsdException w:name="Medium Grid 2" w:uiPriority="68"/>
+    <w:lsdException w:name="Medium Grid 3" w:uiPriority="69"/>
+    <w:lsdException w:name="Dark List" w:uiPriority="70"/>
+    <w:lsdException w:name="Colorful Shading" w:uiPriority="71"/>
+    <w:lsdException w:name="Colorful List" w:uiPriority="72"/>
+    <w:lsdException w:name="Colorful Grid" w:uiPriority="73"/>
+    <w:lsdException w:name="Light Shading Accent 1" w:uiPriority="60"/>
+    <w:lsdException w:name="Light List Accent 1" w:uiPriority="61"/>
+    <w:lsdException w:name="Light Grid Accent 1" w:uiPriority="62"/>
+    <w:lsdException w:name="Medium Shading 1 Accent 1" w:uiPriority="63"/>
+    <w:lsdException w:name="Medium Shading 2 Accent 1" w:uiPriority="64"/>
+    <w:lsdException w:name="Medium List 1 Accent 1" w:uiPriority="65"/>
+    <w:lsdException w:name="Revision" w:semiHidden="1"/>
+    <w:lsdException w:name="List Paragraph" w:uiPriority="34" w:qFormat="1"/>
+    <w:lsdException w:name="Quote" w:uiPriority="29" w:qFormat="1"/>
+    <w:lsdException w:name="Intense Quote" w:uiPriority="30" w:qFormat="1"/>
+    <w:lsdException w:name="Medium List 2 Accent 1" w:uiPriority="66"/>
+    <w:lsdException w:name="Medium Grid 1 Accent 1" w:uiPriority="67"/>
+    <w:lsdException w:name="Medium Grid 2 Accent 1" w:uiPriority="68"/>
+    <w:lsdException w:name="Medium Grid 3 Accent 1" w:uiPriority="69"/>
+    <w:lsdException w:name="Dark List Accent 1" w:uiPriority="70"/>
+    <w:lsdException w:name="Colorful Shading Accent 1" w:uiPriority="71"/>
+    <w:lsdException w:name="Colorful List Accent 1" w:uiPriority="72"/>
+    <w:lsdException w:name="Colorful Grid Accent 1" w:uiPriority="73"/>
+    <w:lsdException w:name="Light Shading Accent 2" w:uiPriority="60"/>
+    <w:lsdException w:name="Light List Accent 2" w:uiPriority="61"/>
+    <w:lsdException w:name="Light Grid Accent 2" w:uiPriority="62"/>
+    <w:lsdException w:name="Medium Shading 1 Accent 2" w:uiPriority="63"/>
+    <w:lsdException w:name="Medium Shading 2 Accent 2" w:uiPriority="64"/>
+    <w:lsdException w:name="Medium List 1 Accent 2" w:uiPriority="65"/>
+    <w:lsdException w:name="Medium List 2 Accent 2" w:uiPriority="66"/>
+    <w:lsdException w:name="Medium Grid 1 Accent 2" w:uiPriority="67"/>
+    <w:lsdException w:name="Medium Grid 2 Accent 2" w:uiPriority="68"/>
+    <w:lsdException w:name="Medium Grid 3 Accent 2" w:uiPriority="69"/>
+    <w:lsdException w:name="Dark List Accent 2" w:uiPriority="70"/>
+    <w:lsdException w:name="Colorful Shading Accent 2" w:uiPriority="71"/>
+    <w:lsdException w:name="Colorful List Accent 2" w:uiPriority="72"/>
+    <w:lsdException w:name="Colorful Grid Accent 2" w:uiPriority="73"/>
+    <w:lsdException w:name="Light Shading Accent 3" w:uiPriority="60"/>
+    <w:lsdException w:name="Light List Accent 3" w:uiPriority="61"/>
+    <w:lsdException w:name="Light Grid Accent 3" w:uiPriority="62"/>
+    <w:lsdException w:name="Medium Shading 1 Accent 3" w:uiPriority="63"/>
+    <w:lsdException w:name="Medium Shading 2 Accent 3" w:uiPriority="64"/>
+    <w:lsdException w:name="Medium List 1 Accent 3" w:uiPriority="65"/>
+    <w:lsdException w:name="Medium List 2 Accent 3" w:uiPriority="66"/>
+    <w:lsdException w:name="Medium Grid 1 Accent 3" w:uiPriority="67"/>
+    <w:lsdException w:name="Medium Grid 2 Accent 3" w:uiPriority="68"/>
+    <w:lsdException w:name="Medium Grid 3 Accent 3" w:uiPriority="69"/>
+    <w:lsdException w:name="Dark List Accent 3" w:uiPriority="70"/>
+    <w:lsdException w:name="Colorful Shading Accent 3" w:uiPriority="71"/>
+    <w:lsdException w:name="Colorful List Accent 3" w:uiPriority="72"/>
+    <w:lsdException w:name="Colorful Grid Accent 3" w:uiPriority="73"/>
+    <w:lsdException w:name="Light Shading Accent 4" w:uiPriority="60"/>
+    <w:lsdException w:name="Light List Accent 4" w:uiPriority="61"/>
+    <w:lsdException w:name="Light Grid Accent 4" w:uiPriority="62"/>
+    <w:lsdException w:name="Medium Shading 1 Accent 4" w:uiPriority="63"/>
+    <w:lsdException w:name="Medium Shading 2 Accent 4" w:uiPriority="64"/>
+    <w:lsdException w:name="Medium List 1 Accent 4" w:uiPriority="65"/>
+    <w:lsdException w:name="Medium List 2 Accent 4" w:uiPriority="66"/>
+    <w:lsdException w:name="Medium Grid 1 Accent 4" w:uiPriority="67"/>
+    <w:lsdException w:name="Medium Grid 2 Accent 4" w:uiPriority="68"/>
+    <w:lsdException w:name="Medium Grid 3 Accent 4" w:uiPriority="69"/>
+    <w:lsdException w:name="Dark List Accent 4" w:uiPriority="70"/>
+    <w:lsdException w:name="Colorful Shading Accent 4" w:uiPriority="71"/>
+    <w:lsdException w:name="Colorful List Accent 4" w:uiPriority="72"/>
+    <w:lsdException w:name="Colorful Grid Accent 4" w:uiPriority="73"/>
+    <w:lsdException w:name="Light Shading Accent 5" w:uiPriority="60"/>
+    <w:lsdException w:name="Light List Accent 5" w:uiPriority="61"/>
+    <w:lsdException w:name="Light Grid Accent 5" w:uiPriority="62"/>
+    <w:lsdException w:name="Medium Shading 1 Accent 5" w:uiPriority="63"/>
+    <w:lsdException w:name="Medium Shading 2 Accent 5" w:uiPriority="64"/>
+    <w:lsdException w:name="Medium List 1 Accent 5" w:uiPriority="65"/>
+    <w:lsdException w:name="Medium List 2 Accent 5" w:uiPriority="66"/>
+    <w:lsdException w:name="Medium Grid 1 Accent 5" w:uiPriority="67"/>
+    <w:lsdException w:name="Medium Grid 2 Accent 5" w:uiPriority="68"/>
+    <w:lsdException w:name="Medium Grid 3 Accent 5" w:uiPriority="69"/>
+    <w:lsdException w:name="Dark List Accent 5" w:uiPriority="70"/>
+    <w:lsdException w:name="Colorful Shading Accent 5" w:uiPriority="71"/>
+    <w:lsdException w:name="Colorful List Accent 5" w:uiPriority="72"/>
+    <w:lsdException w:name="Colorful Grid Accent 5" w:uiPriority="73"/>
+    <w:lsdException w:name="Light Shading Accent 6" w:uiPriority="60"/>
+    <w:lsdException w:name="Light List Accent 6" w:uiPriority="61"/>
+    <w:lsdException w:name="Light Grid Accent 6" w:uiPriority="62"/>
+    <w:lsdException w:name="Medium Shading 1 Accent 6" w:uiPriority="63"/>
+    <w:lsdException w:name="Medium Shading 2 Accent 6" w:uiPriority="64"/>
+    <w:lsdException w:name="Medium List 1 Accent 6" w:uiPriority="65"/>
+    <w:lsdException w:name="Medium List 2 Accent 6" w:uiPriority="66"/>
+    <w:lsdException w:name="Medium Grid 1 Accent 6" w:uiPriority="67"/>
+    <w:lsdException w:name="Medium Grid 2 Accent 6" w:uiPriority="68"/>
+    <w:lsdException w:name="Medium Grid 3 Accent 6" w:uiPriority="69"/>
+    <w:lsdException w:name="Dark List Accent 6" w:uiPriority="70"/>
+    <w:lsdException w:name="Colorful Shading Accent 6" w:uiPriority="71"/>
+    <w:lsdException w:name="Colorful List Accent 6" w:uiPriority="72"/>
+    <w:lsdException w:name="Colorful Grid Accent 6" w:uiPriority="73"/>
+    <w:lsdException w:name="Subtle Emphasis" w:uiPriority="19" w:qFormat="1"/>
+    <w:lsdException w:name="Intense Emphasis" w:uiPriority="21" w:qFormat="1"/>
+    <w:lsdException w:name="Subtle Reference" w:uiPriority="31" w:qFormat="1"/>
+    <w:lsdException w:name="Intense Reference" w:uiPriority="32" w:qFormat="1"/>
+    <w:lsdException w:name="Book Title" w:uiPriority="33" w:qFormat="1"/>
+    <w:lsdException w:name="Bibliography" w:semiHidden="1" w:uiPriority="37" w:unhideWhenUsed="1"/>
+    <w:lsdException w:name="TOC Heading" w:semiHidden="1" w:uiPriority="39" w:unhideWhenUsed="1" w:qFormat="1"/>
+    <w:lsdException w:name="Plain Table 1" w:uiPriority="41"/>
+    <w:lsdException w:name="Plain Table 2" w:uiPriority="42"/>
+    <w:lsdException w:name="Plain Table 3" w:uiPriority="43"/>
+    <w:lsdException w:name="Plain Table 4" w:uiPriority="44"/>
+    <w:lsdException w:name="Plain Table 5" w:uiPriority="45"/>
+    <w:lsdException w:name="Grid Table Light" w:uiPriority="40"/>
+    <w:lsdException w:name="Grid Table 1 Light" w:uiPriority="46"/>
+    <w:lsdException w:name="Grid Table 2" w:uiPriority="47"/>
+    <w:lsdException w:name="Grid Table 3" w:uiPriority="48"/>
+    <w:lsdException w:name="Grid Table 4" w:uiPriority="49"/>
+    <w:lsdException w:name="Grid Table 5 Dark" w:uiPriority="50"/>
+    <w:lsdException w:name="Grid Table 6 Colorful" w:uiPriority="51"/>
+    <w:lsdException w:name="Grid Table 7 Colorful" w:uiPriority="52"/>
+    <w:lsdException w:name="Grid Table 1 Light Accent 1" w:uiPriority="46"/>
+    <w:lsdException w:name="Grid Table 2 Accent 1" w:uiPriority="47"/>
+    <w:lsdException w:name="Grid Table 3 Accent 1" w:uiPriority="48"/>
+    <w:lsdException w:name="Grid Table 4 Accent 1" w:uiPriority="49"/>
+    <w:lsdException w:name="Grid Table 5 Dark Accent 1" w:uiPriority="50"/>
+    <w:lsdException w:name="Grid Table 6 Colorful Accent 1" w:uiPriority="51"/>
+    <w:lsdException w:name="Grid Table 7 Colorful Accent 1" w:uiPriority="52"/>
+    <w:lsdException w:name="Grid Table 1 Light Accent 2" w:uiPriority="46"/>
+    <w:lsdException w:name="Grid Table 2 Accent 2" w:uiPriority="47"/>
+    <w:lsdException w:name="Grid Table 3 Accent 2" w:uiPriority="48"/>
+    <w:lsdException w:name="Grid Table 4 Accent 2" w:uiPriority="49"/>
+    <w:lsdException w:name="Grid Table 5 Dark Accent 2" w:uiPriority="50"/>
+    <w:lsdException w:name="Grid Table 6 Colorful Accent 2" w:uiPriority="51"/>
+    <w:lsdException w:name="Grid Table 7 Colorful Accent 2" w:uiPriority="52"/>
+    <w:lsdException w:name="Grid Table 1 Light Accent 3" w:uiPriority="46"/>
+    <w:lsdException w:name="Grid Table 2 Accent 3" w:uiPriority="47"/>
+    <w:lsdException w:name="Grid Table 3 Accent 3" w:uiPriority="48"/>
+    <w:lsdException w:name="Grid Table 4 Accent 3" w:uiPriority="49"/>
+    <w:lsdException w:name="Grid Table 5 Dark Accent 3" w:uiPriority="50"/>
+    <w:lsdException w:name="Grid Table 6 Colorful Accent 3" w:uiPriority="51"/>
+    <w:lsdException w:name="Grid Table 7 Colorful Accent 3" w:uiPriority="52"/>
+    <w:lsdException w:name="Grid Table 1 Light Accent 4" w:uiPriority="46"/>
+    <w:lsdException w:name="Grid Table 2 Accent 4" w:uiPriority="47"/>
+    <w:lsdException w:name="Grid Table 3 Accent 4" w:uiPriority="48"/>
+    <w:lsdException w:name="Grid Table 4 Accent 4" w:uiPriority="49"/>
+    <w:lsdException w:name="Grid Table 5 Dark Accent 4" w:uiPriority="50"/>
+    <w:lsdException w:name="Grid Table 6 Colorful Accent 4" w:uiPriority="51"/>
+    <w:lsdException w:name="Grid Table 7 Colorful Accent 4" w:uiPriority="52"/>
+    <w:lsdException w:name="Grid Table 1 Light Accent 5" w:uiPriority="46"/>
+    <w:lsdException w:name="Grid Table 2 Accent 5" w:uiPriority="47"/>
+    <w:lsdException w:name="Grid Table 3 Accent 5" w:uiPriority="48"/>
+    <w:lsdException w:name="Grid Table 4 Accent 5" w:uiPriority="49"/>
+    <w:lsdException w:name="Grid Table 5 Dark Accent 5" w:uiPriority="50"/>
+    <w:lsdException w:name="Grid Table 6 Colorful Accent 5" w:uiPriority="51"/>
+    <w:lsdException w:name="Grid Table 7 Colorful Accent 5" w:uiPriority="52"/>
+    <w:lsdException w:name="Grid Table 1 Light Accent 6" w:uiPriority="46"/>
+    <w:lsdException w:name="Grid Table 2 Accent 6" w:uiPriority="47"/>
+    <w:lsdException w:name="Grid Table 3 Accent 6" w:uiPriority="48"/>
+    <w:lsdException w:name="Grid Table 4 Accent 6" w:uiPriority="49"/>
+    <w:lsdException w:name="Grid Table 5 Dark Accent 6" w:uiPriority="50"/>
+    <w:lsdException w:name="Grid Table 6 Colorful Accent 6" w:uiPriority="51"/>
+    <w:lsdException w:name="Grid Table 7 Colorful Accent 6" w:uiPriority="52"/>
+    <w:lsdException w:name="List Table 1 Light" w:uiPriority="46"/>
+    <w:lsdException w:name="List Table 2" w:uiPriority="47"/>
+    <w:lsdException w:name="List Table 3" w:uiPriority="48"/>
+    <w:lsdException w:name="List Table 4" w:uiPriority="49"/>
+    <w:lsdException w:name="List Table 5 Dark" w:uiPriority="50"/>
+    <w:lsdException w:name="List Table 6 Colorful" w:uiPriority="51"/>
+    <w:lsdException w:name="List Table 7 Colorful" w:uiPriority="52"/>
+    <w:lsdException w:name="List Table 1 Light Accent 1" w:uiPriority="46"/>
+    <w:lsdException w:name="List Table 2 Accent 1" w:uiPriority="47"/>
+    <w:lsdException w:name="List Table 3 Accent 1" w:uiPriority="48"/>
+    <w:lsdException w:name="List Table 4 Accent 1" w:uiPriority="49"/>
+    <w:lsdException w:name="List Table 5 Dark Accent 1" w:uiPriority="50"/>
+    <w:lsdException w:name="List Table 6 Colorful Accent 1" w:uiPriority="51"/>
+    <w:lsdException w:name="List Table 7 Colorful Accent 1" w:uiPriority="52"/>
+    <w:lsdException w:name="List Table 1 Light Accent 2" w:uiPriority="46"/>
+    <w:lsdException w:name="List Table 2 Accent 2" w:uiPriority="47"/>
+    <w:lsdException w:name="List Table 3 Accent 2" w:uiPriority="48"/>
+    <w:lsdException w:name="List Table 4 Accent 2" w:uiPriority="49"/>
+    <w:lsdException w:name="List Table 5 Dark Accent 2" w:uiPriority="50"/>
+    <w:lsdException w:name="List Table 6 Colorful Accent 2" w:uiPriority="51"/>
+    <w:lsdException w:name="List Table 7 Colorful Accent 2" w:uiPriority="52"/>
+    <w:lsdException w:name="List Table 1 Light Accent 3" w:uiPriority="46"/>
+    <w:lsdException w:name="List Table 2 Accent 3" w:uiPriority="47"/>
+    <w:lsdException w:name="List Table 3 Accent 3" w:uiPriority="48"/>
+    <w:lsdException w:name="List Table 4 Accent 3" w:uiPriority="49"/>
+    <w:lsdException w:name="List Table 5 Dark Accent 3" w:uiPriority="50"/>
+    <w:lsdException w:name="List Table 6 Colorful Accent 3" w:uiPriority="51"/>
+    <w:lsdException w:name="List Table 7 Colorful Accent 3" w:uiPriority="52"/>
+    <w:lsdException w:name="List Table 1 Light Accent 4" w:uiPriority="46"/>
+    <w:lsdException w:name="List Table 2 Accent 4" w:uiPriority="47"/>
+    <w:lsdException w:name="List Table 3 Accent 4" w:uiPriority="48"/>
+    <w:lsdException w:name="List Table 4 Accent 4" w:uiPriority="49"/>
+    <w:lsdException w:name="List Table 5 Dark Accent 4" w:uiPriority="50"/>
+    <w:lsdException w:name="List Table 6 Colorful Accent 4" w:uiPriority="51"/>
+    <w:lsdException w:name="List Table 7 Colorful Accent 4" w:uiPriority="52"/>
+    <w:lsdException w:name="List Table 1 Light Accent 5" w:uiPriority="46"/>
+    <w:lsdException w:name="List Table 2 Accent 5" w:uiPriority="47"/>
+    <w:lsdException w:name="List Table 3 Accent 5" w:uiPriority="48"/>
+    <w:lsdException w:name="List Table 4 Accent 5" w:uiPriority="49"/>
+    <w:lsdException w:name="List Table 5 Dark Accent 5" w:uiPriority="50"/>
+    <w:lsdException w:name="List Table 6 Colorful Accent 5" w:uiPriority="51"/>
+    <w:lsdException w:name="List Table 7 Colorful Accent 5" w:uiPriority="52"/>
+    <w:lsdException w:name="List Table 1 Light Accent 6" w:uiPriority="46"/>
+    <w:lsdException w:name="List Table 2 Accent 6" w:uiPriority="47"/>
+    <w:lsdException w:name="List Table 3 Accent 6" w:uiPriority="48"/>
+    <w:lsdException w:name="List Table 4 Accent 6" w:uiPriority="49"/>
+    <w:lsdException w:name="List Table 5 Dark Accent 6" w:uiPriority="50"/>
+    <w:lsdException w:name="List Table 6 Colorful Accent 6" w:uiPriority="51"/>
+    <w:lsdException w:name="List Table 7 Colorful Accent 6" w:uiPriority="52"/>
   </w:latentStyles>
   <w:style w:type="paragraph" w:default="1" w:styleId="Normal">
     <w:name w:val="Normal"/>

</xml_diff>

<commit_message>
edit pengguna, buang peranan
</commit_message>
<xml_diff>
--- a/docs/13 Julai 2015.docx
+++ b/docs/13 Julai 2015.docx
@@ -169,12 +169,14 @@
           <w:numId w:val="2"/>
         </w:numPr>
         <w:rPr>
-          <w:sz w:val="28"/>
-          <w:szCs w:val="28"/>
-        </w:rPr>
-      </w:pPr>
-      <w:r>
-        <w:rPr>
+          <w:strike/>
+          <w:sz w:val="28"/>
+          <w:szCs w:val="28"/>
+        </w:rPr>
+      </w:pPr>
+      <w:r>
+        <w:rPr>
+          <w:strike/>
           <w:sz w:val="28"/>
           <w:szCs w:val="28"/>
         </w:rPr>
@@ -183,6 +185,7 @@
       <w:proofErr w:type="spellStart"/>
       <w:r>
         <w:rPr>
+          <w:strike/>
           <w:sz w:val="28"/>
           <w:szCs w:val="28"/>
         </w:rPr>
@@ -191,6 +194,7 @@
       <w:proofErr w:type="spellEnd"/>
       <w:r>
         <w:rPr>
+          <w:strike/>
           <w:sz w:val="28"/>
           <w:szCs w:val="28"/>
         </w:rPr>
@@ -199,6 +203,7 @@
       <w:proofErr w:type="spellStart"/>
       <w:r>
         <w:rPr>
+          <w:strike/>
           <w:sz w:val="28"/>
           <w:szCs w:val="28"/>
         </w:rPr>
@@ -207,6 +212,7 @@
       <w:proofErr w:type="spellEnd"/>
       <w:r>
         <w:rPr>
+          <w:strike/>
           <w:sz w:val="28"/>
           <w:szCs w:val="28"/>
         </w:rPr>
@@ -215,6 +221,7 @@
       <w:proofErr w:type="spellStart"/>
       <w:r>
         <w:rPr>
+          <w:strike/>
           <w:sz w:val="28"/>
           <w:szCs w:val="28"/>
         </w:rPr>
@@ -223,14 +230,16 @@
       <w:proofErr w:type="spellEnd"/>
       <w:r>
         <w:rPr>
-          <w:sz w:val="28"/>
-          <w:szCs w:val="28"/>
-        </w:rPr>
-        <w:t xml:space="preserve"> </w:t>
-      </w:r>
-      <w:proofErr w:type="spellStart"/>
-      <w:r>
-        <w:rPr>
+          <w:strike/>
+          <w:sz w:val="28"/>
+          <w:szCs w:val="28"/>
+        </w:rPr>
+        <w:t xml:space="preserve"> </w:t>
+      </w:r>
+      <w:proofErr w:type="spellStart"/>
+      <w:r>
+        <w:rPr>
+          <w:strike/>
           <w:sz w:val="28"/>
           <w:szCs w:val="28"/>
         </w:rPr>
@@ -239,6 +248,7 @@
       <w:proofErr w:type="spellEnd"/>
       <w:r>
         <w:rPr>
+          <w:strike/>
           <w:sz w:val="28"/>
           <w:szCs w:val="28"/>
         </w:rPr>
@@ -247,6 +257,7 @@
       <w:proofErr w:type="spellStart"/>
       <w:r>
         <w:rPr>
+          <w:strike/>
           <w:sz w:val="28"/>
           <w:szCs w:val="28"/>
         </w:rPr>
@@ -255,14 +266,16 @@
       <w:proofErr w:type="spellEnd"/>
       <w:r>
         <w:rPr>
-          <w:sz w:val="28"/>
-          <w:szCs w:val="28"/>
-        </w:rPr>
-        <w:t xml:space="preserve"> </w:t>
-      </w:r>
-      <w:proofErr w:type="spellStart"/>
-      <w:r>
-        <w:rPr>
+          <w:strike/>
+          <w:sz w:val="28"/>
+          <w:szCs w:val="28"/>
+        </w:rPr>
+        <w:t xml:space="preserve"> </w:t>
+      </w:r>
+      <w:proofErr w:type="spellStart"/>
+      <w:r>
+        <w:rPr>
+          <w:strike/>
           <w:sz w:val="28"/>
           <w:szCs w:val="28"/>
         </w:rPr>
@@ -271,6 +284,7 @@
       <w:proofErr w:type="spellEnd"/>
       <w:r>
         <w:rPr>
+          <w:strike/>
           <w:sz w:val="28"/>
           <w:szCs w:val="28"/>
         </w:rPr>
@@ -279,6 +293,7 @@
       <w:proofErr w:type="spellStart"/>
       <w:r>
         <w:rPr>
+          <w:strike/>
           <w:sz w:val="28"/>
           <w:szCs w:val="28"/>
         </w:rPr>
@@ -287,14 +302,16 @@
       <w:proofErr w:type="spellEnd"/>
       <w:r>
         <w:rPr>
-          <w:sz w:val="28"/>
-          <w:szCs w:val="28"/>
-        </w:rPr>
-        <w:t xml:space="preserve"> </w:t>
-      </w:r>
-      <w:proofErr w:type="spellStart"/>
-      <w:r>
-        <w:rPr>
+          <w:strike/>
+          <w:sz w:val="28"/>
+          <w:szCs w:val="28"/>
+        </w:rPr>
+        <w:t xml:space="preserve"> </w:t>
+      </w:r>
+      <w:proofErr w:type="spellStart"/>
+      <w:r>
+        <w:rPr>
+          <w:strike/>
           <w:sz w:val="28"/>
           <w:szCs w:val="28"/>
         </w:rPr>
@@ -303,6 +320,7 @@
       <w:proofErr w:type="spellEnd"/>
       <w:r>
         <w:rPr>
+          <w:strike/>
           <w:sz w:val="28"/>
           <w:szCs w:val="28"/>
         </w:rPr>
@@ -311,6 +329,7 @@
       <w:proofErr w:type="spellStart"/>
       <w:r>
         <w:rPr>
+          <w:strike/>
           <w:sz w:val="28"/>
           <w:szCs w:val="28"/>
         </w:rPr>
@@ -319,6 +338,7 @@
       <w:proofErr w:type="spellEnd"/>
       <w:r>
         <w:rPr>
+          <w:strike/>
           <w:sz w:val="28"/>
           <w:szCs w:val="28"/>
         </w:rPr>
@@ -327,6 +347,7 @@
       <w:proofErr w:type="spellStart"/>
       <w:r>
         <w:rPr>
+          <w:strike/>
           <w:sz w:val="28"/>
           <w:szCs w:val="28"/>
         </w:rPr>
@@ -335,14 +356,16 @@
       <w:proofErr w:type="spellEnd"/>
       <w:r>
         <w:rPr>
-          <w:sz w:val="28"/>
-          <w:szCs w:val="28"/>
-        </w:rPr>
-        <w:t xml:space="preserve"> </w:t>
-      </w:r>
-      <w:proofErr w:type="spellStart"/>
-      <w:r>
-        <w:rPr>
+          <w:strike/>
+          <w:sz w:val="28"/>
+          <w:szCs w:val="28"/>
+        </w:rPr>
+        <w:t xml:space="preserve"> </w:t>
+      </w:r>
+      <w:proofErr w:type="spellStart"/>
+      <w:r>
+        <w:rPr>
+          <w:strike/>
           <w:sz w:val="28"/>
           <w:szCs w:val="28"/>
         </w:rPr>
@@ -351,6 +374,7 @@
       <w:proofErr w:type="spellEnd"/>
       <w:r>
         <w:rPr>
+          <w:strike/>
           <w:sz w:val="28"/>
           <w:szCs w:val="28"/>
         </w:rPr>
@@ -359,6 +383,7 @@
       <w:proofErr w:type="spellStart"/>
       <w:r>
         <w:rPr>
+          <w:strike/>
           <w:sz w:val="28"/>
           <w:szCs w:val="28"/>
         </w:rPr>
@@ -367,14 +392,16 @@
       <w:proofErr w:type="spellEnd"/>
       <w:r>
         <w:rPr>
-          <w:sz w:val="28"/>
-          <w:szCs w:val="28"/>
-        </w:rPr>
-        <w:t xml:space="preserve"> </w:t>
-      </w:r>
-      <w:proofErr w:type="spellStart"/>
-      <w:r>
-        <w:rPr>
+          <w:strike/>
+          <w:sz w:val="28"/>
+          <w:szCs w:val="28"/>
+        </w:rPr>
+        <w:t xml:space="preserve"> </w:t>
+      </w:r>
+      <w:proofErr w:type="spellStart"/>
+      <w:r>
+        <w:rPr>
+          <w:strike/>
           <w:sz w:val="28"/>
           <w:szCs w:val="28"/>
         </w:rPr>
@@ -383,6 +410,7 @@
       <w:proofErr w:type="spellEnd"/>
       <w:r>
         <w:rPr>
+          <w:strike/>
           <w:sz w:val="28"/>
           <w:szCs w:val="28"/>
         </w:rPr>
@@ -390,6 +418,7 @@
       </w:r>
       <w:r>
         <w:rPr>
+          <w:strike/>
           <w:sz w:val="28"/>
           <w:szCs w:val="28"/>
         </w:rPr>
@@ -525,8 +554,6 @@
           <w:szCs w:val="28"/>
         </w:rPr>
       </w:pPr>
-      <w:bookmarkStart w:id="0" w:name="_GoBack"/>
-      <w:bookmarkEnd w:id="0"/>
     </w:p>
     <w:p>
       <w:pPr>
@@ -536,13 +563,15 @@
           <w:numId w:val="2"/>
         </w:numPr>
         <w:rPr>
-          <w:sz w:val="28"/>
-          <w:szCs w:val="28"/>
-        </w:rPr>
-      </w:pPr>
-      <w:proofErr w:type="spellStart"/>
-      <w:r>
-        <w:rPr>
+          <w:strike/>
+          <w:sz w:val="28"/>
+          <w:szCs w:val="28"/>
+        </w:rPr>
+      </w:pPr>
+      <w:proofErr w:type="spellStart"/>
+      <w:r>
+        <w:rPr>
+          <w:strike/>
           <w:sz w:val="28"/>
           <w:szCs w:val="28"/>
         </w:rPr>
@@ -551,6 +580,7 @@
       <w:proofErr w:type="spellEnd"/>
       <w:r>
         <w:rPr>
+          <w:strike/>
           <w:sz w:val="28"/>
           <w:szCs w:val="28"/>
         </w:rPr>
@@ -558,6 +588,7 @@
       </w:r>
       <w:r>
         <w:rPr>
+          <w:strike/>
           <w:sz w:val="28"/>
           <w:szCs w:val="28"/>
         </w:rPr>
@@ -565,6 +596,7 @@
       </w:r>
       <w:r>
         <w:rPr>
+          <w:strike/>
           <w:sz w:val="28"/>
           <w:szCs w:val="28"/>
         </w:rPr>
@@ -573,6 +605,7 @@
       <w:proofErr w:type="spellStart"/>
       <w:r>
         <w:rPr>
+          <w:strike/>
           <w:sz w:val="28"/>
           <w:szCs w:val="28"/>
         </w:rPr>
@@ -581,6 +614,7 @@
       <w:proofErr w:type="spellEnd"/>
       <w:r>
         <w:rPr>
+          <w:strike/>
           <w:sz w:val="28"/>
           <w:szCs w:val="28"/>
         </w:rPr>
@@ -588,6 +622,7 @@
       </w:r>
       <w:r>
         <w:rPr>
+          <w:strike/>
           <w:sz w:val="28"/>
           <w:szCs w:val="28"/>
         </w:rPr>
@@ -612,13 +647,15 @@
         </w:numPr>
         <w:spacing w:after="0"/>
         <w:rPr>
-          <w:sz w:val="28"/>
-          <w:szCs w:val="28"/>
-        </w:rPr>
-      </w:pPr>
-      <w:proofErr w:type="spellStart"/>
-      <w:r>
-        <w:rPr>
+          <w:strike/>
+          <w:sz w:val="28"/>
+          <w:szCs w:val="28"/>
+        </w:rPr>
+      </w:pPr>
+      <w:proofErr w:type="spellStart"/>
+      <w:r>
+        <w:rPr>
+          <w:strike/>
           <w:sz w:val="28"/>
           <w:szCs w:val="28"/>
         </w:rPr>
@@ -627,14 +664,18 @@
       <w:proofErr w:type="spellEnd"/>
       <w:r>
         <w:rPr>
+          <w:strike/>
           <w:sz w:val="28"/>
           <w:szCs w:val="28"/>
         </w:rPr>
         <w:t xml:space="preserve"> tiles “</w:t>
       </w:r>
-      <w:proofErr w:type="spellStart"/>
-      <w:r>
-        <w:rPr>
+      <w:bookmarkStart w:id="0" w:name="_GoBack"/>
+      <w:bookmarkEnd w:id="0"/>
+      <w:proofErr w:type="spellStart"/>
+      <w:r>
+        <w:rPr>
+          <w:strike/>
           <w:sz w:val="28"/>
           <w:szCs w:val="28"/>
         </w:rPr>
@@ -643,14 +684,16 @@
       <w:proofErr w:type="spellEnd"/>
       <w:r>
         <w:rPr>
-          <w:sz w:val="28"/>
-          <w:szCs w:val="28"/>
-        </w:rPr>
-        <w:t xml:space="preserve"> </w:t>
-      </w:r>
-      <w:proofErr w:type="spellStart"/>
-      <w:r>
-        <w:rPr>
+          <w:strike/>
+          <w:sz w:val="28"/>
+          <w:szCs w:val="28"/>
+        </w:rPr>
+        <w:t xml:space="preserve"> </w:t>
+      </w:r>
+      <w:proofErr w:type="spellStart"/>
+      <w:r>
+        <w:rPr>
+          <w:strike/>
           <w:sz w:val="28"/>
           <w:szCs w:val="28"/>
         </w:rPr>
@@ -659,14 +702,16 @@
       <w:proofErr w:type="spellEnd"/>
       <w:r>
         <w:rPr>
-          <w:sz w:val="28"/>
-          <w:szCs w:val="28"/>
-        </w:rPr>
-        <w:t xml:space="preserve"> </w:t>
-      </w:r>
-      <w:proofErr w:type="spellStart"/>
-      <w:r>
-        <w:rPr>
+          <w:strike/>
+          <w:sz w:val="28"/>
+          <w:szCs w:val="28"/>
+        </w:rPr>
+        <w:t xml:space="preserve"> </w:t>
+      </w:r>
+      <w:proofErr w:type="spellStart"/>
+      <w:r>
+        <w:rPr>
+          <w:strike/>
           <w:sz w:val="28"/>
           <w:szCs w:val="28"/>
         </w:rPr>
@@ -675,6 +720,7 @@
       <w:proofErr w:type="spellEnd"/>
       <w:r>
         <w:rPr>
+          <w:strike/>
           <w:sz w:val="28"/>
           <w:szCs w:val="28"/>
         </w:rPr>
@@ -683,6 +729,7 @@
       <w:proofErr w:type="spellStart"/>
       <w:r>
         <w:rPr>
+          <w:strike/>
           <w:sz w:val="28"/>
           <w:szCs w:val="28"/>
         </w:rPr>
@@ -708,6 +755,7 @@
         </w:numPr>
         <w:spacing w:after="0"/>
         <w:rPr>
+          <w:strike/>
           <w:sz w:val="28"/>
           <w:szCs w:val="28"/>
         </w:rPr>
@@ -716,6 +764,7 @@
       <w:proofErr w:type="gramStart"/>
       <w:r>
         <w:rPr>
+          <w:strike/>
           <w:sz w:val="28"/>
           <w:szCs w:val="28"/>
         </w:rPr>
@@ -724,6 +773,7 @@
       <w:proofErr w:type="spellEnd"/>
       <w:r>
         <w:rPr>
+          <w:strike/>
           <w:sz w:val="28"/>
           <w:szCs w:val="28"/>
         </w:rPr>
@@ -732,14 +782,16 @@
       <w:proofErr w:type="gramEnd"/>
       <w:r>
         <w:rPr>
-          <w:sz w:val="28"/>
-          <w:szCs w:val="28"/>
-        </w:rPr>
-        <w:t xml:space="preserve"> </w:t>
-      </w:r>
-      <w:proofErr w:type="spellStart"/>
-      <w:r>
-        <w:rPr>
+          <w:strike/>
+          <w:sz w:val="28"/>
+          <w:szCs w:val="28"/>
+        </w:rPr>
+        <w:t xml:space="preserve"> </w:t>
+      </w:r>
+      <w:proofErr w:type="spellStart"/>
+      <w:r>
+        <w:rPr>
+          <w:strike/>
           <w:sz w:val="28"/>
           <w:szCs w:val="28"/>
         </w:rPr>
@@ -748,14 +800,16 @@
       <w:proofErr w:type="spellEnd"/>
       <w:r>
         <w:rPr>
-          <w:sz w:val="28"/>
-          <w:szCs w:val="28"/>
-        </w:rPr>
-        <w:t xml:space="preserve"> </w:t>
-      </w:r>
-      <w:proofErr w:type="spellStart"/>
-      <w:r>
-        <w:rPr>
+          <w:strike/>
+          <w:sz w:val="28"/>
+          <w:szCs w:val="28"/>
+        </w:rPr>
+        <w:t xml:space="preserve"> </w:t>
+      </w:r>
+      <w:proofErr w:type="spellStart"/>
+      <w:r>
+        <w:rPr>
+          <w:strike/>
           <w:sz w:val="28"/>
           <w:szCs w:val="28"/>
         </w:rPr>
@@ -764,6 +818,7 @@
       <w:proofErr w:type="spellEnd"/>
       <w:r>
         <w:rPr>
+          <w:strike/>
           <w:sz w:val="28"/>
           <w:szCs w:val="28"/>
         </w:rPr>
@@ -772,6 +827,7 @@
       <w:proofErr w:type="spellStart"/>
       <w:r>
         <w:rPr>
+          <w:strike/>
           <w:sz w:val="28"/>
           <w:szCs w:val="28"/>
         </w:rPr>
@@ -780,6 +836,7 @@
       <w:proofErr w:type="spellEnd"/>
       <w:r>
         <w:rPr>
+          <w:strike/>
           <w:sz w:val="28"/>
           <w:szCs w:val="28"/>
         </w:rPr>
@@ -788,6 +845,7 @@
       <w:proofErr w:type="spellStart"/>
       <w:r>
         <w:rPr>
+          <w:strike/>
           <w:sz w:val="28"/>
           <w:szCs w:val="28"/>
         </w:rPr>
@@ -796,14 +854,16 @@
       <w:proofErr w:type="spellEnd"/>
       <w:r>
         <w:rPr>
-          <w:sz w:val="28"/>
-          <w:szCs w:val="28"/>
-        </w:rPr>
-        <w:t xml:space="preserve"> </w:t>
-      </w:r>
-      <w:proofErr w:type="spellStart"/>
-      <w:r>
-        <w:rPr>
+          <w:strike/>
+          <w:sz w:val="28"/>
+          <w:szCs w:val="28"/>
+        </w:rPr>
+        <w:t xml:space="preserve"> </w:t>
+      </w:r>
+      <w:proofErr w:type="spellStart"/>
+      <w:r>
+        <w:rPr>
+          <w:strike/>
           <w:sz w:val="28"/>
           <w:szCs w:val="28"/>
         </w:rPr>
@@ -812,6 +872,7 @@
       <w:proofErr w:type="spellEnd"/>
       <w:r>
         <w:rPr>
+          <w:strike/>
           <w:sz w:val="28"/>
           <w:szCs w:val="28"/>
         </w:rPr>
@@ -820,6 +881,7 @@
       <w:proofErr w:type="spellStart"/>
       <w:r>
         <w:rPr>
+          <w:strike/>
           <w:sz w:val="28"/>
           <w:szCs w:val="28"/>
         </w:rPr>
@@ -828,14 +890,16 @@
       <w:proofErr w:type="spellEnd"/>
       <w:r>
         <w:rPr>
-          <w:sz w:val="28"/>
-          <w:szCs w:val="28"/>
-        </w:rPr>
-        <w:t xml:space="preserve"> </w:t>
-      </w:r>
-      <w:proofErr w:type="spellStart"/>
-      <w:r>
-        <w:rPr>
+          <w:strike/>
+          <w:sz w:val="28"/>
+          <w:szCs w:val="28"/>
+        </w:rPr>
+        <w:t xml:space="preserve"> </w:t>
+      </w:r>
+      <w:proofErr w:type="spellStart"/>
+      <w:r>
+        <w:rPr>
+          <w:strike/>
           <w:sz w:val="28"/>
           <w:szCs w:val="28"/>
         </w:rPr>
@@ -844,6 +908,7 @@
       <w:proofErr w:type="spellEnd"/>
       <w:r>
         <w:rPr>
+          <w:strike/>
           <w:sz w:val="28"/>
           <w:szCs w:val="28"/>
         </w:rPr>
@@ -852,6 +917,7 @@
       <w:proofErr w:type="spellStart"/>
       <w:r>
         <w:rPr>
+          <w:strike/>
           <w:sz w:val="28"/>
           <w:szCs w:val="28"/>
         </w:rPr>
@@ -860,14 +926,16 @@
       <w:proofErr w:type="spellEnd"/>
       <w:r>
         <w:rPr>
-          <w:sz w:val="28"/>
-          <w:szCs w:val="28"/>
-        </w:rPr>
-        <w:t xml:space="preserve"> </w:t>
-      </w:r>
-      <w:proofErr w:type="spellStart"/>
-      <w:r>
-        <w:rPr>
+          <w:strike/>
+          <w:sz w:val="28"/>
+          <w:szCs w:val="28"/>
+        </w:rPr>
+        <w:t xml:space="preserve"> </w:t>
+      </w:r>
+      <w:proofErr w:type="spellStart"/>
+      <w:r>
+        <w:rPr>
+          <w:strike/>
           <w:sz w:val="28"/>
           <w:szCs w:val="28"/>
         </w:rPr>
@@ -876,6 +944,7 @@
       <w:proofErr w:type="spellEnd"/>
       <w:r>
         <w:rPr>
+          <w:strike/>
           <w:sz w:val="28"/>
           <w:szCs w:val="28"/>
         </w:rPr>
@@ -884,6 +953,7 @@
       <w:proofErr w:type="spellStart"/>
       <w:r>
         <w:rPr>
+          <w:strike/>
           <w:sz w:val="28"/>
           <w:szCs w:val="28"/>
         </w:rPr>
@@ -892,6 +962,7 @@
       <w:proofErr w:type="spellEnd"/>
       <w:r>
         <w:rPr>
+          <w:strike/>
           <w:sz w:val="28"/>
           <w:szCs w:val="28"/>
         </w:rPr>
@@ -900,6 +971,7 @@
       <w:proofErr w:type="spellStart"/>
       <w:r>
         <w:rPr>
+          <w:strike/>
           <w:sz w:val="28"/>
           <w:szCs w:val="28"/>
         </w:rPr>
@@ -908,6 +980,7 @@
       <w:proofErr w:type="spellEnd"/>
       <w:r>
         <w:rPr>
+          <w:strike/>
           <w:sz w:val="28"/>
           <w:szCs w:val="28"/>
         </w:rPr>
@@ -916,6 +989,7 @@
       <w:proofErr w:type="spellStart"/>
       <w:r>
         <w:rPr>
+          <w:strike/>
           <w:sz w:val="28"/>
           <w:szCs w:val="28"/>
         </w:rPr>
@@ -924,6 +998,7 @@
       <w:proofErr w:type="spellEnd"/>
       <w:r>
         <w:rPr>
+          <w:strike/>
           <w:sz w:val="28"/>
           <w:szCs w:val="28"/>
         </w:rPr>

</xml_diff>

<commit_message>
Tukar responden - buat form baru dan operation baru untuk penyelaras
5. Dashboard Penyelaras : pada Tiles Permohonan Program Lulus, apabila user edit bilangan responden dan click button “Simpan”, permohonan kembali menjadi baru (dan masuk ke tiles Permohonan Program Menunggu Kelulusan semula), sedangkan sebenarnya tak perlu kelulusan baru sebab user cuma ubah bilangan responden.  Sepatutnya pergi ke link yang mana penyelaras boleh tambah/pilih responden.
</commit_message>
<xml_diff>
--- a/docs/13 Julai 2015.docx
+++ b/docs/13 Julai 2015.docx
@@ -670,8 +670,6 @@
         </w:rPr>
         <w:t xml:space="preserve"> tiles “</w:t>
       </w:r>
-      <w:bookmarkStart w:id="0" w:name="_GoBack"/>
-      <w:bookmarkEnd w:id="0"/>
       <w:proofErr w:type="spellStart"/>
       <w:r>
         <w:rPr>
@@ -1023,12 +1021,14 @@
         </w:numPr>
         <w:spacing w:after="0"/>
         <w:rPr>
-          <w:sz w:val="28"/>
-          <w:szCs w:val="28"/>
-        </w:rPr>
-      </w:pPr>
-      <w:r>
-        <w:rPr>
+          <w:strike/>
+          <w:sz w:val="28"/>
+          <w:szCs w:val="28"/>
+        </w:rPr>
+      </w:pPr>
+      <w:r>
+        <w:rPr>
+          <w:strike/>
           <w:sz w:val="28"/>
           <w:szCs w:val="28"/>
         </w:rPr>
@@ -1038,6 +1038,7 @@
       <w:proofErr w:type="gramStart"/>
       <w:r>
         <w:rPr>
+          <w:strike/>
           <w:sz w:val="28"/>
           <w:szCs w:val="28"/>
         </w:rPr>
@@ -1046,6 +1047,7 @@
       <w:proofErr w:type="spellEnd"/>
       <w:r>
         <w:rPr>
+          <w:strike/>
           <w:sz w:val="28"/>
           <w:szCs w:val="28"/>
         </w:rPr>
@@ -1054,14 +1056,16 @@
       <w:proofErr w:type="gramEnd"/>
       <w:r>
         <w:rPr>
-          <w:sz w:val="28"/>
-          <w:szCs w:val="28"/>
-        </w:rPr>
-        <w:t xml:space="preserve"> </w:t>
-      </w:r>
-      <w:proofErr w:type="spellStart"/>
-      <w:r>
-        <w:rPr>
+          <w:strike/>
+          <w:sz w:val="28"/>
+          <w:szCs w:val="28"/>
+        </w:rPr>
+        <w:t xml:space="preserve"> </w:t>
+      </w:r>
+      <w:proofErr w:type="spellStart"/>
+      <w:r>
+        <w:rPr>
+          <w:strike/>
           <w:sz w:val="28"/>
           <w:szCs w:val="28"/>
         </w:rPr>
@@ -1070,6 +1074,7 @@
       <w:proofErr w:type="spellEnd"/>
       <w:r>
         <w:rPr>
+          <w:strike/>
           <w:sz w:val="28"/>
           <w:szCs w:val="28"/>
         </w:rPr>
@@ -1078,6 +1083,215 @@
       <w:proofErr w:type="spellStart"/>
       <w:r>
         <w:rPr>
+          <w:strike/>
+          <w:sz w:val="28"/>
+          <w:szCs w:val="28"/>
+        </w:rPr>
+        <w:t>Pe</w:t>
+      </w:r>
+      <w:bookmarkStart w:id="0" w:name="_GoBack"/>
+      <w:bookmarkEnd w:id="0"/>
+      <w:r>
+        <w:rPr>
+          <w:strike/>
+          <w:sz w:val="28"/>
+          <w:szCs w:val="28"/>
+        </w:rPr>
+        <w:t>rmohonan</w:t>
+      </w:r>
+      <w:proofErr w:type="spellEnd"/>
+      <w:r>
+        <w:rPr>
+          <w:strike/>
+          <w:sz w:val="28"/>
+          <w:szCs w:val="28"/>
+        </w:rPr>
+        <w:t xml:space="preserve"> Program Lulus, </w:t>
+      </w:r>
+      <w:proofErr w:type="spellStart"/>
+      <w:r>
+        <w:rPr>
+          <w:strike/>
+          <w:sz w:val="28"/>
+          <w:szCs w:val="28"/>
+        </w:rPr>
+        <w:t>apabila</w:t>
+      </w:r>
+      <w:proofErr w:type="spellEnd"/>
+      <w:r>
+        <w:rPr>
+          <w:strike/>
+          <w:sz w:val="28"/>
+          <w:szCs w:val="28"/>
+        </w:rPr>
+        <w:t xml:space="preserve"> user edit </w:t>
+      </w:r>
+      <w:proofErr w:type="spellStart"/>
+      <w:r>
+        <w:rPr>
+          <w:strike/>
+          <w:sz w:val="28"/>
+          <w:szCs w:val="28"/>
+        </w:rPr>
+        <w:t>bilangan</w:t>
+      </w:r>
+      <w:proofErr w:type="spellEnd"/>
+      <w:r>
+        <w:rPr>
+          <w:strike/>
+          <w:sz w:val="28"/>
+          <w:szCs w:val="28"/>
+        </w:rPr>
+        <w:t xml:space="preserve"> </w:t>
+      </w:r>
+      <w:proofErr w:type="spellStart"/>
+      <w:r>
+        <w:rPr>
+          <w:strike/>
+          <w:sz w:val="28"/>
+          <w:szCs w:val="28"/>
+        </w:rPr>
+        <w:t>responden</w:t>
+      </w:r>
+      <w:proofErr w:type="spellEnd"/>
+      <w:r>
+        <w:rPr>
+          <w:strike/>
+          <w:sz w:val="28"/>
+          <w:szCs w:val="28"/>
+        </w:rPr>
+        <w:t xml:space="preserve"> dan click button “</w:t>
+      </w:r>
+      <w:proofErr w:type="spellStart"/>
+      <w:r>
+        <w:rPr>
+          <w:strike/>
+          <w:sz w:val="28"/>
+          <w:szCs w:val="28"/>
+        </w:rPr>
+        <w:t>Simpan</w:t>
+      </w:r>
+      <w:proofErr w:type="spellEnd"/>
+      <w:r>
+        <w:rPr>
+          <w:strike/>
+          <w:sz w:val="28"/>
+          <w:szCs w:val="28"/>
+        </w:rPr>
+        <w:t xml:space="preserve">”, </w:t>
+      </w:r>
+      <w:proofErr w:type="spellStart"/>
+      <w:r>
+        <w:rPr>
+          <w:strike/>
+          <w:sz w:val="28"/>
+          <w:szCs w:val="28"/>
+        </w:rPr>
+        <w:t>permohonan</w:t>
+      </w:r>
+      <w:proofErr w:type="spellEnd"/>
+      <w:r>
+        <w:rPr>
+          <w:strike/>
+          <w:sz w:val="28"/>
+          <w:szCs w:val="28"/>
+        </w:rPr>
+        <w:t xml:space="preserve"> </w:t>
+      </w:r>
+      <w:proofErr w:type="spellStart"/>
+      <w:r>
+        <w:rPr>
+          <w:strike/>
+          <w:sz w:val="28"/>
+          <w:szCs w:val="28"/>
+        </w:rPr>
+        <w:t>kembali</w:t>
+      </w:r>
+      <w:proofErr w:type="spellEnd"/>
+      <w:r>
+        <w:rPr>
+          <w:strike/>
+          <w:sz w:val="28"/>
+          <w:szCs w:val="28"/>
+        </w:rPr>
+        <w:t xml:space="preserve"> </w:t>
+      </w:r>
+      <w:proofErr w:type="spellStart"/>
+      <w:r>
+        <w:rPr>
+          <w:strike/>
+          <w:sz w:val="28"/>
+          <w:szCs w:val="28"/>
+        </w:rPr>
+        <w:t>menjadi</w:t>
+      </w:r>
+      <w:proofErr w:type="spellEnd"/>
+      <w:r>
+        <w:rPr>
+          <w:strike/>
+          <w:sz w:val="28"/>
+          <w:szCs w:val="28"/>
+        </w:rPr>
+        <w:t xml:space="preserve"> </w:t>
+      </w:r>
+      <w:proofErr w:type="spellStart"/>
+      <w:r>
+        <w:rPr>
+          <w:strike/>
+          <w:sz w:val="28"/>
+          <w:szCs w:val="28"/>
+        </w:rPr>
+        <w:t>baru</w:t>
+      </w:r>
+      <w:proofErr w:type="spellEnd"/>
+      <w:r>
+        <w:rPr>
+          <w:strike/>
+          <w:sz w:val="28"/>
+          <w:szCs w:val="28"/>
+        </w:rPr>
+        <w:t xml:space="preserve"> (dan </w:t>
+      </w:r>
+      <w:proofErr w:type="spellStart"/>
+      <w:r>
+        <w:rPr>
+          <w:strike/>
+          <w:sz w:val="28"/>
+          <w:szCs w:val="28"/>
+        </w:rPr>
+        <w:t>masuk</w:t>
+      </w:r>
+      <w:proofErr w:type="spellEnd"/>
+      <w:r>
+        <w:rPr>
+          <w:strike/>
+          <w:sz w:val="28"/>
+          <w:szCs w:val="28"/>
+        </w:rPr>
+        <w:t xml:space="preserve"> </w:t>
+      </w:r>
+      <w:proofErr w:type="spellStart"/>
+      <w:r>
+        <w:rPr>
+          <w:strike/>
+          <w:sz w:val="28"/>
+          <w:szCs w:val="28"/>
+        </w:rPr>
+        <w:t>ke</w:t>
+      </w:r>
+      <w:proofErr w:type="spellEnd"/>
+      <w:r>
+        <w:rPr>
+          <w:strike/>
+          <w:sz w:val="28"/>
+          <w:szCs w:val="28"/>
+        </w:rPr>
+        <w:t xml:space="preserve"> tiles </w:t>
+      </w:r>
+      <w:proofErr w:type="spellStart"/>
+      <w:r>
+        <w:rPr>
+          <w:strike/>
           <w:sz w:val="28"/>
           <w:szCs w:val="28"/>
         </w:rPr>
@@ -1086,30 +1300,232 @@
       <w:proofErr w:type="spellEnd"/>
       <w:r>
         <w:rPr>
-          <w:sz w:val="28"/>
-          <w:szCs w:val="28"/>
-        </w:rPr>
-        <w:t xml:space="preserve"> Program Lulus, </w:t>
-      </w:r>
-      <w:proofErr w:type="spellStart"/>
-      <w:r>
-        <w:rPr>
-          <w:sz w:val="28"/>
-          <w:szCs w:val="28"/>
-        </w:rPr>
-        <w:t>apabila</w:t>
-      </w:r>
-      <w:proofErr w:type="spellEnd"/>
-      <w:r>
-        <w:rPr>
-          <w:sz w:val="28"/>
-          <w:szCs w:val="28"/>
-        </w:rPr>
-        <w:t xml:space="preserve"> user edit </w:t>
-      </w:r>
-      <w:proofErr w:type="spellStart"/>
-      <w:r>
-        <w:rPr>
+          <w:strike/>
+          <w:sz w:val="28"/>
+          <w:szCs w:val="28"/>
+        </w:rPr>
+        <w:t xml:space="preserve"> Program </w:t>
+      </w:r>
+      <w:proofErr w:type="spellStart"/>
+      <w:r>
+        <w:rPr>
+          <w:strike/>
+          <w:sz w:val="28"/>
+          <w:szCs w:val="28"/>
+        </w:rPr>
+        <w:t>Menunggu</w:t>
+      </w:r>
+      <w:proofErr w:type="spellEnd"/>
+      <w:r>
+        <w:rPr>
+          <w:strike/>
+          <w:sz w:val="28"/>
+          <w:szCs w:val="28"/>
+        </w:rPr>
+        <w:t xml:space="preserve"> </w:t>
+      </w:r>
+      <w:proofErr w:type="spellStart"/>
+      <w:r>
+        <w:rPr>
+          <w:strike/>
+          <w:sz w:val="28"/>
+          <w:szCs w:val="28"/>
+        </w:rPr>
+        <w:t>Kelulusan</w:t>
+      </w:r>
+      <w:proofErr w:type="spellEnd"/>
+      <w:r>
+        <w:rPr>
+          <w:strike/>
+          <w:sz w:val="28"/>
+          <w:szCs w:val="28"/>
+        </w:rPr>
+        <w:t xml:space="preserve"> </w:t>
+      </w:r>
+      <w:proofErr w:type="spellStart"/>
+      <w:r>
+        <w:rPr>
+          <w:strike/>
+          <w:sz w:val="28"/>
+          <w:szCs w:val="28"/>
+        </w:rPr>
+        <w:t>semula</w:t>
+      </w:r>
+      <w:proofErr w:type="spellEnd"/>
+      <w:r>
+        <w:rPr>
+          <w:strike/>
+          <w:sz w:val="28"/>
+          <w:szCs w:val="28"/>
+        </w:rPr>
+        <w:t xml:space="preserve">), </w:t>
+      </w:r>
+      <w:proofErr w:type="spellStart"/>
+      <w:r>
+        <w:rPr>
+          <w:strike/>
+          <w:sz w:val="28"/>
+          <w:szCs w:val="28"/>
+        </w:rPr>
+        <w:t>sedangkan</w:t>
+      </w:r>
+      <w:proofErr w:type="spellEnd"/>
+      <w:r>
+        <w:rPr>
+          <w:strike/>
+          <w:sz w:val="28"/>
+          <w:szCs w:val="28"/>
+        </w:rPr>
+        <w:t xml:space="preserve"> </w:t>
+      </w:r>
+      <w:proofErr w:type="spellStart"/>
+      <w:r>
+        <w:rPr>
+          <w:strike/>
+          <w:sz w:val="28"/>
+          <w:szCs w:val="28"/>
+        </w:rPr>
+        <w:t>sebenarnya</w:t>
+      </w:r>
+      <w:proofErr w:type="spellEnd"/>
+      <w:r>
+        <w:rPr>
+          <w:strike/>
+          <w:sz w:val="28"/>
+          <w:szCs w:val="28"/>
+        </w:rPr>
+        <w:t xml:space="preserve"> </w:t>
+      </w:r>
+      <w:proofErr w:type="spellStart"/>
+      <w:r>
+        <w:rPr>
+          <w:strike/>
+          <w:sz w:val="28"/>
+          <w:szCs w:val="28"/>
+        </w:rPr>
+        <w:t>tak</w:t>
+      </w:r>
+      <w:proofErr w:type="spellEnd"/>
+      <w:r>
+        <w:rPr>
+          <w:strike/>
+          <w:sz w:val="28"/>
+          <w:szCs w:val="28"/>
+        </w:rPr>
+        <w:t xml:space="preserve"> </w:t>
+      </w:r>
+      <w:proofErr w:type="spellStart"/>
+      <w:r>
+        <w:rPr>
+          <w:strike/>
+          <w:sz w:val="28"/>
+          <w:szCs w:val="28"/>
+        </w:rPr>
+        <w:t>perlu</w:t>
+      </w:r>
+      <w:proofErr w:type="spellEnd"/>
+      <w:r>
+        <w:rPr>
+          <w:strike/>
+          <w:sz w:val="28"/>
+          <w:szCs w:val="28"/>
+        </w:rPr>
+        <w:t xml:space="preserve"> </w:t>
+      </w:r>
+      <w:proofErr w:type="spellStart"/>
+      <w:r>
+        <w:rPr>
+          <w:strike/>
+          <w:sz w:val="28"/>
+          <w:szCs w:val="28"/>
+        </w:rPr>
+        <w:t>kelulusan</w:t>
+      </w:r>
+      <w:proofErr w:type="spellEnd"/>
+      <w:r>
+        <w:rPr>
+          <w:strike/>
+          <w:sz w:val="28"/>
+          <w:szCs w:val="28"/>
+        </w:rPr>
+        <w:t xml:space="preserve"> </w:t>
+      </w:r>
+      <w:proofErr w:type="spellStart"/>
+      <w:r>
+        <w:rPr>
+          <w:strike/>
+          <w:sz w:val="28"/>
+          <w:szCs w:val="28"/>
+        </w:rPr>
+        <w:t>baru</w:t>
+      </w:r>
+      <w:proofErr w:type="spellEnd"/>
+      <w:r>
+        <w:rPr>
+          <w:strike/>
+          <w:sz w:val="28"/>
+          <w:szCs w:val="28"/>
+        </w:rPr>
+        <w:t xml:space="preserve"> </w:t>
+      </w:r>
+      <w:proofErr w:type="spellStart"/>
+      <w:r>
+        <w:rPr>
+          <w:strike/>
+          <w:sz w:val="28"/>
+          <w:szCs w:val="28"/>
+        </w:rPr>
+        <w:t>sebab</w:t>
+      </w:r>
+      <w:proofErr w:type="spellEnd"/>
+      <w:r>
+        <w:rPr>
+          <w:strike/>
+          <w:sz w:val="28"/>
+          <w:szCs w:val="28"/>
+        </w:rPr>
+        <w:t xml:space="preserve"> user </w:t>
+      </w:r>
+      <w:proofErr w:type="spellStart"/>
+      <w:r>
+        <w:rPr>
+          <w:strike/>
+          <w:sz w:val="28"/>
+          <w:szCs w:val="28"/>
+        </w:rPr>
+        <w:t>cuma</w:t>
+      </w:r>
+      <w:proofErr w:type="spellEnd"/>
+      <w:r>
+        <w:rPr>
+          <w:strike/>
+          <w:sz w:val="28"/>
+          <w:szCs w:val="28"/>
+        </w:rPr>
+        <w:t xml:space="preserve"> </w:t>
+      </w:r>
+      <w:proofErr w:type="spellStart"/>
+      <w:r>
+        <w:rPr>
+          <w:strike/>
+          <w:sz w:val="28"/>
+          <w:szCs w:val="28"/>
+        </w:rPr>
+        <w:t>ubah</w:t>
+      </w:r>
+      <w:proofErr w:type="spellEnd"/>
+      <w:r>
+        <w:rPr>
+          <w:strike/>
+          <w:sz w:val="28"/>
+          <w:szCs w:val="28"/>
+        </w:rPr>
+        <w:t xml:space="preserve"> </w:t>
+      </w:r>
+      <w:proofErr w:type="spellStart"/>
+      <w:r>
+        <w:rPr>
+          <w:strike/>
           <w:sz w:val="28"/>
           <w:szCs w:val="28"/>
         </w:rPr>
@@ -1118,14 +1534,16 @@
       <w:proofErr w:type="spellEnd"/>
       <w:r>
         <w:rPr>
-          <w:sz w:val="28"/>
-          <w:szCs w:val="28"/>
-        </w:rPr>
-        <w:t xml:space="preserve"> </w:t>
-      </w:r>
-      <w:proofErr w:type="spellStart"/>
-      <w:r>
-        <w:rPr>
+          <w:strike/>
+          <w:sz w:val="28"/>
+          <w:szCs w:val="28"/>
+        </w:rPr>
+        <w:t xml:space="preserve"> </w:t>
+      </w:r>
+      <w:proofErr w:type="spellStart"/>
+      <w:r>
+        <w:rPr>
+          <w:strike/>
           <w:sz w:val="28"/>
           <w:szCs w:val="28"/>
         </w:rPr>
@@ -1134,110 +1552,52 @@
       <w:proofErr w:type="spellEnd"/>
       <w:r>
         <w:rPr>
-          <w:sz w:val="28"/>
-          <w:szCs w:val="28"/>
-        </w:rPr>
-        <w:t xml:space="preserve"> dan click button “</w:t>
-      </w:r>
-      <w:proofErr w:type="spellStart"/>
-      <w:r>
-        <w:rPr>
-          <w:sz w:val="28"/>
-          <w:szCs w:val="28"/>
-        </w:rPr>
-        <w:t>Simpan</w:t>
-      </w:r>
-      <w:proofErr w:type="spellEnd"/>
-      <w:r>
-        <w:rPr>
-          <w:sz w:val="28"/>
-          <w:szCs w:val="28"/>
-        </w:rPr>
-        <w:t xml:space="preserve">”, </w:t>
-      </w:r>
-      <w:proofErr w:type="spellStart"/>
-      <w:r>
-        <w:rPr>
-          <w:sz w:val="28"/>
-          <w:szCs w:val="28"/>
-        </w:rPr>
-        <w:t>permohonan</w:t>
-      </w:r>
-      <w:proofErr w:type="spellEnd"/>
-      <w:r>
-        <w:rPr>
-          <w:sz w:val="28"/>
-          <w:szCs w:val="28"/>
-        </w:rPr>
-        <w:t xml:space="preserve"> </w:t>
-      </w:r>
-      <w:proofErr w:type="spellStart"/>
-      <w:r>
-        <w:rPr>
-          <w:sz w:val="28"/>
-          <w:szCs w:val="28"/>
-        </w:rPr>
-        <w:t>kembali</w:t>
-      </w:r>
-      <w:proofErr w:type="spellEnd"/>
-      <w:r>
-        <w:rPr>
-          <w:sz w:val="28"/>
-          <w:szCs w:val="28"/>
-        </w:rPr>
-        <w:t xml:space="preserve"> </w:t>
-      </w:r>
-      <w:proofErr w:type="spellStart"/>
-      <w:r>
-        <w:rPr>
-          <w:sz w:val="28"/>
-          <w:szCs w:val="28"/>
-        </w:rPr>
-        <w:t>menjadi</w:t>
-      </w:r>
-      <w:proofErr w:type="spellEnd"/>
-      <w:r>
-        <w:rPr>
-          <w:sz w:val="28"/>
-          <w:szCs w:val="28"/>
-        </w:rPr>
-        <w:t xml:space="preserve"> </w:t>
-      </w:r>
-      <w:proofErr w:type="spellStart"/>
-      <w:r>
-        <w:rPr>
-          <w:sz w:val="28"/>
-          <w:szCs w:val="28"/>
-        </w:rPr>
-        <w:t>baru</w:t>
-      </w:r>
-      <w:proofErr w:type="spellEnd"/>
-      <w:r>
-        <w:rPr>
-          <w:sz w:val="28"/>
-          <w:szCs w:val="28"/>
-        </w:rPr>
-        <w:t xml:space="preserve"> (dan </w:t>
-      </w:r>
-      <w:proofErr w:type="spellStart"/>
-      <w:r>
-        <w:rPr>
-          <w:sz w:val="28"/>
-          <w:szCs w:val="28"/>
-        </w:rPr>
-        <w:t>masuk</w:t>
-      </w:r>
-      <w:proofErr w:type="spellEnd"/>
-      <w:r>
-        <w:rPr>
-          <w:sz w:val="28"/>
-          <w:szCs w:val="28"/>
-        </w:rPr>
-        <w:t xml:space="preserve"> </w:t>
-      </w:r>
-      <w:proofErr w:type="spellStart"/>
-      <w:r>
-        <w:rPr>
+          <w:strike/>
+          <w:sz w:val="28"/>
+          <w:szCs w:val="28"/>
+        </w:rPr>
+        <w:t xml:space="preserve">.  </w:t>
+      </w:r>
+      <w:proofErr w:type="spellStart"/>
+      <w:r>
+        <w:rPr>
+          <w:strike/>
+          <w:sz w:val="28"/>
+          <w:szCs w:val="28"/>
+        </w:rPr>
+        <w:t>Sepatutnya</w:t>
+      </w:r>
+      <w:proofErr w:type="spellEnd"/>
+      <w:r>
+        <w:rPr>
+          <w:strike/>
+          <w:sz w:val="28"/>
+          <w:szCs w:val="28"/>
+        </w:rPr>
+        <w:t xml:space="preserve"> </w:t>
+      </w:r>
+      <w:proofErr w:type="spellStart"/>
+      <w:r>
+        <w:rPr>
+          <w:strike/>
+          <w:sz w:val="28"/>
+          <w:szCs w:val="28"/>
+        </w:rPr>
+        <w:t>pergi</w:t>
+      </w:r>
+      <w:proofErr w:type="spellEnd"/>
+      <w:r>
+        <w:rPr>
+          <w:strike/>
+          <w:sz w:val="28"/>
+          <w:szCs w:val="28"/>
+        </w:rPr>
+        <w:t xml:space="preserve"> </w:t>
+      </w:r>
+      <w:proofErr w:type="spellStart"/>
+      <w:r>
+        <w:rPr>
+          <w:strike/>
           <w:sz w:val="28"/>
           <w:szCs w:val="28"/>
         </w:rPr>
@@ -1246,238 +1606,88 @@
       <w:proofErr w:type="spellEnd"/>
       <w:r>
         <w:rPr>
-          <w:sz w:val="28"/>
-          <w:szCs w:val="28"/>
-        </w:rPr>
-        <w:t xml:space="preserve"> tiles </w:t>
-      </w:r>
-      <w:proofErr w:type="spellStart"/>
-      <w:r>
-        <w:rPr>
-          <w:sz w:val="28"/>
-          <w:szCs w:val="28"/>
-        </w:rPr>
-        <w:t>Permohonan</w:t>
-      </w:r>
-      <w:proofErr w:type="spellEnd"/>
-      <w:r>
-        <w:rPr>
-          <w:sz w:val="28"/>
-          <w:szCs w:val="28"/>
-        </w:rPr>
-        <w:t xml:space="preserve"> Program </w:t>
-      </w:r>
-      <w:proofErr w:type="spellStart"/>
-      <w:r>
-        <w:rPr>
-          <w:sz w:val="28"/>
-          <w:szCs w:val="28"/>
-        </w:rPr>
-        <w:t>Menunggu</w:t>
-      </w:r>
-      <w:proofErr w:type="spellEnd"/>
-      <w:r>
-        <w:rPr>
-          <w:sz w:val="28"/>
-          <w:szCs w:val="28"/>
-        </w:rPr>
-        <w:t xml:space="preserve"> </w:t>
-      </w:r>
-      <w:proofErr w:type="spellStart"/>
-      <w:r>
-        <w:rPr>
-          <w:sz w:val="28"/>
-          <w:szCs w:val="28"/>
-        </w:rPr>
-        <w:t>Kelulusan</w:t>
-      </w:r>
-      <w:proofErr w:type="spellEnd"/>
-      <w:r>
-        <w:rPr>
-          <w:sz w:val="28"/>
-          <w:szCs w:val="28"/>
-        </w:rPr>
-        <w:t xml:space="preserve"> </w:t>
-      </w:r>
-      <w:proofErr w:type="spellStart"/>
-      <w:r>
-        <w:rPr>
-          <w:sz w:val="28"/>
-          <w:szCs w:val="28"/>
-        </w:rPr>
-        <w:t>semula</w:t>
-      </w:r>
-      <w:proofErr w:type="spellEnd"/>
-      <w:r>
-        <w:rPr>
-          <w:sz w:val="28"/>
-          <w:szCs w:val="28"/>
-        </w:rPr>
-        <w:t xml:space="preserve">), </w:t>
-      </w:r>
-      <w:proofErr w:type="spellStart"/>
-      <w:r>
-        <w:rPr>
-          <w:sz w:val="28"/>
-          <w:szCs w:val="28"/>
-        </w:rPr>
-        <w:t>sedangkan</w:t>
-      </w:r>
-      <w:proofErr w:type="spellEnd"/>
-      <w:r>
-        <w:rPr>
-          <w:sz w:val="28"/>
-          <w:szCs w:val="28"/>
-        </w:rPr>
-        <w:t xml:space="preserve"> </w:t>
-      </w:r>
-      <w:proofErr w:type="spellStart"/>
-      <w:r>
-        <w:rPr>
-          <w:sz w:val="28"/>
-          <w:szCs w:val="28"/>
-        </w:rPr>
-        <w:t>sebenarnya</w:t>
-      </w:r>
-      <w:proofErr w:type="spellEnd"/>
-      <w:r>
-        <w:rPr>
-          <w:sz w:val="28"/>
-          <w:szCs w:val="28"/>
-        </w:rPr>
-        <w:t xml:space="preserve"> </w:t>
-      </w:r>
-      <w:proofErr w:type="spellStart"/>
-      <w:r>
-        <w:rPr>
-          <w:sz w:val="28"/>
-          <w:szCs w:val="28"/>
-        </w:rPr>
-        <w:t>tak</w:t>
-      </w:r>
-      <w:proofErr w:type="spellEnd"/>
-      <w:r>
-        <w:rPr>
-          <w:sz w:val="28"/>
-          <w:szCs w:val="28"/>
-        </w:rPr>
-        <w:t xml:space="preserve"> </w:t>
-      </w:r>
-      <w:proofErr w:type="spellStart"/>
-      <w:r>
-        <w:rPr>
-          <w:sz w:val="28"/>
-          <w:szCs w:val="28"/>
-        </w:rPr>
-        <w:t>perlu</w:t>
-      </w:r>
-      <w:proofErr w:type="spellEnd"/>
-      <w:r>
-        <w:rPr>
-          <w:sz w:val="28"/>
-          <w:szCs w:val="28"/>
-        </w:rPr>
-        <w:t xml:space="preserve"> </w:t>
-      </w:r>
-      <w:proofErr w:type="spellStart"/>
-      <w:r>
-        <w:rPr>
-          <w:sz w:val="28"/>
-          <w:szCs w:val="28"/>
-        </w:rPr>
-        <w:t>kelulusan</w:t>
-      </w:r>
-      <w:proofErr w:type="spellEnd"/>
-      <w:r>
-        <w:rPr>
-          <w:sz w:val="28"/>
-          <w:szCs w:val="28"/>
-        </w:rPr>
-        <w:t xml:space="preserve"> </w:t>
-      </w:r>
-      <w:proofErr w:type="spellStart"/>
-      <w:r>
-        <w:rPr>
-          <w:sz w:val="28"/>
-          <w:szCs w:val="28"/>
-        </w:rPr>
-        <w:t>baru</w:t>
-      </w:r>
-      <w:proofErr w:type="spellEnd"/>
-      <w:r>
-        <w:rPr>
-          <w:sz w:val="28"/>
-          <w:szCs w:val="28"/>
-        </w:rPr>
-        <w:t xml:space="preserve"> </w:t>
-      </w:r>
-      <w:proofErr w:type="spellStart"/>
-      <w:r>
-        <w:rPr>
-          <w:sz w:val="28"/>
-          <w:szCs w:val="28"/>
-        </w:rPr>
-        <w:t>sebab</w:t>
-      </w:r>
-      <w:proofErr w:type="spellEnd"/>
-      <w:r>
-        <w:rPr>
-          <w:sz w:val="28"/>
-          <w:szCs w:val="28"/>
-        </w:rPr>
-        <w:t xml:space="preserve"> user </w:t>
-      </w:r>
-      <w:proofErr w:type="spellStart"/>
-      <w:r>
-        <w:rPr>
-          <w:sz w:val="28"/>
-          <w:szCs w:val="28"/>
-        </w:rPr>
-        <w:t>cuma</w:t>
-      </w:r>
-      <w:proofErr w:type="spellEnd"/>
-      <w:r>
-        <w:rPr>
-          <w:sz w:val="28"/>
-          <w:szCs w:val="28"/>
-        </w:rPr>
-        <w:t xml:space="preserve"> </w:t>
-      </w:r>
-      <w:proofErr w:type="spellStart"/>
-      <w:r>
-        <w:rPr>
-          <w:sz w:val="28"/>
-          <w:szCs w:val="28"/>
-        </w:rPr>
-        <w:t>ubah</w:t>
-      </w:r>
-      <w:proofErr w:type="spellEnd"/>
-      <w:r>
-        <w:rPr>
-          <w:sz w:val="28"/>
-          <w:szCs w:val="28"/>
-        </w:rPr>
-        <w:t xml:space="preserve"> </w:t>
-      </w:r>
-      <w:proofErr w:type="spellStart"/>
-      <w:r>
-        <w:rPr>
-          <w:sz w:val="28"/>
-          <w:szCs w:val="28"/>
-        </w:rPr>
-        <w:t>bilangan</w:t>
-      </w:r>
-      <w:proofErr w:type="spellEnd"/>
-      <w:r>
-        <w:rPr>
-          <w:sz w:val="28"/>
-          <w:szCs w:val="28"/>
-        </w:rPr>
-        <w:t xml:space="preserve"> </w:t>
-      </w:r>
-      <w:proofErr w:type="spellStart"/>
-      <w:r>
-        <w:rPr>
+          <w:strike/>
+          <w:sz w:val="28"/>
+          <w:szCs w:val="28"/>
+        </w:rPr>
+        <w:t xml:space="preserve"> link yang mana </w:t>
+      </w:r>
+      <w:proofErr w:type="spellStart"/>
+      <w:r>
+        <w:rPr>
+          <w:strike/>
+          <w:sz w:val="28"/>
+          <w:szCs w:val="28"/>
+        </w:rPr>
+        <w:t>penyelaras</w:t>
+      </w:r>
+      <w:proofErr w:type="spellEnd"/>
+      <w:r>
+        <w:rPr>
+          <w:strike/>
+          <w:sz w:val="28"/>
+          <w:szCs w:val="28"/>
+        </w:rPr>
+        <w:t xml:space="preserve"> </w:t>
+      </w:r>
+      <w:proofErr w:type="spellStart"/>
+      <w:r>
+        <w:rPr>
+          <w:strike/>
+          <w:sz w:val="28"/>
+          <w:szCs w:val="28"/>
+        </w:rPr>
+        <w:t>boleh</w:t>
+      </w:r>
+      <w:proofErr w:type="spellEnd"/>
+      <w:r>
+        <w:rPr>
+          <w:strike/>
+          <w:sz w:val="28"/>
+          <w:szCs w:val="28"/>
+        </w:rPr>
+        <w:t xml:space="preserve"> </w:t>
+      </w:r>
+      <w:proofErr w:type="spellStart"/>
+      <w:r>
+        <w:rPr>
+          <w:strike/>
+          <w:sz w:val="28"/>
+          <w:szCs w:val="28"/>
+        </w:rPr>
+        <w:t>tambah</w:t>
+      </w:r>
+      <w:proofErr w:type="spellEnd"/>
+      <w:r>
+        <w:rPr>
+          <w:strike/>
+          <w:sz w:val="28"/>
+          <w:szCs w:val="28"/>
+        </w:rPr>
+        <w:t>/</w:t>
+      </w:r>
+      <w:proofErr w:type="spellStart"/>
+      <w:r>
+        <w:rPr>
+          <w:strike/>
+          <w:sz w:val="28"/>
+          <w:szCs w:val="28"/>
+        </w:rPr>
+        <w:t>pilih</w:t>
+      </w:r>
+      <w:proofErr w:type="spellEnd"/>
+      <w:r>
+        <w:rPr>
+          <w:strike/>
+          <w:sz w:val="28"/>
+          <w:szCs w:val="28"/>
+        </w:rPr>
+        <w:t xml:space="preserve"> </w:t>
+      </w:r>
+      <w:proofErr w:type="spellStart"/>
+      <w:r>
+        <w:rPr>
+          <w:strike/>
           <w:sz w:val="28"/>
           <w:szCs w:val="28"/>
         </w:rPr>
@@ -1486,134 +1696,7 @@
       <w:proofErr w:type="spellEnd"/>
       <w:r>
         <w:rPr>
-          <w:sz w:val="28"/>
-          <w:szCs w:val="28"/>
-        </w:rPr>
-        <w:t xml:space="preserve">.  </w:t>
-      </w:r>
-      <w:proofErr w:type="spellStart"/>
-      <w:r>
-        <w:rPr>
-          <w:sz w:val="28"/>
-          <w:szCs w:val="28"/>
-        </w:rPr>
-        <w:t>Sepatutnya</w:t>
-      </w:r>
-      <w:proofErr w:type="spellEnd"/>
-      <w:r>
-        <w:rPr>
-          <w:sz w:val="28"/>
-          <w:szCs w:val="28"/>
-        </w:rPr>
-        <w:t xml:space="preserve"> </w:t>
-      </w:r>
-      <w:proofErr w:type="spellStart"/>
-      <w:r>
-        <w:rPr>
-          <w:sz w:val="28"/>
-          <w:szCs w:val="28"/>
-        </w:rPr>
-        <w:t>pergi</w:t>
-      </w:r>
-      <w:proofErr w:type="spellEnd"/>
-      <w:r>
-        <w:rPr>
-          <w:sz w:val="28"/>
-          <w:szCs w:val="28"/>
-        </w:rPr>
-        <w:t xml:space="preserve"> </w:t>
-      </w:r>
-      <w:proofErr w:type="spellStart"/>
-      <w:r>
-        <w:rPr>
-          <w:sz w:val="28"/>
-          <w:szCs w:val="28"/>
-        </w:rPr>
-        <w:t>ke</w:t>
-      </w:r>
-      <w:proofErr w:type="spellEnd"/>
-      <w:r>
-        <w:rPr>
-          <w:sz w:val="28"/>
-          <w:szCs w:val="28"/>
-        </w:rPr>
-        <w:t xml:space="preserve"> link yang mana </w:t>
-      </w:r>
-      <w:proofErr w:type="spellStart"/>
-      <w:r>
-        <w:rPr>
-          <w:sz w:val="28"/>
-          <w:szCs w:val="28"/>
-        </w:rPr>
-        <w:t>penyelaras</w:t>
-      </w:r>
-      <w:proofErr w:type="spellEnd"/>
-      <w:r>
-        <w:rPr>
-          <w:sz w:val="28"/>
-          <w:szCs w:val="28"/>
-        </w:rPr>
-        <w:t xml:space="preserve"> </w:t>
-      </w:r>
-      <w:proofErr w:type="spellStart"/>
-      <w:r>
-        <w:rPr>
-          <w:sz w:val="28"/>
-          <w:szCs w:val="28"/>
-        </w:rPr>
-        <w:t>boleh</w:t>
-      </w:r>
-      <w:proofErr w:type="spellEnd"/>
-      <w:r>
-        <w:rPr>
-          <w:sz w:val="28"/>
-          <w:szCs w:val="28"/>
-        </w:rPr>
-        <w:t xml:space="preserve"> </w:t>
-      </w:r>
-      <w:proofErr w:type="spellStart"/>
-      <w:r>
-        <w:rPr>
-          <w:sz w:val="28"/>
-          <w:szCs w:val="28"/>
-        </w:rPr>
-        <w:t>tambah</w:t>
-      </w:r>
-      <w:proofErr w:type="spellEnd"/>
-      <w:r>
-        <w:rPr>
-          <w:sz w:val="28"/>
-          <w:szCs w:val="28"/>
-        </w:rPr>
-        <w:t>/</w:t>
-      </w:r>
-      <w:proofErr w:type="spellStart"/>
-      <w:r>
-        <w:rPr>
-          <w:sz w:val="28"/>
-          <w:szCs w:val="28"/>
-        </w:rPr>
-        <w:t>pilih</w:t>
-      </w:r>
-      <w:proofErr w:type="spellEnd"/>
-      <w:r>
-        <w:rPr>
-          <w:sz w:val="28"/>
-          <w:szCs w:val="28"/>
-        </w:rPr>
-        <w:t xml:space="preserve"> </w:t>
-      </w:r>
-      <w:proofErr w:type="spellStart"/>
-      <w:r>
-        <w:rPr>
-          <w:sz w:val="28"/>
-          <w:szCs w:val="28"/>
-        </w:rPr>
-        <w:t>responden</w:t>
-      </w:r>
-      <w:proofErr w:type="spellEnd"/>
-      <w:r>
-        <w:rPr>
+          <w:strike/>
           <w:sz w:val="28"/>
           <w:szCs w:val="28"/>
         </w:rPr>

</xml_diff>

<commit_message>
Set the date range in elasticsearch query
6. Dashboard Penyelaras : pada ruang Program Semasa, program yang dipaparkan hanya bagi tarikh yang semasa. Untuk program yang telah sampai tarikh tamat, tak perlu appear di sini.
</commit_message>
<xml_diff>
--- a/docs/13 Julai 2015.docx
+++ b/docs/13 Julai 2015.docx
@@ -1087,17 +1087,7 @@
           <w:sz w:val="28"/>
           <w:szCs w:val="28"/>
         </w:rPr>
-        <w:t>Pe</w:t>
-      </w:r>
-      <w:bookmarkStart w:id="0" w:name="_GoBack"/>
-      <w:bookmarkEnd w:id="0"/>
-      <w:r>
-        <w:rPr>
-          <w:strike/>
-          <w:sz w:val="28"/>
-          <w:szCs w:val="28"/>
-        </w:rPr>
-        <w:t>rmohonan</w:t>
+        <w:t>Permohonan</w:t>
       </w:r>
       <w:proofErr w:type="spellEnd"/>
       <w:r>
@@ -1722,12 +1712,15 @@
         </w:numPr>
         <w:spacing w:after="0"/>
         <w:rPr>
-          <w:sz w:val="28"/>
-          <w:szCs w:val="28"/>
-        </w:rPr>
-      </w:pPr>
-      <w:r>
-        <w:rPr>
+          <w:strike/>
+          <w:sz w:val="28"/>
+          <w:szCs w:val="28"/>
+        </w:rPr>
+      </w:pPr>
+      <w:bookmarkStart w:id="0" w:name="_GoBack"/>
+      <w:r>
+        <w:rPr>
+          <w:strike/>
           <w:sz w:val="28"/>
           <w:szCs w:val="28"/>
         </w:rPr>
@@ -1737,6 +1730,7 @@
       <w:proofErr w:type="gramStart"/>
       <w:r>
         <w:rPr>
+          <w:strike/>
           <w:sz w:val="28"/>
           <w:szCs w:val="28"/>
         </w:rPr>
@@ -1745,6 +1739,7 @@
       <w:proofErr w:type="spellEnd"/>
       <w:r>
         <w:rPr>
+          <w:strike/>
           <w:sz w:val="28"/>
           <w:szCs w:val="28"/>
         </w:rPr>
@@ -1753,14 +1748,16 @@
       <w:proofErr w:type="gramEnd"/>
       <w:r>
         <w:rPr>
-          <w:sz w:val="28"/>
-          <w:szCs w:val="28"/>
-        </w:rPr>
-        <w:t xml:space="preserve"> </w:t>
-      </w:r>
-      <w:proofErr w:type="spellStart"/>
-      <w:r>
-        <w:rPr>
+          <w:strike/>
+          <w:sz w:val="28"/>
+          <w:szCs w:val="28"/>
+        </w:rPr>
+        <w:t xml:space="preserve"> </w:t>
+      </w:r>
+      <w:proofErr w:type="spellStart"/>
+      <w:r>
+        <w:rPr>
+          <w:strike/>
           <w:sz w:val="28"/>
           <w:szCs w:val="28"/>
         </w:rPr>
@@ -1769,14 +1766,16 @@
       <w:proofErr w:type="spellEnd"/>
       <w:r>
         <w:rPr>
-          <w:sz w:val="28"/>
-          <w:szCs w:val="28"/>
-        </w:rPr>
-        <w:t xml:space="preserve"> </w:t>
-      </w:r>
-      <w:proofErr w:type="spellStart"/>
-      <w:r>
-        <w:rPr>
+          <w:strike/>
+          <w:sz w:val="28"/>
+          <w:szCs w:val="28"/>
+        </w:rPr>
+        <w:t xml:space="preserve"> </w:t>
+      </w:r>
+      <w:proofErr w:type="spellStart"/>
+      <w:r>
+        <w:rPr>
+          <w:strike/>
           <w:sz w:val="28"/>
           <w:szCs w:val="28"/>
         </w:rPr>
@@ -1785,20 +1784,15 @@
       <w:proofErr w:type="spellEnd"/>
       <w:r>
         <w:rPr>
-          <w:sz w:val="28"/>
-          <w:szCs w:val="28"/>
-        </w:rPr>
-        <w:t xml:space="preserve"> </w:t>
-      </w:r>
-      <w:r>
-        <w:rPr>
-          <w:sz w:val="28"/>
-          <w:szCs w:val="28"/>
-        </w:rPr>
-        <w:t>P</w:t>
-      </w:r>
-      <w:r>
-        <w:rPr>
+          <w:strike/>
+          <w:sz w:val="28"/>
+          <w:szCs w:val="28"/>
+        </w:rPr>
+        <w:t xml:space="preserve"> P</w:t>
+      </w:r>
+      <w:r>
+        <w:rPr>
+          <w:strike/>
           <w:sz w:val="28"/>
           <w:szCs w:val="28"/>
         </w:rPr>
@@ -1806,6 +1800,7 @@
       </w:r>
       <w:r>
         <w:rPr>
+          <w:strike/>
           <w:sz w:val="28"/>
           <w:szCs w:val="28"/>
         </w:rPr>
@@ -1813,6 +1808,7 @@
       </w:r>
       <w:r>
         <w:rPr>
+          <w:strike/>
           <w:sz w:val="28"/>
           <w:szCs w:val="28"/>
         </w:rPr>
@@ -1821,6 +1817,7 @@
       <w:proofErr w:type="spellStart"/>
       <w:r>
         <w:rPr>
+          <w:strike/>
           <w:sz w:val="28"/>
           <w:szCs w:val="28"/>
         </w:rPr>
@@ -1829,14 +1826,16 @@
       <w:proofErr w:type="spellEnd"/>
       <w:r>
         <w:rPr>
-          <w:sz w:val="28"/>
-          <w:szCs w:val="28"/>
-        </w:rPr>
-        <w:t xml:space="preserve"> </w:t>
-      </w:r>
-      <w:proofErr w:type="spellStart"/>
-      <w:r>
-        <w:rPr>
+          <w:strike/>
+          <w:sz w:val="28"/>
+          <w:szCs w:val="28"/>
+        </w:rPr>
+        <w:t xml:space="preserve"> </w:t>
+      </w:r>
+      <w:proofErr w:type="spellStart"/>
+      <w:r>
+        <w:rPr>
+          <w:strike/>
           <w:sz w:val="28"/>
           <w:szCs w:val="28"/>
         </w:rPr>
@@ -1845,14 +1844,16 @@
       <w:proofErr w:type="spellEnd"/>
       <w:r>
         <w:rPr>
-          <w:sz w:val="28"/>
-          <w:szCs w:val="28"/>
-        </w:rPr>
-        <w:t xml:space="preserve"> </w:t>
-      </w:r>
-      <w:proofErr w:type="spellStart"/>
-      <w:r>
-        <w:rPr>
+          <w:strike/>
+          <w:sz w:val="28"/>
+          <w:szCs w:val="28"/>
+        </w:rPr>
+        <w:t xml:space="preserve"> </w:t>
+      </w:r>
+      <w:proofErr w:type="spellStart"/>
+      <w:r>
+        <w:rPr>
+          <w:strike/>
           <w:sz w:val="28"/>
           <w:szCs w:val="28"/>
         </w:rPr>
@@ -1861,14 +1862,16 @@
       <w:proofErr w:type="spellEnd"/>
       <w:r>
         <w:rPr>
-          <w:sz w:val="28"/>
-          <w:szCs w:val="28"/>
-        </w:rPr>
-        <w:t xml:space="preserve"> </w:t>
-      </w:r>
-      <w:proofErr w:type="spellStart"/>
-      <w:r>
-        <w:rPr>
+          <w:strike/>
+          <w:sz w:val="28"/>
+          <w:szCs w:val="28"/>
+        </w:rPr>
+        <w:t xml:space="preserve"> </w:t>
+      </w:r>
+      <w:proofErr w:type="spellStart"/>
+      <w:r>
+        <w:rPr>
+          <w:strike/>
           <w:sz w:val="28"/>
           <w:szCs w:val="28"/>
         </w:rPr>
@@ -1877,6 +1880,7 @@
       <w:proofErr w:type="spellEnd"/>
       <w:r>
         <w:rPr>
+          <w:strike/>
           <w:sz w:val="28"/>
           <w:szCs w:val="28"/>
         </w:rPr>
@@ -1885,6 +1889,7 @@
       <w:proofErr w:type="spellStart"/>
       <w:r>
         <w:rPr>
+          <w:strike/>
           <w:sz w:val="28"/>
           <w:szCs w:val="28"/>
         </w:rPr>
@@ -1893,6 +1898,7 @@
       <w:proofErr w:type="spellEnd"/>
       <w:r>
         <w:rPr>
+          <w:strike/>
           <w:sz w:val="28"/>
           <w:szCs w:val="28"/>
         </w:rPr>
@@ -1901,6 +1907,7 @@
       <w:proofErr w:type="spellStart"/>
       <w:r>
         <w:rPr>
+          <w:strike/>
           <w:sz w:val="28"/>
           <w:szCs w:val="28"/>
         </w:rPr>
@@ -1909,6 +1916,7 @@
       <w:proofErr w:type="spellEnd"/>
       <w:r>
         <w:rPr>
+          <w:strike/>
           <w:sz w:val="28"/>
           <w:szCs w:val="28"/>
         </w:rPr>
@@ -1917,6 +1925,7 @@
       <w:proofErr w:type="spellStart"/>
       <w:r>
         <w:rPr>
+          <w:strike/>
           <w:sz w:val="28"/>
           <w:szCs w:val="28"/>
         </w:rPr>
@@ -1925,14 +1934,16 @@
       <w:proofErr w:type="spellEnd"/>
       <w:r>
         <w:rPr>
-          <w:sz w:val="28"/>
-          <w:szCs w:val="28"/>
-        </w:rPr>
-        <w:t xml:space="preserve"> </w:t>
-      </w:r>
-      <w:proofErr w:type="spellStart"/>
-      <w:r>
-        <w:rPr>
+          <w:strike/>
+          <w:sz w:val="28"/>
+          <w:szCs w:val="28"/>
+        </w:rPr>
+        <w:t xml:space="preserve"> </w:t>
+      </w:r>
+      <w:proofErr w:type="spellStart"/>
+      <w:r>
+        <w:rPr>
+          <w:strike/>
           <w:sz w:val="28"/>
           <w:szCs w:val="28"/>
         </w:rPr>
@@ -1941,14 +1952,16 @@
       <w:proofErr w:type="spellEnd"/>
       <w:r>
         <w:rPr>
-          <w:sz w:val="28"/>
-          <w:szCs w:val="28"/>
-        </w:rPr>
-        <w:t xml:space="preserve"> </w:t>
-      </w:r>
-      <w:proofErr w:type="spellStart"/>
-      <w:r>
-        <w:rPr>
+          <w:strike/>
+          <w:sz w:val="28"/>
+          <w:szCs w:val="28"/>
+        </w:rPr>
+        <w:t xml:space="preserve"> </w:t>
+      </w:r>
+      <w:proofErr w:type="spellStart"/>
+      <w:r>
+        <w:rPr>
+          <w:strike/>
           <w:sz w:val="28"/>
           <w:szCs w:val="28"/>
         </w:rPr>
@@ -1957,14 +1970,16 @@
       <w:proofErr w:type="spellEnd"/>
       <w:r>
         <w:rPr>
-          <w:sz w:val="28"/>
-          <w:szCs w:val="28"/>
-        </w:rPr>
-        <w:t xml:space="preserve"> </w:t>
-      </w:r>
-      <w:proofErr w:type="spellStart"/>
-      <w:r>
-        <w:rPr>
+          <w:strike/>
+          <w:sz w:val="28"/>
+          <w:szCs w:val="28"/>
+        </w:rPr>
+        <w:t xml:space="preserve"> </w:t>
+      </w:r>
+      <w:proofErr w:type="spellStart"/>
+      <w:r>
+        <w:rPr>
+          <w:strike/>
           <w:sz w:val="28"/>
           <w:szCs w:val="28"/>
         </w:rPr>
@@ -1973,6 +1988,7 @@
       <w:proofErr w:type="spellEnd"/>
       <w:r>
         <w:rPr>
+          <w:strike/>
           <w:sz w:val="28"/>
           <w:szCs w:val="28"/>
         </w:rPr>
@@ -1981,6 +1997,7 @@
       <w:proofErr w:type="spellStart"/>
       <w:r>
         <w:rPr>
+          <w:strike/>
           <w:sz w:val="28"/>
           <w:szCs w:val="28"/>
         </w:rPr>
@@ -1989,14 +2006,16 @@
       <w:proofErr w:type="spellEnd"/>
       <w:r>
         <w:rPr>
-          <w:sz w:val="28"/>
-          <w:szCs w:val="28"/>
-        </w:rPr>
-        <w:t xml:space="preserve"> </w:t>
-      </w:r>
-      <w:proofErr w:type="spellStart"/>
-      <w:r>
-        <w:rPr>
+          <w:strike/>
+          <w:sz w:val="28"/>
+          <w:szCs w:val="28"/>
+        </w:rPr>
+        <w:t xml:space="preserve"> </w:t>
+      </w:r>
+      <w:proofErr w:type="spellStart"/>
+      <w:r>
+        <w:rPr>
+          <w:strike/>
           <w:sz w:val="28"/>
           <w:szCs w:val="28"/>
         </w:rPr>
@@ -2005,6 +2024,7 @@
       <w:proofErr w:type="spellEnd"/>
       <w:r>
         <w:rPr>
+          <w:strike/>
           <w:sz w:val="28"/>
           <w:szCs w:val="28"/>
         </w:rPr>
@@ -2013,6 +2033,7 @@
       <w:proofErr w:type="spellStart"/>
       <w:r>
         <w:rPr>
+          <w:strike/>
           <w:sz w:val="28"/>
           <w:szCs w:val="28"/>
         </w:rPr>
@@ -2021,12 +2042,14 @@
       <w:proofErr w:type="spellEnd"/>
       <w:r>
         <w:rPr>
+          <w:strike/>
           <w:sz w:val="28"/>
           <w:szCs w:val="28"/>
         </w:rPr>
         <w:t>.</w:t>
       </w:r>
     </w:p>
+    <w:bookmarkEnd w:id="0"/>
     <w:p>
       <w:pPr>
         <w:pStyle w:val="ListParagraph"/>

</xml_diff>

<commit_message>
Semua permohonan Gagal pergi ke permohonan-penyelaras-readonly
1. Dashboard Penyelaras : pada Tiles Permohonan Program Gagal, bila user click pada link Jenis (eg Jabatan), hanya paparan maklumat program, tak boleh di-edit dan tiada button “Simpan”.
</commit_message>
<xml_diff>
--- a/docs/13 Julai 2015.docx
+++ b/docs/13 Julai 2015.docx
@@ -1717,7 +1717,6 @@
           <w:szCs w:val="28"/>
         </w:rPr>
       </w:pPr>
-      <w:bookmarkStart w:id="0" w:name="_GoBack"/>
       <w:r>
         <w:rPr>
           <w:strike/>
@@ -2049,7 +2048,6 @@
         <w:t>.</w:t>
       </w:r>
     </w:p>
-    <w:bookmarkEnd w:id="0"/>
     <w:p>
       <w:pPr>
         <w:pStyle w:val="ListParagraph"/>
@@ -2068,12 +2066,14 @@
         </w:numPr>
         <w:spacing w:after="0"/>
         <w:rPr>
-          <w:sz w:val="28"/>
-          <w:szCs w:val="28"/>
-        </w:rPr>
-      </w:pPr>
-      <w:r>
-        <w:rPr>
+          <w:strike/>
+          <w:sz w:val="28"/>
+          <w:szCs w:val="28"/>
+        </w:rPr>
+      </w:pPr>
+      <w:r>
+        <w:rPr>
+          <w:strike/>
           <w:sz w:val="28"/>
           <w:szCs w:val="28"/>
         </w:rPr>
@@ -2083,6 +2083,7 @@
       <w:proofErr w:type="gramStart"/>
       <w:r>
         <w:rPr>
+          <w:strike/>
           <w:sz w:val="28"/>
           <w:szCs w:val="28"/>
         </w:rPr>
@@ -2091,6 +2092,7 @@
       <w:proofErr w:type="spellEnd"/>
       <w:r>
         <w:rPr>
+          <w:strike/>
           <w:sz w:val="28"/>
           <w:szCs w:val="28"/>
         </w:rPr>
@@ -2099,14 +2101,16 @@
       <w:proofErr w:type="gramEnd"/>
       <w:r>
         <w:rPr>
-          <w:sz w:val="28"/>
-          <w:szCs w:val="28"/>
-        </w:rPr>
-        <w:t xml:space="preserve"> </w:t>
-      </w:r>
-      <w:proofErr w:type="spellStart"/>
-      <w:r>
-        <w:rPr>
+          <w:strike/>
+          <w:sz w:val="28"/>
+          <w:szCs w:val="28"/>
+        </w:rPr>
+        <w:t xml:space="preserve"> </w:t>
+      </w:r>
+      <w:proofErr w:type="spellStart"/>
+      <w:r>
+        <w:rPr>
+          <w:strike/>
           <w:sz w:val="28"/>
           <w:szCs w:val="28"/>
         </w:rPr>
@@ -2115,21 +2119,16 @@
       <w:proofErr w:type="spellEnd"/>
       <w:r>
         <w:rPr>
-          <w:sz w:val="28"/>
-          <w:szCs w:val="28"/>
-        </w:rPr>
-        <w:t xml:space="preserve"> </w:t>
-      </w:r>
-      <w:r>
-        <w:rPr>
-          <w:sz w:val="28"/>
-          <w:szCs w:val="28"/>
-        </w:rPr>
-        <w:t xml:space="preserve">tiles </w:t>
-      </w:r>
-      <w:proofErr w:type="spellStart"/>
-      <w:r>
-        <w:rPr>
+          <w:strike/>
+          <w:sz w:val="28"/>
+          <w:szCs w:val="28"/>
+        </w:rPr>
+        <w:t xml:space="preserve"> tiles </w:t>
+      </w:r>
+      <w:proofErr w:type="spellStart"/>
+      <w:r>
+        <w:rPr>
+          <w:strike/>
           <w:sz w:val="28"/>
           <w:szCs w:val="28"/>
         </w:rPr>
@@ -2138,14 +2137,16 @@
       <w:proofErr w:type="spellEnd"/>
       <w:r>
         <w:rPr>
-          <w:sz w:val="28"/>
-          <w:szCs w:val="28"/>
-        </w:rPr>
-        <w:t xml:space="preserve"> </w:t>
-      </w:r>
-      <w:proofErr w:type="spellStart"/>
-      <w:r>
-        <w:rPr>
+          <w:strike/>
+          <w:sz w:val="28"/>
+          <w:szCs w:val="28"/>
+        </w:rPr>
+        <w:t xml:space="preserve"> </w:t>
+      </w:r>
+      <w:proofErr w:type="spellStart"/>
+      <w:r>
+        <w:rPr>
+          <w:strike/>
           <w:sz w:val="28"/>
           <w:szCs w:val="28"/>
         </w:rPr>
@@ -2154,6 +2155,7 @@
       <w:proofErr w:type="spellEnd"/>
       <w:r>
         <w:rPr>
+          <w:strike/>
           <w:sz w:val="28"/>
           <w:szCs w:val="28"/>
         </w:rPr>
@@ -2162,6 +2164,7 @@
       <w:proofErr w:type="spellStart"/>
       <w:r>
         <w:rPr>
+          <w:strike/>
           <w:sz w:val="28"/>
           <w:szCs w:val="28"/>
         </w:rPr>
@@ -2170,14 +2173,16 @@
       <w:proofErr w:type="spellEnd"/>
       <w:r>
         <w:rPr>
-          <w:sz w:val="28"/>
-          <w:szCs w:val="28"/>
-        </w:rPr>
-        <w:t xml:space="preserve"> </w:t>
-      </w:r>
-      <w:proofErr w:type="spellStart"/>
-      <w:r>
-        <w:rPr>
+          <w:strike/>
+          <w:sz w:val="28"/>
+          <w:szCs w:val="28"/>
+        </w:rPr>
+        <w:t xml:space="preserve"> </w:t>
+      </w:r>
+      <w:proofErr w:type="spellStart"/>
+      <w:r>
+        <w:rPr>
+          <w:strike/>
           <w:sz w:val="28"/>
           <w:szCs w:val="28"/>
         </w:rPr>
@@ -2186,14 +2191,16 @@
       <w:proofErr w:type="spellEnd"/>
       <w:r>
         <w:rPr>
-          <w:sz w:val="28"/>
-          <w:szCs w:val="28"/>
-        </w:rPr>
-        <w:t xml:space="preserve"> </w:t>
-      </w:r>
-      <w:proofErr w:type="spellStart"/>
-      <w:r>
-        <w:rPr>
+          <w:strike/>
+          <w:sz w:val="28"/>
+          <w:szCs w:val="28"/>
+        </w:rPr>
+        <w:t xml:space="preserve"> </w:t>
+      </w:r>
+      <w:proofErr w:type="spellStart"/>
+      <w:r>
+        <w:rPr>
+          <w:strike/>
           <w:sz w:val="28"/>
           <w:szCs w:val="28"/>
         </w:rPr>
@@ -2202,6 +2209,7 @@
       <w:proofErr w:type="spellEnd"/>
       <w:r>
         <w:rPr>
+          <w:strike/>
           <w:sz w:val="28"/>
           <w:szCs w:val="28"/>
         </w:rPr>
@@ -2210,6 +2218,7 @@
       <w:proofErr w:type="spellStart"/>
       <w:r>
         <w:rPr>
+          <w:strike/>
           <w:sz w:val="28"/>
           <w:szCs w:val="28"/>
         </w:rPr>
@@ -2218,6 +2227,7 @@
       <w:proofErr w:type="spellEnd"/>
       <w:r>
         <w:rPr>
+          <w:strike/>
           <w:sz w:val="28"/>
           <w:szCs w:val="28"/>
         </w:rPr>
@@ -2226,6 +2236,7 @@
       <w:proofErr w:type="spellStart"/>
       <w:r>
         <w:rPr>
+          <w:strike/>
           <w:sz w:val="28"/>
           <w:szCs w:val="28"/>
         </w:rPr>
@@ -2234,14 +2245,16 @@
       <w:proofErr w:type="spellEnd"/>
       <w:r>
         <w:rPr>
-          <w:sz w:val="28"/>
-          <w:szCs w:val="28"/>
-        </w:rPr>
-        <w:t xml:space="preserve"> </w:t>
-      </w:r>
-      <w:proofErr w:type="spellStart"/>
-      <w:r>
-        <w:rPr>
+          <w:strike/>
+          <w:sz w:val="28"/>
+          <w:szCs w:val="28"/>
+        </w:rPr>
+        <w:t xml:space="preserve"> </w:t>
+      </w:r>
+      <w:proofErr w:type="spellStart"/>
+      <w:r>
+        <w:rPr>
+          <w:strike/>
           <w:sz w:val="28"/>
           <w:szCs w:val="28"/>
         </w:rPr>
@@ -2250,6 +2263,7 @@
       <w:proofErr w:type="spellEnd"/>
       <w:r>
         <w:rPr>
+          <w:strike/>
           <w:sz w:val="28"/>
           <w:szCs w:val="28"/>
         </w:rPr>
@@ -2258,6 +2272,7 @@
       <w:proofErr w:type="spellStart"/>
       <w:r>
         <w:rPr>
+          <w:strike/>
           <w:sz w:val="28"/>
           <w:szCs w:val="28"/>
         </w:rPr>
@@ -2266,6 +2281,7 @@
       <w:proofErr w:type="spellEnd"/>
       <w:r>
         <w:rPr>
+          <w:strike/>
           <w:sz w:val="28"/>
           <w:szCs w:val="28"/>
         </w:rPr>
@@ -2274,6 +2290,7 @@
       <w:proofErr w:type="spellStart"/>
       <w:r>
         <w:rPr>
+          <w:strike/>
           <w:sz w:val="28"/>
           <w:szCs w:val="28"/>
         </w:rPr>
@@ -2282,14 +2299,16 @@
       <w:proofErr w:type="spellEnd"/>
       <w:r>
         <w:rPr>
-          <w:sz w:val="28"/>
-          <w:szCs w:val="28"/>
-        </w:rPr>
-        <w:t xml:space="preserve"> </w:t>
-      </w:r>
-      <w:proofErr w:type="spellStart"/>
-      <w:r>
-        <w:rPr>
+          <w:strike/>
+          <w:sz w:val="28"/>
+          <w:szCs w:val="28"/>
+        </w:rPr>
+        <w:t xml:space="preserve"> </w:t>
+      </w:r>
+      <w:proofErr w:type="spellStart"/>
+      <w:r>
+        <w:rPr>
+          <w:strike/>
           <w:sz w:val="28"/>
           <w:szCs w:val="28"/>
         </w:rPr>
@@ -2298,6 +2317,7 @@
       <w:proofErr w:type="spellEnd"/>
       <w:r>
         <w:rPr>
+          <w:strike/>
           <w:sz w:val="28"/>
           <w:szCs w:val="28"/>
         </w:rPr>
@@ -2306,6 +2326,7 @@
       <w:proofErr w:type="spellStart"/>
       <w:r>
         <w:rPr>
+          <w:strike/>
           <w:sz w:val="28"/>
           <w:szCs w:val="28"/>
         </w:rPr>
@@ -2314,6 +2335,7 @@
       <w:proofErr w:type="spellEnd"/>
       <w:r>
         <w:rPr>
+          <w:strike/>
           <w:sz w:val="28"/>
           <w:szCs w:val="28"/>
         </w:rPr>
@@ -2338,12 +2360,15 @@
         </w:numPr>
         <w:spacing w:after="0"/>
         <w:rPr>
-          <w:sz w:val="28"/>
-          <w:szCs w:val="28"/>
-        </w:rPr>
-      </w:pPr>
-      <w:r>
-        <w:rPr>
+          <w:strike/>
+          <w:sz w:val="28"/>
+          <w:szCs w:val="28"/>
+        </w:rPr>
+      </w:pPr>
+      <w:bookmarkStart w:id="0" w:name="_GoBack"/>
+      <w:r>
+        <w:rPr>
+          <w:strike/>
           <w:sz w:val="28"/>
           <w:szCs w:val="28"/>
         </w:rPr>
@@ -2354,6 +2379,7 @@
       <w:proofErr w:type="gramStart"/>
       <w:r>
         <w:rPr>
+          <w:strike/>
           <w:sz w:val="28"/>
           <w:szCs w:val="28"/>
         </w:rPr>
@@ -2362,6 +2388,7 @@
       <w:proofErr w:type="spellEnd"/>
       <w:r>
         <w:rPr>
+          <w:strike/>
           <w:sz w:val="28"/>
           <w:szCs w:val="28"/>
         </w:rPr>
@@ -2370,14 +2397,16 @@
       <w:proofErr w:type="gramEnd"/>
       <w:r>
         <w:rPr>
-          <w:sz w:val="28"/>
-          <w:szCs w:val="28"/>
-        </w:rPr>
-        <w:t xml:space="preserve"> </w:t>
-      </w:r>
-      <w:proofErr w:type="spellStart"/>
-      <w:r>
-        <w:rPr>
+          <w:strike/>
+          <w:sz w:val="28"/>
+          <w:szCs w:val="28"/>
+        </w:rPr>
+        <w:t xml:space="preserve"> </w:t>
+      </w:r>
+      <w:proofErr w:type="spellStart"/>
+      <w:r>
+        <w:rPr>
+          <w:strike/>
           <w:sz w:val="28"/>
           <w:szCs w:val="28"/>
         </w:rPr>
@@ -2386,6 +2415,7 @@
       <w:proofErr w:type="spellEnd"/>
       <w:r>
         <w:rPr>
+          <w:strike/>
           <w:sz w:val="28"/>
           <w:szCs w:val="28"/>
         </w:rPr>
@@ -2394,6 +2424,7 @@
       <w:proofErr w:type="spellStart"/>
       <w:r>
         <w:rPr>
+          <w:strike/>
           <w:sz w:val="28"/>
           <w:szCs w:val="28"/>
         </w:rPr>
@@ -2402,6 +2433,7 @@
       <w:proofErr w:type="spellEnd"/>
       <w:r>
         <w:rPr>
+          <w:strike/>
           <w:sz w:val="28"/>
           <w:szCs w:val="28"/>
         </w:rPr>
@@ -2410,6 +2442,7 @@
       <w:proofErr w:type="spellStart"/>
       <w:r>
         <w:rPr>
+          <w:strike/>
           <w:sz w:val="28"/>
           <w:szCs w:val="28"/>
         </w:rPr>
@@ -2418,6 +2451,7 @@
       <w:proofErr w:type="spellEnd"/>
       <w:r>
         <w:rPr>
+          <w:strike/>
           <w:sz w:val="28"/>
           <w:szCs w:val="28"/>
         </w:rPr>
@@ -2426,6 +2460,7 @@
       <w:proofErr w:type="spellStart"/>
       <w:r>
         <w:rPr>
+          <w:strike/>
           <w:sz w:val="28"/>
           <w:szCs w:val="28"/>
         </w:rPr>
@@ -2434,6 +2469,7 @@
       <w:proofErr w:type="spellEnd"/>
       <w:r>
         <w:rPr>
+          <w:strike/>
           <w:sz w:val="28"/>
           <w:szCs w:val="28"/>
         </w:rPr>
@@ -2442,6 +2478,7 @@
       <w:proofErr w:type="spellStart"/>
       <w:r>
         <w:rPr>
+          <w:strike/>
           <w:sz w:val="28"/>
           <w:szCs w:val="28"/>
         </w:rPr>
@@ -2450,6 +2487,7 @@
       <w:proofErr w:type="spellEnd"/>
       <w:r>
         <w:rPr>
+          <w:strike/>
           <w:sz w:val="28"/>
           <w:szCs w:val="28"/>
         </w:rPr>
@@ -2458,6 +2496,7 @@
       <w:proofErr w:type="spellStart"/>
       <w:r>
         <w:rPr>
+          <w:strike/>
           <w:sz w:val="28"/>
           <w:szCs w:val="28"/>
         </w:rPr>
@@ -2466,6 +2505,7 @@
       <w:proofErr w:type="spellEnd"/>
       <w:r>
         <w:rPr>
+          <w:strike/>
           <w:sz w:val="28"/>
           <w:szCs w:val="28"/>
         </w:rPr>
@@ -2474,6 +2514,7 @@
       <w:proofErr w:type="spellStart"/>
       <w:r>
         <w:rPr>
+          <w:strike/>
           <w:sz w:val="28"/>
           <w:szCs w:val="28"/>
         </w:rPr>
@@ -2482,6 +2523,7 @@
       <w:proofErr w:type="spellEnd"/>
       <w:r>
         <w:rPr>
+          <w:strike/>
           <w:sz w:val="28"/>
           <w:szCs w:val="28"/>
         </w:rPr>
@@ -2490,6 +2532,7 @@
       <w:proofErr w:type="spellStart"/>
       <w:r>
         <w:rPr>
+          <w:strike/>
           <w:sz w:val="28"/>
           <w:szCs w:val="28"/>
         </w:rPr>
@@ -2498,14 +2541,16 @@
       <w:proofErr w:type="spellEnd"/>
       <w:r>
         <w:rPr>
-          <w:sz w:val="28"/>
-          <w:szCs w:val="28"/>
-        </w:rPr>
-        <w:t xml:space="preserve"> </w:t>
-      </w:r>
-      <w:proofErr w:type="spellStart"/>
-      <w:r>
-        <w:rPr>
+          <w:strike/>
+          <w:sz w:val="28"/>
+          <w:szCs w:val="28"/>
+        </w:rPr>
+        <w:t xml:space="preserve"> </w:t>
+      </w:r>
+      <w:proofErr w:type="spellStart"/>
+      <w:r>
+        <w:rPr>
+          <w:strike/>
           <w:sz w:val="28"/>
           <w:szCs w:val="28"/>
         </w:rPr>
@@ -2514,14 +2559,16 @@
       <w:proofErr w:type="spellEnd"/>
       <w:r>
         <w:rPr>
-          <w:sz w:val="28"/>
-          <w:szCs w:val="28"/>
-        </w:rPr>
-        <w:t xml:space="preserve"> </w:t>
-      </w:r>
-      <w:proofErr w:type="spellStart"/>
-      <w:r>
-        <w:rPr>
+          <w:strike/>
+          <w:sz w:val="28"/>
+          <w:szCs w:val="28"/>
+        </w:rPr>
+        <w:t xml:space="preserve"> </w:t>
+      </w:r>
+      <w:proofErr w:type="spellStart"/>
+      <w:r>
+        <w:rPr>
+          <w:strike/>
           <w:sz w:val="28"/>
           <w:szCs w:val="28"/>
         </w:rPr>
@@ -2530,6 +2577,7 @@
       <w:proofErr w:type="spellEnd"/>
       <w:r>
         <w:rPr>
+          <w:strike/>
           <w:sz w:val="28"/>
           <w:szCs w:val="28"/>
         </w:rPr>
@@ -2538,6 +2586,7 @@
       <w:proofErr w:type="spellStart"/>
       <w:r>
         <w:rPr>
+          <w:strike/>
           <w:sz w:val="28"/>
           <w:szCs w:val="28"/>
         </w:rPr>
@@ -2546,14 +2595,16 @@
       <w:proofErr w:type="spellEnd"/>
       <w:r>
         <w:rPr>
-          <w:sz w:val="28"/>
-          <w:szCs w:val="28"/>
-        </w:rPr>
-        <w:t xml:space="preserve"> </w:t>
-      </w:r>
-      <w:proofErr w:type="spellStart"/>
-      <w:r>
-        <w:rPr>
+          <w:strike/>
+          <w:sz w:val="28"/>
+          <w:szCs w:val="28"/>
+        </w:rPr>
+        <w:t xml:space="preserve"> </w:t>
+      </w:r>
+      <w:proofErr w:type="spellStart"/>
+      <w:r>
+        <w:rPr>
+          <w:strike/>
           <w:sz w:val="28"/>
           <w:szCs w:val="28"/>
         </w:rPr>
@@ -2562,6 +2613,7 @@
       <w:proofErr w:type="spellEnd"/>
       <w:r>
         <w:rPr>
+          <w:strike/>
           <w:sz w:val="28"/>
           <w:szCs w:val="28"/>
         </w:rPr>
@@ -2570,6 +2622,7 @@
       <w:proofErr w:type="spellStart"/>
       <w:r>
         <w:rPr>
+          <w:strike/>
           <w:sz w:val="28"/>
           <w:szCs w:val="28"/>
         </w:rPr>
@@ -2578,6 +2631,7 @@
       <w:proofErr w:type="spellEnd"/>
       <w:r>
         <w:rPr>
+          <w:strike/>
           <w:sz w:val="28"/>
           <w:szCs w:val="28"/>
         </w:rPr>
@@ -2586,6 +2640,7 @@
       <w:proofErr w:type="spellStart"/>
       <w:r>
         <w:rPr>
+          <w:strike/>
           <w:sz w:val="28"/>
           <w:szCs w:val="28"/>
         </w:rPr>
@@ -2594,12 +2649,14 @@
       <w:proofErr w:type="spellEnd"/>
       <w:r>
         <w:rPr>
+          <w:strike/>
           <w:sz w:val="28"/>
           <w:szCs w:val="28"/>
         </w:rPr>
         <w:t>”.</w:t>
       </w:r>
     </w:p>
+    <w:bookmarkEnd w:id="0"/>
     <w:p>
       <w:pPr>
         <w:pStyle w:val="ListParagraph"/>

</xml_diff>

<commit_message>
11. Penyelenggaraan Urusetia : Hide kan Skor HLP dan HLP Recommendation
</commit_message>
<xml_diff>
--- a/docs/13 Julai 2015.docx
+++ b/docs/13 Julai 2015.docx
@@ -2365,7 +2365,6 @@
           <w:szCs w:val="28"/>
         </w:rPr>
       </w:pPr>
-      <w:bookmarkStart w:id="0" w:name="_GoBack"/>
       <w:r>
         <w:rPr>
           <w:strike/>
@@ -2656,7 +2655,6 @@
         <w:t>”.</w:t>
       </w:r>
     </w:p>
-    <w:bookmarkEnd w:id="0"/>
     <w:p>
       <w:pPr>
         <w:pStyle w:val="ListParagraph"/>
@@ -3091,12 +3089,14 @@
           <w:numId w:val="2"/>
         </w:numPr>
         <w:rPr>
-          <w:sz w:val="28"/>
-          <w:szCs w:val="28"/>
-        </w:rPr>
-      </w:pPr>
-      <w:r>
-        <w:rPr>
+          <w:strike/>
+          <w:sz w:val="28"/>
+          <w:szCs w:val="28"/>
+        </w:rPr>
+      </w:pPr>
+      <w:r>
+        <w:rPr>
+          <w:strike/>
           <w:sz w:val="28"/>
           <w:szCs w:val="28"/>
         </w:rPr>
@@ -3105,6 +3105,7 @@
       <w:proofErr w:type="spellStart"/>
       <w:r>
         <w:rPr>
+          <w:strike/>
           <w:sz w:val="28"/>
           <w:szCs w:val="28"/>
         </w:rPr>
@@ -3113,6 +3114,7 @@
       <w:proofErr w:type="spellEnd"/>
       <w:r>
         <w:rPr>
+          <w:strike/>
           <w:sz w:val="28"/>
           <w:szCs w:val="28"/>
         </w:rPr>
@@ -3121,6 +3123,7 @@
       <w:proofErr w:type="spellStart"/>
       <w:r>
         <w:rPr>
+          <w:strike/>
           <w:sz w:val="28"/>
           <w:szCs w:val="28"/>
         </w:rPr>
@@ -3129,6 +3132,7 @@
       <w:proofErr w:type="spellEnd"/>
       <w:r>
         <w:rPr>
+          <w:strike/>
           <w:sz w:val="28"/>
           <w:szCs w:val="28"/>
         </w:rPr>
@@ -3137,6 +3141,7 @@
       <w:proofErr w:type="spellStart"/>
       <w:r>
         <w:rPr>
+          <w:strike/>
           <w:sz w:val="28"/>
           <w:szCs w:val="28"/>
         </w:rPr>
@@ -3145,6 +3150,7 @@
       <w:proofErr w:type="spellEnd"/>
       <w:r>
         <w:rPr>
+          <w:strike/>
           <w:sz w:val="28"/>
           <w:szCs w:val="28"/>
         </w:rPr>
@@ -3153,6 +3159,7 @@
       <w:proofErr w:type="spellStart"/>
       <w:r>
         <w:rPr>
+          <w:strike/>
           <w:sz w:val="28"/>
           <w:szCs w:val="28"/>
         </w:rPr>
@@ -3161,6 +3168,7 @@
       <w:proofErr w:type="spellEnd"/>
       <w:r>
         <w:rPr>
+          <w:strike/>
           <w:sz w:val="28"/>
           <w:szCs w:val="28"/>
         </w:rPr>
@@ -3169,6 +3177,7 @@
       <w:proofErr w:type="spellStart"/>
       <w:r>
         <w:rPr>
+          <w:strike/>
           <w:sz w:val="28"/>
           <w:szCs w:val="28"/>
         </w:rPr>
@@ -3177,6 +3186,7 @@
       <w:proofErr w:type="spellEnd"/>
       <w:r>
         <w:rPr>
+          <w:strike/>
           <w:sz w:val="28"/>
           <w:szCs w:val="28"/>
         </w:rPr>
@@ -3185,6 +3195,7 @@
       <w:proofErr w:type="spellStart"/>
       <w:r>
         <w:rPr>
+          <w:strike/>
           <w:sz w:val="28"/>
           <w:szCs w:val="28"/>
         </w:rPr>
@@ -3193,6 +3204,7 @@
       <w:proofErr w:type="spellEnd"/>
       <w:r>
         <w:rPr>
+          <w:strike/>
           <w:sz w:val="28"/>
           <w:szCs w:val="28"/>
         </w:rPr>
@@ -3216,13 +3228,16 @@
           <w:numId w:val="2"/>
         </w:numPr>
         <w:rPr>
-          <w:sz w:val="28"/>
-          <w:szCs w:val="28"/>
-        </w:rPr>
-      </w:pPr>
-      <w:proofErr w:type="spellStart"/>
-      <w:r>
-        <w:rPr>
+          <w:strike/>
+          <w:sz w:val="28"/>
+          <w:szCs w:val="28"/>
+        </w:rPr>
+      </w:pPr>
+      <w:bookmarkStart w:id="0" w:name="_GoBack"/>
+      <w:proofErr w:type="spellStart"/>
+      <w:r>
+        <w:rPr>
+          <w:strike/>
           <w:sz w:val="28"/>
           <w:szCs w:val="28"/>
         </w:rPr>
@@ -3231,14 +3246,16 @@
       <w:proofErr w:type="spellEnd"/>
       <w:r>
         <w:rPr>
-          <w:sz w:val="28"/>
-          <w:szCs w:val="28"/>
-        </w:rPr>
-        <w:t xml:space="preserve"> </w:t>
-      </w:r>
-      <w:proofErr w:type="spellStart"/>
-      <w:r>
-        <w:rPr>
+          <w:strike/>
+          <w:sz w:val="28"/>
+          <w:szCs w:val="28"/>
+        </w:rPr>
+        <w:t xml:space="preserve"> </w:t>
+      </w:r>
+      <w:proofErr w:type="spellStart"/>
+      <w:r>
+        <w:rPr>
+          <w:strike/>
           <w:sz w:val="28"/>
           <w:szCs w:val="28"/>
         </w:rPr>
@@ -3247,6 +3264,7 @@
       <w:proofErr w:type="spellEnd"/>
       <w:r>
         <w:rPr>
+          <w:strike/>
           <w:sz w:val="28"/>
           <w:szCs w:val="28"/>
         </w:rPr>
@@ -3255,6 +3273,7 @@
       <w:proofErr w:type="spellStart"/>
       <w:r>
         <w:rPr>
+          <w:strike/>
           <w:sz w:val="28"/>
           <w:szCs w:val="28"/>
         </w:rPr>
@@ -3263,14 +3282,16 @@
       <w:proofErr w:type="spellEnd"/>
       <w:r>
         <w:rPr>
-          <w:sz w:val="28"/>
-          <w:szCs w:val="28"/>
-        </w:rPr>
-        <w:t xml:space="preserve"> </w:t>
-      </w:r>
-      <w:proofErr w:type="spellStart"/>
-      <w:r>
-        <w:rPr>
+          <w:strike/>
+          <w:sz w:val="28"/>
+          <w:szCs w:val="28"/>
+        </w:rPr>
+        <w:t xml:space="preserve"> </w:t>
+      </w:r>
+      <w:proofErr w:type="spellStart"/>
+      <w:r>
+        <w:rPr>
+          <w:strike/>
           <w:sz w:val="28"/>
           <w:szCs w:val="28"/>
         </w:rPr>
@@ -3279,12 +3300,14 @@
       <w:proofErr w:type="spellEnd"/>
       <w:r>
         <w:rPr>
+          <w:strike/>
           <w:sz w:val="28"/>
           <w:szCs w:val="28"/>
         </w:rPr>
         <w:t xml:space="preserve"> HLP dan HLP Recommendation</w:t>
       </w:r>
     </w:p>
+    <w:bookmarkEnd w:id="0"/>
     <w:p>
       <w:pPr>
         <w:pStyle w:val="ListParagraph"/>

</xml_diff>

<commit_message>
1. Penyelaras : Bila nak tambah/pilih responden untuk sesuatu program, jangan papar pilihan untuk responden yang telah didaftarkan bagi program tersebut, takut user tekan lagi sekali, jadi redundant responden yang sama.
</commit_message>
<xml_diff>
--- a/docs/13 Julai 2015.docx
+++ b/docs/13 Julai 2015.docx
@@ -1150,7 +1150,25 @@
           <w:sz w:val="28"/>
           <w:szCs w:val="28"/>
         </w:rPr>
-        <w:t xml:space="preserve"> dan click button “</w:t>
+        <w:t xml:space="preserve"> </w:t>
+      </w:r>
+      <w:proofErr w:type="spellStart"/>
+      <w:r>
+        <w:rPr>
+          <w:strike/>
+          <w:sz w:val="28"/>
+          <w:szCs w:val="28"/>
+        </w:rPr>
+        <w:t>dan</w:t>
+      </w:r>
+      <w:proofErr w:type="spellEnd"/>
+      <w:r>
+        <w:rPr>
+          <w:strike/>
+          <w:sz w:val="28"/>
+          <w:szCs w:val="28"/>
+        </w:rPr>
+        <w:t xml:space="preserve"> click button “</w:t>
       </w:r>
       <w:proofErr w:type="spellStart"/>
       <w:r>
@@ -1240,7 +1258,25 @@
           <w:sz w:val="28"/>
           <w:szCs w:val="28"/>
         </w:rPr>
-        <w:t xml:space="preserve"> (dan </w:t>
+        <w:t xml:space="preserve"> (</w:t>
+      </w:r>
+      <w:proofErr w:type="spellStart"/>
+      <w:r>
+        <w:rPr>
+          <w:strike/>
+          <w:sz w:val="28"/>
+          <w:szCs w:val="28"/>
+        </w:rPr>
+        <w:t>dan</w:t>
+      </w:r>
+      <w:proofErr w:type="spellEnd"/>
+      <w:r>
+        <w:rPr>
+          <w:strike/>
+          <w:sz w:val="28"/>
+          <w:szCs w:val="28"/>
+        </w:rPr>
+        <w:t xml:space="preserve"> </w:t>
       </w:r>
       <w:proofErr w:type="spellStart"/>
       <w:r>
@@ -1797,6 +1833,7 @@
         </w:rPr>
         <w:t xml:space="preserve">rogram </w:t>
       </w:r>
+      <w:proofErr w:type="spellStart"/>
       <w:r>
         <w:rPr>
           <w:strike/>
@@ -1811,7 +1848,16 @@
           <w:sz w:val="28"/>
           <w:szCs w:val="28"/>
         </w:rPr>
-        <w:t xml:space="preserve">emasa, program yang </w:t>
+        <w:t>emasa</w:t>
+      </w:r>
+      <w:proofErr w:type="spellEnd"/>
+      <w:r>
+        <w:rPr>
+          <w:strike/>
+          <w:sz w:val="28"/>
+          <w:szCs w:val="28"/>
+        </w:rPr>
+        <w:t xml:space="preserve">, program yang </w:t>
       </w:r>
       <w:proofErr w:type="spellStart"/>
       <w:r>
@@ -2526,7 +2572,25 @@
           <w:sz w:val="28"/>
           <w:szCs w:val="28"/>
         </w:rPr>
-        <w:t xml:space="preserve"> Jabatan), </w:t>
+        <w:t xml:space="preserve"> </w:t>
+      </w:r>
+      <w:proofErr w:type="spellStart"/>
+      <w:r>
+        <w:rPr>
+          <w:strike/>
+          <w:sz w:val="28"/>
+          <w:szCs w:val="28"/>
+        </w:rPr>
+        <w:t>Jabatan</w:t>
+      </w:r>
+      <w:proofErr w:type="spellEnd"/>
+      <w:r>
+        <w:rPr>
+          <w:strike/>
+          <w:sz w:val="28"/>
+          <w:szCs w:val="28"/>
+        </w:rPr>
+        <w:t xml:space="preserve">), </w:t>
       </w:r>
       <w:proofErr w:type="spellStart"/>
       <w:r>
@@ -2616,7 +2680,25 @@
           <w:sz w:val="28"/>
           <w:szCs w:val="28"/>
         </w:rPr>
-        <w:t xml:space="preserve"> di-edit dan </w:t>
+        <w:t xml:space="preserve"> di-edit </w:t>
+      </w:r>
+      <w:proofErr w:type="spellStart"/>
+      <w:r>
+        <w:rPr>
+          <w:strike/>
+          <w:sz w:val="28"/>
+          <w:szCs w:val="28"/>
+        </w:rPr>
+        <w:t>dan</w:t>
+      </w:r>
+      <w:proofErr w:type="spellEnd"/>
+      <w:r>
+        <w:rPr>
+          <w:strike/>
+          <w:sz w:val="28"/>
+          <w:szCs w:val="28"/>
+        </w:rPr>
+        <w:t xml:space="preserve"> </w:t>
       </w:r>
       <w:proofErr w:type="spellStart"/>
       <w:r>
@@ -2673,6 +2755,7 @@
         </w:numPr>
         <w:spacing w:after="0"/>
         <w:rPr>
+          <w:strike/>
           <w:sz w:val="28"/>
           <w:szCs w:val="28"/>
         </w:rPr>
@@ -2681,6 +2764,7 @@
       <w:proofErr w:type="gramStart"/>
       <w:r>
         <w:rPr>
+          <w:strike/>
           <w:sz w:val="28"/>
           <w:szCs w:val="28"/>
         </w:rPr>
@@ -2689,6 +2773,7 @@
       <w:proofErr w:type="spellEnd"/>
       <w:r>
         <w:rPr>
+          <w:strike/>
           <w:sz w:val="28"/>
           <w:szCs w:val="28"/>
         </w:rPr>
@@ -2697,14 +2782,16 @@
       <w:proofErr w:type="gramEnd"/>
       <w:r>
         <w:rPr>
-          <w:sz w:val="28"/>
-          <w:szCs w:val="28"/>
-        </w:rPr>
-        <w:t xml:space="preserve"> </w:t>
-      </w:r>
-      <w:proofErr w:type="spellStart"/>
-      <w:r>
-        <w:rPr>
+          <w:strike/>
+          <w:sz w:val="28"/>
+          <w:szCs w:val="28"/>
+        </w:rPr>
+        <w:t xml:space="preserve"> </w:t>
+      </w:r>
+      <w:proofErr w:type="spellStart"/>
+      <w:r>
+        <w:rPr>
+          <w:strike/>
           <w:sz w:val="28"/>
           <w:szCs w:val="28"/>
         </w:rPr>
@@ -2713,14 +2800,16 @@
       <w:proofErr w:type="spellEnd"/>
       <w:r>
         <w:rPr>
-          <w:sz w:val="28"/>
-          <w:szCs w:val="28"/>
-        </w:rPr>
-        <w:t xml:space="preserve"> </w:t>
-      </w:r>
-      <w:proofErr w:type="spellStart"/>
-      <w:r>
-        <w:rPr>
+          <w:strike/>
+          <w:sz w:val="28"/>
+          <w:szCs w:val="28"/>
+        </w:rPr>
+        <w:t xml:space="preserve"> </w:t>
+      </w:r>
+      <w:proofErr w:type="spellStart"/>
+      <w:r>
+        <w:rPr>
+          <w:strike/>
           <w:sz w:val="28"/>
           <w:szCs w:val="28"/>
         </w:rPr>
@@ -2729,14 +2818,16 @@
       <w:proofErr w:type="spellEnd"/>
       <w:r>
         <w:rPr>
-          <w:sz w:val="28"/>
-          <w:szCs w:val="28"/>
-        </w:rPr>
-        <w:t xml:space="preserve"> </w:t>
-      </w:r>
-      <w:proofErr w:type="spellStart"/>
-      <w:r>
-        <w:rPr>
+          <w:strike/>
+          <w:sz w:val="28"/>
+          <w:szCs w:val="28"/>
+        </w:rPr>
+        <w:t xml:space="preserve"> </w:t>
+      </w:r>
+      <w:proofErr w:type="spellStart"/>
+      <w:r>
+        <w:rPr>
+          <w:strike/>
           <w:sz w:val="28"/>
           <w:szCs w:val="28"/>
         </w:rPr>
@@ -2745,6 +2836,7 @@
       <w:proofErr w:type="spellEnd"/>
       <w:r>
         <w:rPr>
+          <w:strike/>
           <w:sz w:val="28"/>
           <w:szCs w:val="28"/>
         </w:rPr>
@@ -2753,6 +2845,7 @@
       <w:proofErr w:type="spellStart"/>
       <w:r>
         <w:rPr>
+          <w:strike/>
           <w:sz w:val="28"/>
           <w:szCs w:val="28"/>
         </w:rPr>
@@ -2761,14 +2854,16 @@
       <w:proofErr w:type="spellEnd"/>
       <w:r>
         <w:rPr>
-          <w:sz w:val="28"/>
-          <w:szCs w:val="28"/>
-        </w:rPr>
-        <w:t xml:space="preserve"> </w:t>
-      </w:r>
-      <w:proofErr w:type="spellStart"/>
-      <w:r>
-        <w:rPr>
+          <w:strike/>
+          <w:sz w:val="28"/>
+          <w:szCs w:val="28"/>
+        </w:rPr>
+        <w:t xml:space="preserve"> </w:t>
+      </w:r>
+      <w:proofErr w:type="spellStart"/>
+      <w:r>
+        <w:rPr>
+          <w:strike/>
           <w:sz w:val="28"/>
           <w:szCs w:val="28"/>
         </w:rPr>
@@ -2777,14 +2872,16 @@
       <w:proofErr w:type="spellEnd"/>
       <w:r>
         <w:rPr>
-          <w:sz w:val="28"/>
-          <w:szCs w:val="28"/>
-        </w:rPr>
-        <w:t xml:space="preserve"> </w:t>
-      </w:r>
-      <w:proofErr w:type="spellStart"/>
-      <w:r>
-        <w:rPr>
+          <w:strike/>
+          <w:sz w:val="28"/>
+          <w:szCs w:val="28"/>
+        </w:rPr>
+        <w:t xml:space="preserve"> </w:t>
+      </w:r>
+      <w:proofErr w:type="spellStart"/>
+      <w:r>
+        <w:rPr>
+          <w:strike/>
           <w:sz w:val="28"/>
           <w:szCs w:val="28"/>
         </w:rPr>
@@ -2793,14 +2890,16 @@
       <w:proofErr w:type="spellEnd"/>
       <w:r>
         <w:rPr>
-          <w:sz w:val="28"/>
-          <w:szCs w:val="28"/>
-        </w:rPr>
-        <w:t xml:space="preserve"> </w:t>
-      </w:r>
-      <w:proofErr w:type="spellStart"/>
-      <w:r>
-        <w:rPr>
+          <w:strike/>
+          <w:sz w:val="28"/>
+          <w:szCs w:val="28"/>
+        </w:rPr>
+        <w:t xml:space="preserve"> </w:t>
+      </w:r>
+      <w:proofErr w:type="spellStart"/>
+      <w:r>
+        <w:rPr>
+          <w:strike/>
           <w:sz w:val="28"/>
           <w:szCs w:val="28"/>
         </w:rPr>
@@ -2809,6 +2908,7 @@
       <w:proofErr w:type="spellEnd"/>
       <w:r>
         <w:rPr>
+          <w:strike/>
           <w:sz w:val="28"/>
           <w:szCs w:val="28"/>
         </w:rPr>
@@ -2817,6 +2917,7 @@
       <w:proofErr w:type="spellStart"/>
       <w:r>
         <w:rPr>
+          <w:strike/>
           <w:sz w:val="28"/>
           <w:szCs w:val="28"/>
         </w:rPr>
@@ -2825,14 +2926,16 @@
       <w:proofErr w:type="spellEnd"/>
       <w:r>
         <w:rPr>
-          <w:sz w:val="28"/>
-          <w:szCs w:val="28"/>
-        </w:rPr>
-        <w:t xml:space="preserve"> </w:t>
-      </w:r>
-      <w:proofErr w:type="spellStart"/>
-      <w:r>
-        <w:rPr>
+          <w:strike/>
+          <w:sz w:val="28"/>
+          <w:szCs w:val="28"/>
+        </w:rPr>
+        <w:t xml:space="preserve"> </w:t>
+      </w:r>
+      <w:proofErr w:type="spellStart"/>
+      <w:r>
+        <w:rPr>
+          <w:strike/>
           <w:sz w:val="28"/>
           <w:szCs w:val="28"/>
         </w:rPr>
@@ -2841,14 +2944,16 @@
       <w:proofErr w:type="spellEnd"/>
       <w:r>
         <w:rPr>
-          <w:sz w:val="28"/>
-          <w:szCs w:val="28"/>
-        </w:rPr>
-        <w:t xml:space="preserve"> </w:t>
-      </w:r>
-      <w:proofErr w:type="spellStart"/>
-      <w:r>
-        <w:rPr>
+          <w:strike/>
+          <w:sz w:val="28"/>
+          <w:szCs w:val="28"/>
+        </w:rPr>
+        <w:t xml:space="preserve"> </w:t>
+      </w:r>
+      <w:proofErr w:type="spellStart"/>
+      <w:r>
+        <w:rPr>
+          <w:strike/>
           <w:sz w:val="28"/>
           <w:szCs w:val="28"/>
         </w:rPr>
@@ -2857,14 +2962,16 @@
       <w:proofErr w:type="spellEnd"/>
       <w:r>
         <w:rPr>
-          <w:sz w:val="28"/>
-          <w:szCs w:val="28"/>
-        </w:rPr>
-        <w:t xml:space="preserve"> </w:t>
-      </w:r>
-      <w:proofErr w:type="spellStart"/>
-      <w:r>
-        <w:rPr>
+          <w:strike/>
+          <w:sz w:val="28"/>
+          <w:szCs w:val="28"/>
+        </w:rPr>
+        <w:t xml:space="preserve"> </w:t>
+      </w:r>
+      <w:proofErr w:type="spellStart"/>
+      <w:r>
+        <w:rPr>
+          <w:strike/>
           <w:sz w:val="28"/>
           <w:szCs w:val="28"/>
         </w:rPr>
@@ -2873,14 +2980,16 @@
       <w:proofErr w:type="spellEnd"/>
       <w:r>
         <w:rPr>
-          <w:sz w:val="28"/>
-          <w:szCs w:val="28"/>
-        </w:rPr>
-        <w:t xml:space="preserve"> </w:t>
-      </w:r>
-      <w:proofErr w:type="spellStart"/>
-      <w:r>
-        <w:rPr>
+          <w:strike/>
+          <w:sz w:val="28"/>
+          <w:szCs w:val="28"/>
+        </w:rPr>
+        <w:t xml:space="preserve"> </w:t>
+      </w:r>
+      <w:proofErr w:type="spellStart"/>
+      <w:r>
+        <w:rPr>
+          <w:strike/>
           <w:sz w:val="28"/>
           <w:szCs w:val="28"/>
         </w:rPr>
@@ -2889,6 +2998,7 @@
       <w:proofErr w:type="spellEnd"/>
       <w:r>
         <w:rPr>
+          <w:strike/>
           <w:sz w:val="28"/>
           <w:szCs w:val="28"/>
         </w:rPr>
@@ -2897,6 +3007,7 @@
       <w:proofErr w:type="spellStart"/>
       <w:r>
         <w:rPr>
+          <w:strike/>
           <w:sz w:val="28"/>
           <w:szCs w:val="28"/>
         </w:rPr>
@@ -2905,14 +3016,16 @@
       <w:proofErr w:type="spellEnd"/>
       <w:r>
         <w:rPr>
-          <w:sz w:val="28"/>
-          <w:szCs w:val="28"/>
-        </w:rPr>
-        <w:t xml:space="preserve"> </w:t>
-      </w:r>
-      <w:proofErr w:type="spellStart"/>
-      <w:r>
-        <w:rPr>
+          <w:strike/>
+          <w:sz w:val="28"/>
+          <w:szCs w:val="28"/>
+        </w:rPr>
+        <w:t xml:space="preserve"> </w:t>
+      </w:r>
+      <w:proofErr w:type="spellStart"/>
+      <w:r>
+        <w:rPr>
+          <w:strike/>
           <w:sz w:val="28"/>
           <w:szCs w:val="28"/>
         </w:rPr>
@@ -2921,14 +3034,16 @@
       <w:proofErr w:type="spellEnd"/>
       <w:r>
         <w:rPr>
-          <w:sz w:val="28"/>
-          <w:szCs w:val="28"/>
-        </w:rPr>
-        <w:t xml:space="preserve"> </w:t>
-      </w:r>
-      <w:proofErr w:type="spellStart"/>
-      <w:r>
-        <w:rPr>
+          <w:strike/>
+          <w:sz w:val="28"/>
+          <w:szCs w:val="28"/>
+        </w:rPr>
+        <w:t xml:space="preserve"> </w:t>
+      </w:r>
+      <w:proofErr w:type="spellStart"/>
+      <w:r>
+        <w:rPr>
+          <w:strike/>
           <w:sz w:val="28"/>
           <w:szCs w:val="28"/>
         </w:rPr>
@@ -2937,6 +3052,7 @@
       <w:proofErr w:type="spellEnd"/>
       <w:r>
         <w:rPr>
+          <w:strike/>
           <w:sz w:val="28"/>
           <w:szCs w:val="28"/>
         </w:rPr>
@@ -2945,6 +3061,7 @@
       <w:proofErr w:type="spellStart"/>
       <w:r>
         <w:rPr>
+          <w:strike/>
           <w:sz w:val="28"/>
           <w:szCs w:val="28"/>
         </w:rPr>
@@ -2953,6 +3070,7 @@
       <w:proofErr w:type="spellEnd"/>
       <w:r>
         <w:rPr>
+          <w:strike/>
           <w:sz w:val="28"/>
           <w:szCs w:val="28"/>
         </w:rPr>
@@ -2961,6 +3079,7 @@
       <w:proofErr w:type="spellStart"/>
       <w:r>
         <w:rPr>
+          <w:strike/>
           <w:sz w:val="28"/>
           <w:szCs w:val="28"/>
         </w:rPr>
@@ -2969,6 +3088,7 @@
       <w:proofErr w:type="spellEnd"/>
       <w:r>
         <w:rPr>
+          <w:strike/>
           <w:sz w:val="28"/>
           <w:szCs w:val="28"/>
         </w:rPr>
@@ -2977,6 +3097,7 @@
       <w:proofErr w:type="spellStart"/>
       <w:r>
         <w:rPr>
+          <w:strike/>
           <w:sz w:val="28"/>
           <w:szCs w:val="28"/>
         </w:rPr>
@@ -2985,14 +3106,16 @@
       <w:proofErr w:type="spellEnd"/>
       <w:r>
         <w:rPr>
-          <w:sz w:val="28"/>
-          <w:szCs w:val="28"/>
-        </w:rPr>
-        <w:t xml:space="preserve"> </w:t>
-      </w:r>
-      <w:proofErr w:type="spellStart"/>
-      <w:r>
-        <w:rPr>
+          <w:strike/>
+          <w:sz w:val="28"/>
+          <w:szCs w:val="28"/>
+        </w:rPr>
+        <w:t xml:space="preserve"> </w:t>
+      </w:r>
+      <w:proofErr w:type="spellStart"/>
+      <w:r>
+        <w:rPr>
+          <w:strike/>
           <w:sz w:val="28"/>
           <w:szCs w:val="28"/>
         </w:rPr>
@@ -3001,14 +3124,16 @@
       <w:proofErr w:type="spellEnd"/>
       <w:r>
         <w:rPr>
-          <w:sz w:val="28"/>
-          <w:szCs w:val="28"/>
-        </w:rPr>
-        <w:t xml:space="preserve"> </w:t>
-      </w:r>
-      <w:proofErr w:type="spellStart"/>
-      <w:r>
-        <w:rPr>
+          <w:strike/>
+          <w:sz w:val="28"/>
+          <w:szCs w:val="28"/>
+        </w:rPr>
+        <w:t xml:space="preserve"> </w:t>
+      </w:r>
+      <w:proofErr w:type="spellStart"/>
+      <w:r>
+        <w:rPr>
+          <w:strike/>
           <w:sz w:val="28"/>
           <w:szCs w:val="28"/>
         </w:rPr>
@@ -3017,6 +3142,7 @@
       <w:proofErr w:type="spellEnd"/>
       <w:r>
         <w:rPr>
+          <w:strike/>
           <w:sz w:val="28"/>
           <w:szCs w:val="28"/>
         </w:rPr>
@@ -3025,6 +3151,7 @@
       <w:proofErr w:type="spellStart"/>
       <w:r>
         <w:rPr>
+          <w:strike/>
           <w:sz w:val="28"/>
           <w:szCs w:val="28"/>
         </w:rPr>
@@ -3033,6 +3160,7 @@
       <w:proofErr w:type="spellEnd"/>
       <w:r>
         <w:rPr>
+          <w:strike/>
           <w:sz w:val="28"/>
           <w:szCs w:val="28"/>
         </w:rPr>
@@ -3041,14 +3169,26 @@
       <w:proofErr w:type="spellStart"/>
       <w:r>
         <w:rPr>
-          <w:sz w:val="28"/>
-          <w:szCs w:val="28"/>
-        </w:rPr>
-        <w:t>responden</w:t>
-      </w:r>
-      <w:proofErr w:type="spellEnd"/>
-      <w:r>
-        <w:rPr>
+          <w:strike/>
+          <w:sz w:val="28"/>
+          <w:szCs w:val="28"/>
+        </w:rPr>
+        <w:t>re</w:t>
+      </w:r>
+      <w:bookmarkStart w:id="0" w:name="_GoBack"/>
+      <w:bookmarkEnd w:id="0"/>
+      <w:r>
+        <w:rPr>
+          <w:strike/>
+          <w:sz w:val="28"/>
+          <w:szCs w:val="28"/>
+        </w:rPr>
+        <w:t>sponden</w:t>
+      </w:r>
+      <w:proofErr w:type="spellEnd"/>
+      <w:r>
+        <w:rPr>
+          <w:strike/>
           <w:sz w:val="28"/>
           <w:szCs w:val="28"/>
         </w:rPr>
@@ -3057,6 +3197,7 @@
       <w:proofErr w:type="spellStart"/>
       <w:r>
         <w:rPr>
+          <w:strike/>
           <w:sz w:val="28"/>
           <w:szCs w:val="28"/>
         </w:rPr>
@@ -3065,6 +3206,7 @@
       <w:proofErr w:type="spellEnd"/>
       <w:r>
         <w:rPr>
+          <w:strike/>
           <w:sz w:val="28"/>
           <w:szCs w:val="28"/>
         </w:rPr>
@@ -3233,7 +3375,6 @@
           <w:szCs w:val="28"/>
         </w:rPr>
       </w:pPr>
-      <w:bookmarkStart w:id="0" w:name="_GoBack"/>
       <w:proofErr w:type="spellStart"/>
       <w:r>
         <w:rPr>
@@ -3304,10 +3445,27 @@
           <w:sz w:val="28"/>
           <w:szCs w:val="28"/>
         </w:rPr>
-        <w:t xml:space="preserve"> HLP dan HLP Recommendation</w:t>
+        <w:t xml:space="preserve"> HLP </w:t>
+      </w:r>
+      <w:proofErr w:type="spellStart"/>
+      <w:r>
+        <w:rPr>
+          <w:strike/>
+          <w:sz w:val="28"/>
+          <w:szCs w:val="28"/>
+        </w:rPr>
+        <w:t>dan</w:t>
+      </w:r>
+      <w:proofErr w:type="spellEnd"/>
+      <w:r>
+        <w:rPr>
+          <w:strike/>
+          <w:sz w:val="28"/>
+          <w:szCs w:val="28"/>
+        </w:rPr>
+        <w:t xml:space="preserve"> HLP Recommendation</w:t>
       </w:r>
     </w:p>
-    <w:bookmarkEnd w:id="0"/>
     <w:p>
       <w:pPr>
         <w:pStyle w:val="ListParagraph"/>

</xml_diff>